<commit_message>
Added Architecture of the Game pages with content and reference to score script
</commit_message>
<xml_diff>
--- a/ProfessionalPracticeIT.docx
+++ b/ProfessionalPracticeIT.docx
@@ -696,17 +696,7 @@
                                           <w:sz w:val="36"/>
                                           <w:szCs w:val="36"/>
                                         </w:rPr>
-                                        <w:t xml:space="preserve">By Oskar </w:t>
-                                      </w:r>
-                                      <w:proofErr w:type="spellStart"/>
-                                      <w:r>
-                                        <w:rPr>
-                                          <w:rFonts w:ascii="Times New Roman" w:hAnsi="Times New Roman" w:cs="Times New Roman"/>
-                                          <w:color w:val="5B9BD5" w:themeColor="accent1"/>
-                                          <w:sz w:val="36"/>
-                                          <w:szCs w:val="36"/>
-                                        </w:rPr>
-                                        <w:t>Ciebie</w:t>
+                                        <w:t>By Oskar Ciebie</w:t>
                                       </w:r>
                                       <w:r>
                                         <w:rPr>
@@ -717,7 +707,6 @@
                                         </w:rPr>
                                         <w:t>n</w:t>
                                       </w:r>
-                                      <w:proofErr w:type="spellEnd"/>
                                       <w:r>
                                         <w:rPr>
                                           <w:rFonts w:ascii="Times New Roman" w:hAnsi="Times New Roman" w:cs="Times New Roman"/>
@@ -872,17 +861,7 @@
                                     <w:sz w:val="36"/>
                                     <w:szCs w:val="36"/>
                                   </w:rPr>
-                                  <w:t xml:space="preserve">By Oskar </w:t>
-                                </w:r>
-                                <w:proofErr w:type="spellStart"/>
-                                <w:r>
-                                  <w:rPr>
-                                    <w:rFonts w:ascii="Times New Roman" w:hAnsi="Times New Roman" w:cs="Times New Roman"/>
-                                    <w:color w:val="5B9BD5" w:themeColor="accent1"/>
-                                    <w:sz w:val="36"/>
-                                    <w:szCs w:val="36"/>
-                                  </w:rPr>
-                                  <w:t>Ciebie</w:t>
+                                  <w:t>By Oskar Ciebie</w:t>
                                 </w:r>
                                 <w:r>
                                   <w:rPr>
@@ -893,7 +872,6 @@
                                   </w:rPr>
                                   <w:t>n</w:t>
                                 </w:r>
-                                <w:proofErr w:type="spellEnd"/>
                                 <w:r>
                                   <w:rPr>
                                     <w:rFonts w:ascii="Times New Roman" w:hAnsi="Times New Roman" w:cs="Times New Roman"/>
@@ -951,6 +929,8 @@
           <w:b/>
           <w:bCs/>
           <w:noProof/>
+          <w:sz w:val="32"/>
+          <w:szCs w:val="32"/>
         </w:rPr>
       </w:sdtEndPr>
       <w:sdtContent>
@@ -979,114 +959,107 @@
               <w:tab w:val="right" w:leader="dot" w:pos="9350"/>
             </w:tabs>
             <w:rPr>
-              <w:rFonts w:ascii="Times New Roman" w:eastAsiaTheme="minorEastAsia" w:hAnsi="Times New Roman" w:cs="Times New Roman"/>
+              <w:rFonts w:eastAsiaTheme="minorEastAsia"/>
               <w:noProof/>
-              <w:sz w:val="28"/>
-              <w:szCs w:val="28"/>
-              <w:lang w:eastAsia="en-GB"/>
+              <w:sz w:val="32"/>
+              <w:szCs w:val="32"/>
+              <w:lang w:val="en-IE" w:eastAsia="en-IE"/>
             </w:rPr>
           </w:pPr>
           <w:r>
             <w:rPr>
               <w:rFonts w:ascii="Times New Roman" w:hAnsi="Times New Roman" w:cs="Times New Roman"/>
-              <w:sz w:val="28"/>
-              <w:szCs w:val="28"/>
+              <w:sz w:val="40"/>
+              <w:szCs w:val="40"/>
             </w:rPr>
             <w:fldChar w:fldCharType="begin"/>
           </w:r>
           <w:r>
             <w:rPr>
               <w:rFonts w:ascii="Times New Roman" w:hAnsi="Times New Roman" w:cs="Times New Roman"/>
-              <w:sz w:val="28"/>
-              <w:szCs w:val="28"/>
+              <w:sz w:val="40"/>
+              <w:szCs w:val="40"/>
             </w:rPr>
             <w:instrText xml:space="preserve"> TOC \o "1-3" \h \z \u </w:instrText>
           </w:r>
           <w:r>
             <w:rPr>
               <w:rFonts w:ascii="Times New Roman" w:hAnsi="Times New Roman" w:cs="Times New Roman"/>
-              <w:sz w:val="28"/>
-              <w:szCs w:val="28"/>
+              <w:sz w:val="40"/>
+              <w:szCs w:val="40"/>
             </w:rPr>
             <w:fldChar w:fldCharType="separate"/>
           </w:r>
-          <w:hyperlink w:anchor="_Toc69906388" w:history="1">
+          <w:hyperlink w:anchor="_Toc69909661" w:history="1">
             <w:r>
               <w:rPr>
                 <w:rStyle w:val="Hyperlink"/>
                 <w:rFonts w:ascii="Times New Roman" w:hAnsi="Times New Roman" w:cs="Times New Roman"/>
                 <w:noProof/>
-                <w:sz w:val="28"/>
-                <w:szCs w:val="28"/>
+                <w:sz w:val="32"/>
+                <w:szCs w:val="32"/>
               </w:rPr>
               <w:t>Introduction</w:t>
             </w:r>
             <w:r>
               <w:rPr>
-                <w:rFonts w:ascii="Times New Roman" w:hAnsi="Times New Roman" w:cs="Times New Roman"/>
                 <w:noProof/>
                 <w:webHidden/>
-                <w:sz w:val="28"/>
-                <w:szCs w:val="28"/>
+                <w:sz w:val="32"/>
+                <w:szCs w:val="32"/>
               </w:rPr>
               <w:tab/>
             </w:r>
             <w:r>
               <w:rPr>
-                <w:rFonts w:ascii="Times New Roman" w:hAnsi="Times New Roman" w:cs="Times New Roman"/>
                 <w:noProof/>
                 <w:webHidden/>
-                <w:sz w:val="28"/>
-                <w:szCs w:val="28"/>
+                <w:sz w:val="32"/>
+                <w:szCs w:val="32"/>
               </w:rPr>
               <w:fldChar w:fldCharType="begin"/>
             </w:r>
             <w:r>
               <w:rPr>
-                <w:rFonts w:ascii="Times New Roman" w:hAnsi="Times New Roman" w:cs="Times New Roman"/>
                 <w:noProof/>
                 <w:webHidden/>
-                <w:sz w:val="28"/>
-                <w:szCs w:val="28"/>
+                <w:sz w:val="32"/>
+                <w:szCs w:val="32"/>
               </w:rPr>
-              <w:instrText xml:space="preserve"> PAGEREF _Toc69906388 \h </w:instrText>
+              <w:instrText xml:space="preserve"> PAGEREF _Toc69909661 \h </w:instrText>
             </w:r>
             <w:r>
               <w:rPr>
-                <w:rFonts w:ascii="Times New Roman" w:hAnsi="Times New Roman" w:cs="Times New Roman"/>
                 <w:noProof/>
                 <w:webHidden/>
-                <w:sz w:val="28"/>
-                <w:szCs w:val="28"/>
+                <w:sz w:val="32"/>
+                <w:szCs w:val="32"/>
               </w:rPr>
             </w:r>
             <w:r>
               <w:rPr>
-                <w:rFonts w:ascii="Times New Roman" w:hAnsi="Times New Roman" w:cs="Times New Roman"/>
                 <w:noProof/>
                 <w:webHidden/>
-                <w:sz w:val="28"/>
-                <w:szCs w:val="28"/>
+                <w:sz w:val="32"/>
+                <w:szCs w:val="32"/>
               </w:rPr>
               <w:fldChar w:fldCharType="separate"/>
             </w:r>
             <w:r>
               <w:rPr>
-                <w:rFonts w:ascii="Times New Roman" w:hAnsi="Times New Roman" w:cs="Times New Roman"/>
                 <w:noProof/>
                 <w:webHidden/>
-                <w:sz w:val="28"/>
-                <w:szCs w:val="28"/>
+                <w:sz w:val="32"/>
+                <w:szCs w:val="32"/>
               </w:rPr>
-              <w:t>2</w:t>
+              <w:t>1</w:t>
             </w:r>
             <w:r>
               <w:rPr>
-                <w:rFonts w:ascii="Times New Roman" w:hAnsi="Times New Roman" w:cs="Times New Roman"/>
                 <w:noProof/>
                 <w:webHidden/>
-                <w:sz w:val="28"/>
-                <w:szCs w:val="28"/>
+                <w:sz w:val="32"/>
+                <w:szCs w:val="32"/>
               </w:rPr>
               <w:fldChar w:fldCharType="end"/>
             </w:r>
@@ -1099,90 +1072,83 @@
               <w:tab w:val="right" w:leader="dot" w:pos="9350"/>
             </w:tabs>
             <w:rPr>
-              <w:rFonts w:ascii="Times New Roman" w:eastAsiaTheme="minorEastAsia" w:hAnsi="Times New Roman" w:cs="Times New Roman"/>
+              <w:rFonts w:eastAsiaTheme="minorEastAsia"/>
               <w:noProof/>
-              <w:sz w:val="28"/>
-              <w:szCs w:val="28"/>
-              <w:lang w:eastAsia="en-GB"/>
+              <w:sz w:val="32"/>
+              <w:szCs w:val="32"/>
+              <w:lang w:val="en-IE" w:eastAsia="en-IE"/>
             </w:rPr>
           </w:pPr>
-          <w:hyperlink w:anchor="_Toc69906389" w:history="1">
+          <w:hyperlink w:anchor="_Toc69909662" w:history="1">
             <w:r>
               <w:rPr>
                 <w:rStyle w:val="Hyperlink"/>
                 <w:rFonts w:ascii="Times New Roman" w:hAnsi="Times New Roman" w:cs="Times New Roman"/>
                 <w:noProof/>
-                <w:sz w:val="28"/>
-                <w:szCs w:val="28"/>
+                <w:sz w:val="32"/>
+                <w:szCs w:val="32"/>
               </w:rPr>
               <w:t>System Requirements</w:t>
             </w:r>
             <w:r>
               <w:rPr>
-                <w:rFonts w:ascii="Times New Roman" w:hAnsi="Times New Roman" w:cs="Times New Roman"/>
                 <w:noProof/>
                 <w:webHidden/>
-                <w:sz w:val="28"/>
-                <w:szCs w:val="28"/>
+                <w:sz w:val="32"/>
+                <w:szCs w:val="32"/>
               </w:rPr>
               <w:tab/>
             </w:r>
             <w:r>
               <w:rPr>
-                <w:rFonts w:ascii="Times New Roman" w:hAnsi="Times New Roman" w:cs="Times New Roman"/>
                 <w:noProof/>
                 <w:webHidden/>
-                <w:sz w:val="28"/>
-                <w:szCs w:val="28"/>
+                <w:sz w:val="32"/>
+                <w:szCs w:val="32"/>
               </w:rPr>
               <w:fldChar w:fldCharType="begin"/>
             </w:r>
             <w:r>
               <w:rPr>
-                <w:rFonts w:ascii="Times New Roman" w:hAnsi="Times New Roman" w:cs="Times New Roman"/>
                 <w:noProof/>
                 <w:webHidden/>
-                <w:sz w:val="28"/>
-                <w:szCs w:val="28"/>
+                <w:sz w:val="32"/>
+                <w:szCs w:val="32"/>
               </w:rPr>
-              <w:instrText xml:space="preserve"> PAGEREF _Toc69906389 \h </w:instrText>
+              <w:instrText xml:space="preserve"> PAGEREF _Toc69909662 \h </w:instrText>
             </w:r>
             <w:r>
               <w:rPr>
-                <w:rFonts w:ascii="Times New Roman" w:hAnsi="Times New Roman" w:cs="Times New Roman"/>
                 <w:noProof/>
                 <w:webHidden/>
-                <w:sz w:val="28"/>
-                <w:szCs w:val="28"/>
+                <w:sz w:val="32"/>
+                <w:szCs w:val="32"/>
               </w:rPr>
             </w:r>
             <w:r>
               <w:rPr>
-                <w:rFonts w:ascii="Times New Roman" w:hAnsi="Times New Roman" w:cs="Times New Roman"/>
                 <w:noProof/>
                 <w:webHidden/>
-                <w:sz w:val="28"/>
-                <w:szCs w:val="28"/>
+                <w:sz w:val="32"/>
+                <w:szCs w:val="32"/>
               </w:rPr>
               <w:fldChar w:fldCharType="separate"/>
             </w:r>
             <w:r>
               <w:rPr>
-                <w:rFonts w:ascii="Times New Roman" w:hAnsi="Times New Roman" w:cs="Times New Roman"/>
                 <w:noProof/>
                 <w:webHidden/>
-                <w:sz w:val="28"/>
-                <w:szCs w:val="28"/>
+                <w:sz w:val="32"/>
+                <w:szCs w:val="32"/>
               </w:rPr>
               <w:t>2</w:t>
             </w:r>
             <w:r>
               <w:rPr>
-                <w:rFonts w:ascii="Times New Roman" w:hAnsi="Times New Roman" w:cs="Times New Roman"/>
                 <w:noProof/>
                 <w:webHidden/>
-                <w:sz w:val="28"/>
-                <w:szCs w:val="28"/>
+                <w:sz w:val="32"/>
+                <w:szCs w:val="32"/>
               </w:rPr>
               <w:fldChar w:fldCharType="end"/>
             </w:r>
@@ -1195,90 +1161,83 @@
               <w:tab w:val="right" w:leader="dot" w:pos="9350"/>
             </w:tabs>
             <w:rPr>
-              <w:rFonts w:ascii="Times New Roman" w:eastAsiaTheme="minorEastAsia" w:hAnsi="Times New Roman" w:cs="Times New Roman"/>
+              <w:rFonts w:eastAsiaTheme="minorEastAsia"/>
               <w:noProof/>
-              <w:sz w:val="28"/>
-              <w:szCs w:val="28"/>
-              <w:lang w:eastAsia="en-GB"/>
+              <w:sz w:val="32"/>
+              <w:szCs w:val="32"/>
+              <w:lang w:val="en-IE" w:eastAsia="en-IE"/>
             </w:rPr>
           </w:pPr>
-          <w:hyperlink w:anchor="_Toc69906390" w:history="1">
+          <w:hyperlink w:anchor="_Toc69909663" w:history="1">
             <w:r>
               <w:rPr>
                 <w:rStyle w:val="Hyperlink"/>
                 <w:rFonts w:ascii="Times New Roman" w:hAnsi="Times New Roman" w:cs="Times New Roman"/>
                 <w:noProof/>
-                <w:sz w:val="28"/>
-                <w:szCs w:val="28"/>
+                <w:sz w:val="32"/>
+                <w:szCs w:val="32"/>
               </w:rPr>
               <w:t>Technology and the Reasons Why</w:t>
             </w:r>
             <w:r>
               <w:rPr>
-                <w:rFonts w:ascii="Times New Roman" w:hAnsi="Times New Roman" w:cs="Times New Roman"/>
                 <w:noProof/>
                 <w:webHidden/>
-                <w:sz w:val="28"/>
-                <w:szCs w:val="28"/>
+                <w:sz w:val="32"/>
+                <w:szCs w:val="32"/>
               </w:rPr>
               <w:tab/>
             </w:r>
             <w:r>
               <w:rPr>
-                <w:rFonts w:ascii="Times New Roman" w:hAnsi="Times New Roman" w:cs="Times New Roman"/>
                 <w:noProof/>
                 <w:webHidden/>
-                <w:sz w:val="28"/>
-                <w:szCs w:val="28"/>
+                <w:sz w:val="32"/>
+                <w:szCs w:val="32"/>
               </w:rPr>
               <w:fldChar w:fldCharType="begin"/>
             </w:r>
             <w:r>
               <w:rPr>
-                <w:rFonts w:ascii="Times New Roman" w:hAnsi="Times New Roman" w:cs="Times New Roman"/>
                 <w:noProof/>
                 <w:webHidden/>
-                <w:sz w:val="28"/>
-                <w:szCs w:val="28"/>
+                <w:sz w:val="32"/>
+                <w:szCs w:val="32"/>
               </w:rPr>
-              <w:instrText xml:space="preserve"> PAGEREF _Toc69906390 \h </w:instrText>
+              <w:instrText xml:space="preserve"> PAGEREF _Toc69909663 \h </w:instrText>
             </w:r>
             <w:r>
               <w:rPr>
-                <w:rFonts w:ascii="Times New Roman" w:hAnsi="Times New Roman" w:cs="Times New Roman"/>
                 <w:noProof/>
                 <w:webHidden/>
-                <w:sz w:val="28"/>
-                <w:szCs w:val="28"/>
+                <w:sz w:val="32"/>
+                <w:szCs w:val="32"/>
               </w:rPr>
             </w:r>
             <w:r>
               <w:rPr>
-                <w:rFonts w:ascii="Times New Roman" w:hAnsi="Times New Roman" w:cs="Times New Roman"/>
                 <w:noProof/>
                 <w:webHidden/>
-                <w:sz w:val="28"/>
-                <w:szCs w:val="28"/>
+                <w:sz w:val="32"/>
+                <w:szCs w:val="32"/>
               </w:rPr>
               <w:fldChar w:fldCharType="separate"/>
             </w:r>
             <w:r>
               <w:rPr>
-                <w:rFonts w:ascii="Times New Roman" w:hAnsi="Times New Roman" w:cs="Times New Roman"/>
                 <w:noProof/>
                 <w:webHidden/>
-                <w:sz w:val="28"/>
-                <w:szCs w:val="28"/>
+                <w:sz w:val="32"/>
+                <w:szCs w:val="32"/>
               </w:rPr>
               <w:t>2</w:t>
             </w:r>
             <w:r>
               <w:rPr>
-                <w:rFonts w:ascii="Times New Roman" w:hAnsi="Times New Roman" w:cs="Times New Roman"/>
                 <w:noProof/>
                 <w:webHidden/>
-                <w:sz w:val="28"/>
-                <w:szCs w:val="28"/>
+                <w:sz w:val="32"/>
+                <w:szCs w:val="32"/>
               </w:rPr>
               <w:fldChar w:fldCharType="end"/>
             </w:r>
@@ -1291,90 +1250,83 @@
               <w:tab w:val="right" w:leader="dot" w:pos="9350"/>
             </w:tabs>
             <w:rPr>
-              <w:rFonts w:ascii="Times New Roman" w:eastAsiaTheme="minorEastAsia" w:hAnsi="Times New Roman" w:cs="Times New Roman"/>
+              <w:rFonts w:eastAsiaTheme="minorEastAsia"/>
               <w:noProof/>
-              <w:sz w:val="28"/>
-              <w:szCs w:val="28"/>
-              <w:lang w:eastAsia="en-GB"/>
+              <w:sz w:val="32"/>
+              <w:szCs w:val="32"/>
+              <w:lang w:val="en-IE" w:eastAsia="en-IE"/>
             </w:rPr>
           </w:pPr>
-          <w:hyperlink w:anchor="_Toc69906391" w:history="1">
+          <w:hyperlink w:anchor="_Toc69909664" w:history="1">
             <w:r>
               <w:rPr>
                 <w:rStyle w:val="Hyperlink"/>
                 <w:rFonts w:ascii="Times New Roman" w:hAnsi="Times New Roman" w:cs="Times New Roman"/>
                 <w:noProof/>
-                <w:sz w:val="28"/>
-                <w:szCs w:val="28"/>
+                <w:sz w:val="32"/>
+                <w:szCs w:val="32"/>
               </w:rPr>
               <w:t>Implementation and Design</w:t>
             </w:r>
             <w:r>
               <w:rPr>
-                <w:rFonts w:ascii="Times New Roman" w:hAnsi="Times New Roman" w:cs="Times New Roman"/>
                 <w:noProof/>
                 <w:webHidden/>
-                <w:sz w:val="28"/>
-                <w:szCs w:val="28"/>
+                <w:sz w:val="32"/>
+                <w:szCs w:val="32"/>
               </w:rPr>
               <w:tab/>
             </w:r>
             <w:r>
               <w:rPr>
-                <w:rFonts w:ascii="Times New Roman" w:hAnsi="Times New Roman" w:cs="Times New Roman"/>
                 <w:noProof/>
                 <w:webHidden/>
-                <w:sz w:val="28"/>
-                <w:szCs w:val="28"/>
+                <w:sz w:val="32"/>
+                <w:szCs w:val="32"/>
               </w:rPr>
               <w:fldChar w:fldCharType="begin"/>
             </w:r>
             <w:r>
               <w:rPr>
-                <w:rFonts w:ascii="Times New Roman" w:hAnsi="Times New Roman" w:cs="Times New Roman"/>
                 <w:noProof/>
                 <w:webHidden/>
-                <w:sz w:val="28"/>
-                <w:szCs w:val="28"/>
+                <w:sz w:val="32"/>
+                <w:szCs w:val="32"/>
               </w:rPr>
-              <w:instrText xml:space="preserve"> PAGEREF _Toc69906391 \h </w:instrText>
+              <w:instrText xml:space="preserve"> PAGEREF _Toc69909664 \h </w:instrText>
             </w:r>
             <w:r>
               <w:rPr>
-                <w:rFonts w:ascii="Times New Roman" w:hAnsi="Times New Roman" w:cs="Times New Roman"/>
                 <w:noProof/>
                 <w:webHidden/>
-                <w:sz w:val="28"/>
-                <w:szCs w:val="28"/>
+                <w:sz w:val="32"/>
+                <w:szCs w:val="32"/>
               </w:rPr>
             </w:r>
             <w:r>
               <w:rPr>
-                <w:rFonts w:ascii="Times New Roman" w:hAnsi="Times New Roman" w:cs="Times New Roman"/>
                 <w:noProof/>
                 <w:webHidden/>
-                <w:sz w:val="28"/>
-                <w:szCs w:val="28"/>
+                <w:sz w:val="32"/>
+                <w:szCs w:val="32"/>
               </w:rPr>
               <w:fldChar w:fldCharType="separate"/>
             </w:r>
             <w:r>
               <w:rPr>
-                <w:rFonts w:ascii="Times New Roman" w:hAnsi="Times New Roman" w:cs="Times New Roman"/>
                 <w:noProof/>
                 <w:webHidden/>
-                <w:sz w:val="28"/>
-                <w:szCs w:val="28"/>
+                <w:sz w:val="32"/>
+                <w:szCs w:val="32"/>
               </w:rPr>
               <w:t>3</w:t>
             </w:r>
             <w:r>
               <w:rPr>
-                <w:rFonts w:ascii="Times New Roman" w:hAnsi="Times New Roman" w:cs="Times New Roman"/>
                 <w:noProof/>
                 <w:webHidden/>
-                <w:sz w:val="28"/>
-                <w:szCs w:val="28"/>
+                <w:sz w:val="32"/>
+                <w:szCs w:val="32"/>
               </w:rPr>
               <w:fldChar w:fldCharType="end"/>
             </w:r>
@@ -1387,90 +1339,85 @@
               <w:tab w:val="right" w:leader="dot" w:pos="9350"/>
             </w:tabs>
             <w:rPr>
-              <w:rFonts w:ascii="Times New Roman" w:eastAsiaTheme="minorEastAsia" w:hAnsi="Times New Roman" w:cs="Times New Roman"/>
+              <w:rFonts w:eastAsiaTheme="minorEastAsia"/>
               <w:noProof/>
-              <w:sz w:val="28"/>
-              <w:szCs w:val="28"/>
-              <w:lang w:eastAsia="en-GB"/>
+              <w:sz w:val="32"/>
+              <w:szCs w:val="32"/>
+              <w:lang w:val="en-IE" w:eastAsia="en-IE"/>
             </w:rPr>
           </w:pPr>
-          <w:hyperlink w:anchor="_Toc69906392" w:history="1">
+          <w:hyperlink w:anchor="_Toc69909665" w:history="1">
             <w:r>
               <w:rPr>
                 <w:rStyle w:val="Hyperlink"/>
                 <w:rFonts w:ascii="Times New Roman" w:hAnsi="Times New Roman" w:cs="Times New Roman"/>
+                <w:i/>
+                <w:iCs/>
                 <w:noProof/>
-                <w:sz w:val="28"/>
-                <w:szCs w:val="28"/>
+                <w:sz w:val="32"/>
+                <w:szCs w:val="32"/>
               </w:rPr>
               <w:t>Asset design</w:t>
             </w:r>
             <w:r>
               <w:rPr>
-                <w:rFonts w:ascii="Times New Roman" w:hAnsi="Times New Roman" w:cs="Times New Roman"/>
                 <w:noProof/>
                 <w:webHidden/>
-                <w:sz w:val="28"/>
-                <w:szCs w:val="28"/>
+                <w:sz w:val="32"/>
+                <w:szCs w:val="32"/>
               </w:rPr>
               <w:tab/>
             </w:r>
             <w:r>
               <w:rPr>
-                <w:rFonts w:ascii="Times New Roman" w:hAnsi="Times New Roman" w:cs="Times New Roman"/>
                 <w:noProof/>
                 <w:webHidden/>
-                <w:sz w:val="28"/>
-                <w:szCs w:val="28"/>
+                <w:sz w:val="32"/>
+                <w:szCs w:val="32"/>
               </w:rPr>
               <w:fldChar w:fldCharType="begin"/>
             </w:r>
             <w:r>
               <w:rPr>
-                <w:rFonts w:ascii="Times New Roman" w:hAnsi="Times New Roman" w:cs="Times New Roman"/>
                 <w:noProof/>
                 <w:webHidden/>
-                <w:sz w:val="28"/>
-                <w:szCs w:val="28"/>
+                <w:sz w:val="32"/>
+                <w:szCs w:val="32"/>
               </w:rPr>
-              <w:instrText xml:space="preserve"> PAGEREF _Toc69906392 \h </w:instrText>
+              <w:instrText xml:space="preserve"> PAGEREF _Toc69909665 \h </w:instrText>
             </w:r>
             <w:r>
               <w:rPr>
-                <w:rFonts w:ascii="Times New Roman" w:hAnsi="Times New Roman" w:cs="Times New Roman"/>
                 <w:noProof/>
                 <w:webHidden/>
-                <w:sz w:val="28"/>
-                <w:szCs w:val="28"/>
+                <w:sz w:val="32"/>
+                <w:szCs w:val="32"/>
               </w:rPr>
             </w:r>
             <w:r>
               <w:rPr>
-                <w:rFonts w:ascii="Times New Roman" w:hAnsi="Times New Roman" w:cs="Times New Roman"/>
                 <w:noProof/>
                 <w:webHidden/>
-                <w:sz w:val="28"/>
-                <w:szCs w:val="28"/>
+                <w:sz w:val="32"/>
+                <w:szCs w:val="32"/>
               </w:rPr>
               <w:fldChar w:fldCharType="separate"/>
             </w:r>
             <w:r>
               <w:rPr>
-                <w:rFonts w:ascii="Times New Roman" w:hAnsi="Times New Roman" w:cs="Times New Roman"/>
                 <w:noProof/>
                 <w:webHidden/>
-                <w:sz w:val="28"/>
-                <w:szCs w:val="28"/>
+                <w:sz w:val="32"/>
+                <w:szCs w:val="32"/>
               </w:rPr>
               <w:t>3</w:t>
             </w:r>
             <w:r>
               <w:rPr>
-                <w:rFonts w:ascii="Times New Roman" w:hAnsi="Times New Roman" w:cs="Times New Roman"/>
                 <w:noProof/>
                 <w:webHidden/>
-                <w:sz w:val="28"/>
-                <w:szCs w:val="28"/>
+                <w:sz w:val="32"/>
+                <w:szCs w:val="32"/>
               </w:rPr>
               <w:fldChar w:fldCharType="end"/>
             </w:r>
@@ -1483,90 +1430,83 @@
               <w:tab w:val="right" w:leader="dot" w:pos="9350"/>
             </w:tabs>
             <w:rPr>
-              <w:rFonts w:ascii="Times New Roman" w:eastAsiaTheme="minorEastAsia" w:hAnsi="Times New Roman" w:cs="Times New Roman"/>
+              <w:rFonts w:eastAsiaTheme="minorEastAsia"/>
               <w:noProof/>
-              <w:sz w:val="28"/>
-              <w:szCs w:val="28"/>
-              <w:lang w:eastAsia="en-GB"/>
+              <w:sz w:val="32"/>
+              <w:szCs w:val="32"/>
+              <w:lang w:val="en-IE" w:eastAsia="en-IE"/>
             </w:rPr>
           </w:pPr>
-          <w:hyperlink w:anchor="_Toc69906393" w:history="1">
+          <w:hyperlink w:anchor="_Toc69909666" w:history="1">
             <w:r>
               <w:rPr>
                 <w:rStyle w:val="Hyperlink"/>
                 <w:rFonts w:ascii="Times New Roman" w:hAnsi="Times New Roman" w:cs="Times New Roman"/>
                 <w:noProof/>
-                <w:sz w:val="28"/>
-                <w:szCs w:val="28"/>
+                <w:sz w:val="32"/>
+                <w:szCs w:val="32"/>
               </w:rPr>
               <w:t>Database Design and Implementation</w:t>
             </w:r>
             <w:r>
               <w:rPr>
-                <w:rFonts w:ascii="Times New Roman" w:hAnsi="Times New Roman" w:cs="Times New Roman"/>
                 <w:noProof/>
                 <w:webHidden/>
-                <w:sz w:val="28"/>
-                <w:szCs w:val="28"/>
+                <w:sz w:val="32"/>
+                <w:szCs w:val="32"/>
               </w:rPr>
               <w:tab/>
             </w:r>
             <w:r>
               <w:rPr>
-                <w:rFonts w:ascii="Times New Roman" w:hAnsi="Times New Roman" w:cs="Times New Roman"/>
                 <w:noProof/>
                 <w:webHidden/>
-                <w:sz w:val="28"/>
-                <w:szCs w:val="28"/>
+                <w:sz w:val="32"/>
+                <w:szCs w:val="32"/>
               </w:rPr>
               <w:fldChar w:fldCharType="begin"/>
             </w:r>
             <w:r>
               <w:rPr>
-                <w:rFonts w:ascii="Times New Roman" w:hAnsi="Times New Roman" w:cs="Times New Roman"/>
                 <w:noProof/>
                 <w:webHidden/>
-                <w:sz w:val="28"/>
-                <w:szCs w:val="28"/>
+                <w:sz w:val="32"/>
+                <w:szCs w:val="32"/>
               </w:rPr>
-              <w:instrText xml:space="preserve"> PAGEREF _Toc69906393 \h </w:instrText>
+              <w:instrText xml:space="preserve"> PAGEREF _Toc69909666 \h </w:instrText>
             </w:r>
             <w:r>
               <w:rPr>
-                <w:rFonts w:ascii="Times New Roman" w:hAnsi="Times New Roman" w:cs="Times New Roman"/>
                 <w:noProof/>
                 <w:webHidden/>
-                <w:sz w:val="28"/>
-                <w:szCs w:val="28"/>
+                <w:sz w:val="32"/>
+                <w:szCs w:val="32"/>
               </w:rPr>
             </w:r>
             <w:r>
               <w:rPr>
-                <w:rFonts w:ascii="Times New Roman" w:hAnsi="Times New Roman" w:cs="Times New Roman"/>
                 <w:noProof/>
                 <w:webHidden/>
-                <w:sz w:val="28"/>
-                <w:szCs w:val="28"/>
+                <w:sz w:val="32"/>
+                <w:szCs w:val="32"/>
               </w:rPr>
               <w:fldChar w:fldCharType="separate"/>
             </w:r>
             <w:r>
               <w:rPr>
-                <w:rFonts w:ascii="Times New Roman" w:hAnsi="Times New Roman" w:cs="Times New Roman"/>
                 <w:noProof/>
                 <w:webHidden/>
-                <w:sz w:val="28"/>
-                <w:szCs w:val="28"/>
+                <w:sz w:val="32"/>
+                <w:szCs w:val="32"/>
               </w:rPr>
               <w:t>6</w:t>
             </w:r>
             <w:r>
               <w:rPr>
-                <w:rFonts w:ascii="Times New Roman" w:hAnsi="Times New Roman" w:cs="Times New Roman"/>
                 <w:noProof/>
                 <w:webHidden/>
-                <w:sz w:val="28"/>
-                <w:szCs w:val="28"/>
+                <w:sz w:val="32"/>
+                <w:szCs w:val="32"/>
               </w:rPr>
               <w:fldChar w:fldCharType="end"/>
             </w:r>
@@ -1579,90 +1519,83 @@
               <w:tab w:val="right" w:leader="dot" w:pos="9350"/>
             </w:tabs>
             <w:rPr>
-              <w:rFonts w:ascii="Times New Roman" w:eastAsiaTheme="minorEastAsia" w:hAnsi="Times New Roman" w:cs="Times New Roman"/>
+              <w:rFonts w:eastAsiaTheme="minorEastAsia"/>
               <w:noProof/>
-              <w:sz w:val="28"/>
-              <w:szCs w:val="28"/>
-              <w:lang w:eastAsia="en-GB"/>
+              <w:sz w:val="32"/>
+              <w:szCs w:val="32"/>
+              <w:lang w:val="en-IE" w:eastAsia="en-IE"/>
             </w:rPr>
           </w:pPr>
-          <w:hyperlink w:anchor="_Toc69906394" w:history="1">
+          <w:hyperlink w:anchor="_Toc69909667" w:history="1">
             <w:r>
               <w:rPr>
                 <w:rStyle w:val="Hyperlink"/>
                 <w:rFonts w:ascii="Times New Roman" w:hAnsi="Times New Roman" w:cs="Times New Roman"/>
                 <w:noProof/>
-                <w:sz w:val="28"/>
-                <w:szCs w:val="28"/>
+                <w:sz w:val="32"/>
+                <w:szCs w:val="32"/>
               </w:rPr>
               <w:t>Architecture of the Game</w:t>
             </w:r>
             <w:r>
               <w:rPr>
-                <w:rFonts w:ascii="Times New Roman" w:hAnsi="Times New Roman" w:cs="Times New Roman"/>
                 <w:noProof/>
                 <w:webHidden/>
-                <w:sz w:val="28"/>
-                <w:szCs w:val="28"/>
+                <w:sz w:val="32"/>
+                <w:szCs w:val="32"/>
               </w:rPr>
               <w:tab/>
             </w:r>
             <w:r>
               <w:rPr>
-                <w:rFonts w:ascii="Times New Roman" w:hAnsi="Times New Roman" w:cs="Times New Roman"/>
                 <w:noProof/>
                 <w:webHidden/>
-                <w:sz w:val="28"/>
-                <w:szCs w:val="28"/>
+                <w:sz w:val="32"/>
+                <w:szCs w:val="32"/>
               </w:rPr>
               <w:fldChar w:fldCharType="begin"/>
             </w:r>
             <w:r>
               <w:rPr>
-                <w:rFonts w:ascii="Times New Roman" w:hAnsi="Times New Roman" w:cs="Times New Roman"/>
                 <w:noProof/>
                 <w:webHidden/>
-                <w:sz w:val="28"/>
-                <w:szCs w:val="28"/>
+                <w:sz w:val="32"/>
+                <w:szCs w:val="32"/>
               </w:rPr>
-              <w:instrText xml:space="preserve"> PAGEREF _Toc69906394 \h </w:instrText>
+              <w:instrText xml:space="preserve"> PAGEREF _Toc69909667 \h </w:instrText>
             </w:r>
             <w:r>
               <w:rPr>
-                <w:rFonts w:ascii="Times New Roman" w:hAnsi="Times New Roman" w:cs="Times New Roman"/>
                 <w:noProof/>
                 <w:webHidden/>
-                <w:sz w:val="28"/>
-                <w:szCs w:val="28"/>
+                <w:sz w:val="32"/>
+                <w:szCs w:val="32"/>
               </w:rPr>
             </w:r>
             <w:r>
               <w:rPr>
-                <w:rFonts w:ascii="Times New Roman" w:hAnsi="Times New Roman" w:cs="Times New Roman"/>
                 <w:noProof/>
                 <w:webHidden/>
-                <w:sz w:val="28"/>
-                <w:szCs w:val="28"/>
+                <w:sz w:val="32"/>
+                <w:szCs w:val="32"/>
               </w:rPr>
               <w:fldChar w:fldCharType="separate"/>
             </w:r>
             <w:r>
               <w:rPr>
-                <w:rFonts w:ascii="Times New Roman" w:hAnsi="Times New Roman" w:cs="Times New Roman"/>
                 <w:noProof/>
                 <w:webHidden/>
-                <w:sz w:val="28"/>
-                <w:szCs w:val="28"/>
+                <w:sz w:val="32"/>
+                <w:szCs w:val="32"/>
               </w:rPr>
               <w:t>7</w:t>
             </w:r>
             <w:r>
               <w:rPr>
-                <w:rFonts w:ascii="Times New Roman" w:hAnsi="Times New Roman" w:cs="Times New Roman"/>
                 <w:noProof/>
                 <w:webHidden/>
-                <w:sz w:val="28"/>
-                <w:szCs w:val="28"/>
+                <w:sz w:val="32"/>
+                <w:szCs w:val="32"/>
               </w:rPr>
               <w:fldChar w:fldCharType="end"/>
             </w:r>
@@ -1675,90 +1608,83 @@
               <w:tab w:val="right" w:leader="dot" w:pos="9350"/>
             </w:tabs>
             <w:rPr>
-              <w:rFonts w:ascii="Times New Roman" w:eastAsiaTheme="minorEastAsia" w:hAnsi="Times New Roman" w:cs="Times New Roman"/>
+              <w:rFonts w:eastAsiaTheme="minorEastAsia"/>
               <w:noProof/>
-              <w:sz w:val="28"/>
-              <w:szCs w:val="28"/>
-              <w:lang w:eastAsia="en-GB"/>
+              <w:sz w:val="32"/>
+              <w:szCs w:val="32"/>
+              <w:lang w:val="en-IE" w:eastAsia="en-IE"/>
             </w:rPr>
           </w:pPr>
-          <w:hyperlink w:anchor="_Toc69906395" w:history="1">
+          <w:hyperlink w:anchor="_Toc69909668" w:history="1">
             <w:r>
               <w:rPr>
                 <w:rStyle w:val="Hyperlink"/>
                 <w:rFonts w:ascii="Times New Roman" w:hAnsi="Times New Roman" w:cs="Times New Roman"/>
                 <w:noProof/>
-                <w:sz w:val="28"/>
-                <w:szCs w:val="28"/>
+                <w:sz w:val="32"/>
+                <w:szCs w:val="32"/>
               </w:rPr>
               <w:t>The Game</w:t>
             </w:r>
             <w:r>
               <w:rPr>
-                <w:rFonts w:ascii="Times New Roman" w:hAnsi="Times New Roman" w:cs="Times New Roman"/>
                 <w:noProof/>
                 <w:webHidden/>
-                <w:sz w:val="28"/>
-                <w:szCs w:val="28"/>
+                <w:sz w:val="32"/>
+                <w:szCs w:val="32"/>
               </w:rPr>
               <w:tab/>
             </w:r>
             <w:r>
               <w:rPr>
-                <w:rFonts w:ascii="Times New Roman" w:hAnsi="Times New Roman" w:cs="Times New Roman"/>
                 <w:noProof/>
                 <w:webHidden/>
-                <w:sz w:val="28"/>
-                <w:szCs w:val="28"/>
+                <w:sz w:val="32"/>
+                <w:szCs w:val="32"/>
               </w:rPr>
               <w:fldChar w:fldCharType="begin"/>
             </w:r>
             <w:r>
               <w:rPr>
-                <w:rFonts w:ascii="Times New Roman" w:hAnsi="Times New Roman" w:cs="Times New Roman"/>
                 <w:noProof/>
                 <w:webHidden/>
-                <w:sz w:val="28"/>
-                <w:szCs w:val="28"/>
+                <w:sz w:val="32"/>
+                <w:szCs w:val="32"/>
               </w:rPr>
-              <w:instrText xml:space="preserve"> PAGEREF _Toc69906395 \h </w:instrText>
+              <w:instrText xml:space="preserve"> PAGEREF _Toc69909668 \h </w:instrText>
             </w:r>
             <w:r>
               <w:rPr>
-                <w:rFonts w:ascii="Times New Roman" w:hAnsi="Times New Roman" w:cs="Times New Roman"/>
                 <w:noProof/>
                 <w:webHidden/>
-                <w:sz w:val="28"/>
-                <w:szCs w:val="28"/>
+                <w:sz w:val="32"/>
+                <w:szCs w:val="32"/>
               </w:rPr>
             </w:r>
             <w:r>
               <w:rPr>
-                <w:rFonts w:ascii="Times New Roman" w:hAnsi="Times New Roman" w:cs="Times New Roman"/>
                 <w:noProof/>
                 <w:webHidden/>
-                <w:sz w:val="28"/>
-                <w:szCs w:val="28"/>
+                <w:sz w:val="32"/>
+                <w:szCs w:val="32"/>
               </w:rPr>
               <w:fldChar w:fldCharType="separate"/>
             </w:r>
             <w:r>
               <w:rPr>
-                <w:rFonts w:ascii="Times New Roman" w:hAnsi="Times New Roman" w:cs="Times New Roman"/>
                 <w:noProof/>
                 <w:webHidden/>
-                <w:sz w:val="28"/>
-                <w:szCs w:val="28"/>
+                <w:sz w:val="32"/>
+                <w:szCs w:val="32"/>
               </w:rPr>
               <w:t>7</w:t>
             </w:r>
             <w:r>
               <w:rPr>
-                <w:rFonts w:ascii="Times New Roman" w:hAnsi="Times New Roman" w:cs="Times New Roman"/>
                 <w:noProof/>
                 <w:webHidden/>
-                <w:sz w:val="28"/>
-                <w:szCs w:val="28"/>
+                <w:sz w:val="32"/>
+                <w:szCs w:val="32"/>
               </w:rPr>
               <w:fldChar w:fldCharType="end"/>
             </w:r>
@@ -1771,90 +1697,83 @@
               <w:tab w:val="right" w:leader="dot" w:pos="9350"/>
             </w:tabs>
             <w:rPr>
-              <w:rFonts w:ascii="Times New Roman" w:eastAsiaTheme="minorEastAsia" w:hAnsi="Times New Roman" w:cs="Times New Roman"/>
+              <w:rFonts w:eastAsiaTheme="minorEastAsia"/>
               <w:noProof/>
-              <w:sz w:val="28"/>
-              <w:szCs w:val="28"/>
-              <w:lang w:eastAsia="en-GB"/>
+              <w:sz w:val="32"/>
+              <w:szCs w:val="32"/>
+              <w:lang w:val="en-IE" w:eastAsia="en-IE"/>
             </w:rPr>
           </w:pPr>
-          <w:hyperlink w:anchor="_Toc69906396" w:history="1">
+          <w:hyperlink w:anchor="_Toc69909669" w:history="1">
             <w:r>
               <w:rPr>
                 <w:rStyle w:val="Hyperlink"/>
                 <w:rFonts w:ascii="Times New Roman" w:hAnsi="Times New Roman" w:cs="Times New Roman"/>
                 <w:noProof/>
-                <w:sz w:val="28"/>
-                <w:szCs w:val="28"/>
+                <w:sz w:val="32"/>
+                <w:szCs w:val="32"/>
               </w:rPr>
               <w:t>Scenes</w:t>
             </w:r>
             <w:r>
               <w:rPr>
-                <w:rFonts w:ascii="Times New Roman" w:hAnsi="Times New Roman" w:cs="Times New Roman"/>
                 <w:noProof/>
                 <w:webHidden/>
-                <w:sz w:val="28"/>
-                <w:szCs w:val="28"/>
+                <w:sz w:val="32"/>
+                <w:szCs w:val="32"/>
               </w:rPr>
               <w:tab/>
             </w:r>
             <w:r>
               <w:rPr>
-                <w:rFonts w:ascii="Times New Roman" w:hAnsi="Times New Roman" w:cs="Times New Roman"/>
                 <w:noProof/>
                 <w:webHidden/>
-                <w:sz w:val="28"/>
-                <w:szCs w:val="28"/>
+                <w:sz w:val="32"/>
+                <w:szCs w:val="32"/>
               </w:rPr>
               <w:fldChar w:fldCharType="begin"/>
             </w:r>
             <w:r>
               <w:rPr>
-                <w:rFonts w:ascii="Times New Roman" w:hAnsi="Times New Roman" w:cs="Times New Roman"/>
                 <w:noProof/>
                 <w:webHidden/>
-                <w:sz w:val="28"/>
-                <w:szCs w:val="28"/>
+                <w:sz w:val="32"/>
+                <w:szCs w:val="32"/>
               </w:rPr>
-              <w:instrText xml:space="preserve"> PAGEREF _Toc69906396 \h </w:instrText>
+              <w:instrText xml:space="preserve"> PAGEREF _Toc69909669 \h </w:instrText>
             </w:r>
             <w:r>
               <w:rPr>
-                <w:rFonts w:ascii="Times New Roman" w:hAnsi="Times New Roman" w:cs="Times New Roman"/>
                 <w:noProof/>
                 <w:webHidden/>
-                <w:sz w:val="28"/>
-                <w:szCs w:val="28"/>
+                <w:sz w:val="32"/>
+                <w:szCs w:val="32"/>
               </w:rPr>
             </w:r>
             <w:r>
               <w:rPr>
-                <w:rFonts w:ascii="Times New Roman" w:hAnsi="Times New Roman" w:cs="Times New Roman"/>
                 <w:noProof/>
                 <w:webHidden/>
-                <w:sz w:val="28"/>
-                <w:szCs w:val="28"/>
+                <w:sz w:val="32"/>
+                <w:szCs w:val="32"/>
               </w:rPr>
               <w:fldChar w:fldCharType="separate"/>
             </w:r>
             <w:r>
               <w:rPr>
-                <w:rFonts w:ascii="Times New Roman" w:hAnsi="Times New Roman" w:cs="Times New Roman"/>
                 <w:noProof/>
                 <w:webHidden/>
-                <w:sz w:val="28"/>
-                <w:szCs w:val="28"/>
+                <w:sz w:val="32"/>
+                <w:szCs w:val="32"/>
               </w:rPr>
               <w:t>7</w:t>
             </w:r>
             <w:r>
               <w:rPr>
-                <w:rFonts w:ascii="Times New Roman" w:hAnsi="Times New Roman" w:cs="Times New Roman"/>
                 <w:noProof/>
                 <w:webHidden/>
-                <w:sz w:val="28"/>
-                <w:szCs w:val="28"/>
+                <w:sz w:val="32"/>
+                <w:szCs w:val="32"/>
               </w:rPr>
               <w:fldChar w:fldCharType="end"/>
             </w:r>
@@ -1867,90 +1786,83 @@
               <w:tab w:val="right" w:leader="dot" w:pos="9350"/>
             </w:tabs>
             <w:rPr>
-              <w:rFonts w:ascii="Times New Roman" w:eastAsiaTheme="minorEastAsia" w:hAnsi="Times New Roman" w:cs="Times New Roman"/>
+              <w:rFonts w:eastAsiaTheme="minorEastAsia"/>
               <w:noProof/>
-              <w:sz w:val="28"/>
-              <w:szCs w:val="28"/>
-              <w:lang w:eastAsia="en-GB"/>
+              <w:sz w:val="32"/>
+              <w:szCs w:val="32"/>
+              <w:lang w:val="en-IE" w:eastAsia="en-IE"/>
             </w:rPr>
           </w:pPr>
-          <w:hyperlink w:anchor="_Toc69906397" w:history="1">
+          <w:hyperlink w:anchor="_Toc69909670" w:history="1">
             <w:r>
               <w:rPr>
                 <w:rStyle w:val="Hyperlink"/>
                 <w:rFonts w:ascii="Times New Roman" w:hAnsi="Times New Roman" w:cs="Times New Roman"/>
                 <w:noProof/>
-                <w:sz w:val="28"/>
-                <w:szCs w:val="28"/>
+                <w:sz w:val="32"/>
+                <w:szCs w:val="32"/>
               </w:rPr>
               <w:t>Code</w:t>
             </w:r>
             <w:r>
               <w:rPr>
-                <w:rFonts w:ascii="Times New Roman" w:hAnsi="Times New Roman" w:cs="Times New Roman"/>
                 <w:noProof/>
                 <w:webHidden/>
-                <w:sz w:val="28"/>
-                <w:szCs w:val="28"/>
+                <w:sz w:val="32"/>
+                <w:szCs w:val="32"/>
               </w:rPr>
               <w:tab/>
             </w:r>
             <w:r>
               <w:rPr>
-                <w:rFonts w:ascii="Times New Roman" w:hAnsi="Times New Roman" w:cs="Times New Roman"/>
                 <w:noProof/>
                 <w:webHidden/>
-                <w:sz w:val="28"/>
-                <w:szCs w:val="28"/>
+                <w:sz w:val="32"/>
+                <w:szCs w:val="32"/>
               </w:rPr>
               <w:fldChar w:fldCharType="begin"/>
             </w:r>
             <w:r>
               <w:rPr>
-                <w:rFonts w:ascii="Times New Roman" w:hAnsi="Times New Roman" w:cs="Times New Roman"/>
                 <w:noProof/>
                 <w:webHidden/>
-                <w:sz w:val="28"/>
-                <w:szCs w:val="28"/>
+                <w:sz w:val="32"/>
+                <w:szCs w:val="32"/>
               </w:rPr>
-              <w:instrText xml:space="preserve"> PAGEREF _Toc69906397 \h </w:instrText>
+              <w:instrText xml:space="preserve"> PAGEREF _Toc69909670 \h </w:instrText>
             </w:r>
             <w:r>
               <w:rPr>
-                <w:rFonts w:ascii="Times New Roman" w:hAnsi="Times New Roman" w:cs="Times New Roman"/>
                 <w:noProof/>
                 <w:webHidden/>
-                <w:sz w:val="28"/>
-                <w:szCs w:val="28"/>
+                <w:sz w:val="32"/>
+                <w:szCs w:val="32"/>
               </w:rPr>
             </w:r>
             <w:r>
               <w:rPr>
-                <w:rFonts w:ascii="Times New Roman" w:hAnsi="Times New Roman" w:cs="Times New Roman"/>
                 <w:noProof/>
                 <w:webHidden/>
-                <w:sz w:val="28"/>
-                <w:szCs w:val="28"/>
+                <w:sz w:val="32"/>
+                <w:szCs w:val="32"/>
               </w:rPr>
               <w:fldChar w:fldCharType="separate"/>
             </w:r>
             <w:r>
               <w:rPr>
-                <w:rFonts w:ascii="Times New Roman" w:hAnsi="Times New Roman" w:cs="Times New Roman"/>
                 <w:noProof/>
                 <w:webHidden/>
-                <w:sz w:val="28"/>
-                <w:szCs w:val="28"/>
+                <w:sz w:val="32"/>
+                <w:szCs w:val="32"/>
               </w:rPr>
               <w:t>7</w:t>
             </w:r>
             <w:r>
               <w:rPr>
-                <w:rFonts w:ascii="Times New Roman" w:hAnsi="Times New Roman" w:cs="Times New Roman"/>
                 <w:noProof/>
                 <w:webHidden/>
-                <w:sz w:val="28"/>
-                <w:szCs w:val="28"/>
+                <w:sz w:val="32"/>
+                <w:szCs w:val="32"/>
               </w:rPr>
               <w:fldChar w:fldCharType="end"/>
             </w:r>
@@ -1963,90 +1875,83 @@
               <w:tab w:val="right" w:leader="dot" w:pos="9350"/>
             </w:tabs>
             <w:rPr>
-              <w:rFonts w:ascii="Times New Roman" w:eastAsiaTheme="minorEastAsia" w:hAnsi="Times New Roman" w:cs="Times New Roman"/>
+              <w:rFonts w:eastAsiaTheme="minorEastAsia"/>
               <w:noProof/>
-              <w:sz w:val="28"/>
-              <w:szCs w:val="28"/>
-              <w:lang w:eastAsia="en-GB"/>
+              <w:sz w:val="32"/>
+              <w:szCs w:val="32"/>
+              <w:lang w:val="en-IE" w:eastAsia="en-IE"/>
             </w:rPr>
           </w:pPr>
-          <w:hyperlink w:anchor="_Toc69906398" w:history="1">
+          <w:hyperlink w:anchor="_Toc69909671" w:history="1">
             <w:r>
               <w:rPr>
                 <w:rStyle w:val="Hyperlink"/>
                 <w:rFonts w:ascii="Times New Roman" w:hAnsi="Times New Roman" w:cs="Times New Roman"/>
                 <w:noProof/>
-                <w:sz w:val="28"/>
-                <w:szCs w:val="28"/>
+                <w:sz w:val="32"/>
+                <w:szCs w:val="32"/>
               </w:rPr>
               <w:t>Highscore table</w:t>
             </w:r>
             <w:r>
               <w:rPr>
-                <w:rFonts w:ascii="Times New Roman" w:hAnsi="Times New Roman" w:cs="Times New Roman"/>
                 <w:noProof/>
                 <w:webHidden/>
-                <w:sz w:val="28"/>
-                <w:szCs w:val="28"/>
+                <w:sz w:val="32"/>
+                <w:szCs w:val="32"/>
               </w:rPr>
               <w:tab/>
             </w:r>
             <w:r>
               <w:rPr>
-                <w:rFonts w:ascii="Times New Roman" w:hAnsi="Times New Roman" w:cs="Times New Roman"/>
                 <w:noProof/>
                 <w:webHidden/>
-                <w:sz w:val="28"/>
-                <w:szCs w:val="28"/>
+                <w:sz w:val="32"/>
+                <w:szCs w:val="32"/>
               </w:rPr>
               <w:fldChar w:fldCharType="begin"/>
             </w:r>
             <w:r>
               <w:rPr>
-                <w:rFonts w:ascii="Times New Roman" w:hAnsi="Times New Roman" w:cs="Times New Roman"/>
                 <w:noProof/>
                 <w:webHidden/>
-                <w:sz w:val="28"/>
-                <w:szCs w:val="28"/>
+                <w:sz w:val="32"/>
+                <w:szCs w:val="32"/>
               </w:rPr>
-              <w:instrText xml:space="preserve"> PAGEREF _Toc69906398 \h </w:instrText>
+              <w:instrText xml:space="preserve"> PAGEREF _Toc69909671 \h </w:instrText>
             </w:r>
             <w:r>
               <w:rPr>
-                <w:rFonts w:ascii="Times New Roman" w:hAnsi="Times New Roman" w:cs="Times New Roman"/>
                 <w:noProof/>
                 <w:webHidden/>
-                <w:sz w:val="28"/>
-                <w:szCs w:val="28"/>
+                <w:sz w:val="32"/>
+                <w:szCs w:val="32"/>
               </w:rPr>
             </w:r>
             <w:r>
               <w:rPr>
-                <w:rFonts w:ascii="Times New Roman" w:hAnsi="Times New Roman" w:cs="Times New Roman"/>
                 <w:noProof/>
                 <w:webHidden/>
-                <w:sz w:val="28"/>
-                <w:szCs w:val="28"/>
+                <w:sz w:val="32"/>
+                <w:szCs w:val="32"/>
               </w:rPr>
               <w:fldChar w:fldCharType="separate"/>
             </w:r>
             <w:r>
               <w:rPr>
-                <w:rFonts w:ascii="Times New Roman" w:hAnsi="Times New Roman" w:cs="Times New Roman"/>
                 <w:noProof/>
                 <w:webHidden/>
-                <w:sz w:val="28"/>
-                <w:szCs w:val="28"/>
+                <w:sz w:val="32"/>
+                <w:szCs w:val="32"/>
               </w:rPr>
               <w:t>7</w:t>
             </w:r>
             <w:r>
               <w:rPr>
-                <w:rFonts w:ascii="Times New Roman" w:hAnsi="Times New Roman" w:cs="Times New Roman"/>
                 <w:noProof/>
                 <w:webHidden/>
-                <w:sz w:val="28"/>
-                <w:szCs w:val="28"/>
+                <w:sz w:val="32"/>
+                <w:szCs w:val="32"/>
               </w:rPr>
               <w:fldChar w:fldCharType="end"/>
             </w:r>
@@ -2059,90 +1964,83 @@
               <w:tab w:val="right" w:leader="dot" w:pos="9350"/>
             </w:tabs>
             <w:rPr>
-              <w:rFonts w:ascii="Times New Roman" w:eastAsiaTheme="minorEastAsia" w:hAnsi="Times New Roman" w:cs="Times New Roman"/>
+              <w:rFonts w:eastAsiaTheme="minorEastAsia"/>
               <w:noProof/>
-              <w:sz w:val="28"/>
-              <w:szCs w:val="28"/>
-              <w:lang w:eastAsia="en-GB"/>
+              <w:sz w:val="32"/>
+              <w:szCs w:val="32"/>
+              <w:lang w:val="en-IE" w:eastAsia="en-IE"/>
             </w:rPr>
           </w:pPr>
-          <w:hyperlink w:anchor="_Toc69906399" w:history="1">
+          <w:hyperlink w:anchor="_Toc69909672" w:history="1">
             <w:r>
               <w:rPr>
                 <w:rStyle w:val="Hyperlink"/>
                 <w:rFonts w:ascii="Times New Roman" w:hAnsi="Times New Roman" w:cs="Times New Roman"/>
                 <w:noProof/>
-                <w:sz w:val="28"/>
-                <w:szCs w:val="28"/>
+                <w:sz w:val="32"/>
+                <w:szCs w:val="32"/>
               </w:rPr>
               <w:t>Database Connection</w:t>
             </w:r>
             <w:r>
               <w:rPr>
-                <w:rFonts w:ascii="Times New Roman" w:hAnsi="Times New Roman" w:cs="Times New Roman"/>
                 <w:noProof/>
                 <w:webHidden/>
-                <w:sz w:val="28"/>
-                <w:szCs w:val="28"/>
+                <w:sz w:val="32"/>
+                <w:szCs w:val="32"/>
               </w:rPr>
               <w:tab/>
             </w:r>
             <w:r>
               <w:rPr>
-                <w:rFonts w:ascii="Times New Roman" w:hAnsi="Times New Roman" w:cs="Times New Roman"/>
                 <w:noProof/>
                 <w:webHidden/>
-                <w:sz w:val="28"/>
-                <w:szCs w:val="28"/>
+                <w:sz w:val="32"/>
+                <w:szCs w:val="32"/>
               </w:rPr>
               <w:fldChar w:fldCharType="begin"/>
             </w:r>
             <w:r>
               <w:rPr>
-                <w:rFonts w:ascii="Times New Roman" w:hAnsi="Times New Roman" w:cs="Times New Roman"/>
                 <w:noProof/>
                 <w:webHidden/>
-                <w:sz w:val="28"/>
-                <w:szCs w:val="28"/>
+                <w:sz w:val="32"/>
+                <w:szCs w:val="32"/>
               </w:rPr>
-              <w:instrText xml:space="preserve"> PAGEREF _Toc69906399 \h </w:instrText>
+              <w:instrText xml:space="preserve"> PAGEREF _Toc69909672 \h </w:instrText>
             </w:r>
             <w:r>
               <w:rPr>
-                <w:rFonts w:ascii="Times New Roman" w:hAnsi="Times New Roman" w:cs="Times New Roman"/>
                 <w:noProof/>
                 <w:webHidden/>
-                <w:sz w:val="28"/>
-                <w:szCs w:val="28"/>
+                <w:sz w:val="32"/>
+                <w:szCs w:val="32"/>
               </w:rPr>
             </w:r>
             <w:r>
               <w:rPr>
-                <w:rFonts w:ascii="Times New Roman" w:hAnsi="Times New Roman" w:cs="Times New Roman"/>
                 <w:noProof/>
                 <w:webHidden/>
-                <w:sz w:val="28"/>
-                <w:szCs w:val="28"/>
+                <w:sz w:val="32"/>
+                <w:szCs w:val="32"/>
               </w:rPr>
               <w:fldChar w:fldCharType="separate"/>
             </w:r>
             <w:r>
               <w:rPr>
-                <w:rFonts w:ascii="Times New Roman" w:hAnsi="Times New Roman" w:cs="Times New Roman"/>
                 <w:noProof/>
                 <w:webHidden/>
-                <w:sz w:val="28"/>
-                <w:szCs w:val="28"/>
+                <w:sz w:val="32"/>
+                <w:szCs w:val="32"/>
               </w:rPr>
               <w:t>7</w:t>
             </w:r>
             <w:r>
               <w:rPr>
-                <w:rFonts w:ascii="Times New Roman" w:hAnsi="Times New Roman" w:cs="Times New Roman"/>
                 <w:noProof/>
                 <w:webHidden/>
-                <w:sz w:val="28"/>
-                <w:szCs w:val="28"/>
+                <w:sz w:val="32"/>
+                <w:szCs w:val="32"/>
               </w:rPr>
               <w:fldChar w:fldCharType="end"/>
             </w:r>
@@ -2155,90 +2053,83 @@
               <w:tab w:val="right" w:leader="dot" w:pos="9350"/>
             </w:tabs>
             <w:rPr>
-              <w:rFonts w:ascii="Times New Roman" w:eastAsiaTheme="minorEastAsia" w:hAnsi="Times New Roman" w:cs="Times New Roman"/>
+              <w:rFonts w:eastAsiaTheme="minorEastAsia"/>
               <w:noProof/>
-              <w:sz w:val="28"/>
-              <w:szCs w:val="28"/>
-              <w:lang w:eastAsia="en-GB"/>
+              <w:sz w:val="32"/>
+              <w:szCs w:val="32"/>
+              <w:lang w:val="en-IE" w:eastAsia="en-IE"/>
             </w:rPr>
           </w:pPr>
-          <w:hyperlink w:anchor="_Toc69906400" w:history="1">
+          <w:hyperlink w:anchor="_Toc69909673" w:history="1">
             <w:r>
               <w:rPr>
                 <w:rStyle w:val="Hyperlink"/>
                 <w:rFonts w:ascii="Times New Roman" w:hAnsi="Times New Roman" w:cs="Times New Roman"/>
                 <w:noProof/>
-                <w:sz w:val="28"/>
-                <w:szCs w:val="28"/>
+                <w:sz w:val="32"/>
+                <w:szCs w:val="32"/>
               </w:rPr>
-              <w:t>Conclusions</w:t>
+              <w:t>Conclusion</w:t>
             </w:r>
             <w:r>
               <w:rPr>
-                <w:rFonts w:ascii="Times New Roman" w:hAnsi="Times New Roman" w:cs="Times New Roman"/>
                 <w:noProof/>
                 <w:webHidden/>
-                <w:sz w:val="28"/>
-                <w:szCs w:val="28"/>
+                <w:sz w:val="32"/>
+                <w:szCs w:val="32"/>
               </w:rPr>
               <w:tab/>
             </w:r>
             <w:r>
               <w:rPr>
-                <w:rFonts w:ascii="Times New Roman" w:hAnsi="Times New Roman" w:cs="Times New Roman"/>
                 <w:noProof/>
                 <w:webHidden/>
-                <w:sz w:val="28"/>
-                <w:szCs w:val="28"/>
+                <w:sz w:val="32"/>
+                <w:szCs w:val="32"/>
               </w:rPr>
               <w:fldChar w:fldCharType="begin"/>
             </w:r>
             <w:r>
               <w:rPr>
-                <w:rFonts w:ascii="Times New Roman" w:hAnsi="Times New Roman" w:cs="Times New Roman"/>
                 <w:noProof/>
                 <w:webHidden/>
-                <w:sz w:val="28"/>
-                <w:szCs w:val="28"/>
+                <w:sz w:val="32"/>
+                <w:szCs w:val="32"/>
               </w:rPr>
-              <w:instrText xml:space="preserve"> PAGEREF _Toc69906400 \h </w:instrText>
+              <w:instrText xml:space="preserve"> PAGEREF _Toc69909673 \h </w:instrText>
             </w:r>
             <w:r>
               <w:rPr>
-                <w:rFonts w:ascii="Times New Roman" w:hAnsi="Times New Roman" w:cs="Times New Roman"/>
                 <w:noProof/>
                 <w:webHidden/>
-                <w:sz w:val="28"/>
-                <w:szCs w:val="28"/>
+                <w:sz w:val="32"/>
+                <w:szCs w:val="32"/>
               </w:rPr>
             </w:r>
             <w:r>
               <w:rPr>
-                <w:rFonts w:ascii="Times New Roman" w:hAnsi="Times New Roman" w:cs="Times New Roman"/>
                 <w:noProof/>
                 <w:webHidden/>
-                <w:sz w:val="28"/>
-                <w:szCs w:val="28"/>
+                <w:sz w:val="32"/>
+                <w:szCs w:val="32"/>
               </w:rPr>
               <w:fldChar w:fldCharType="separate"/>
             </w:r>
             <w:r>
               <w:rPr>
-                <w:rFonts w:ascii="Times New Roman" w:hAnsi="Times New Roman" w:cs="Times New Roman"/>
                 <w:noProof/>
                 <w:webHidden/>
-                <w:sz w:val="28"/>
-                <w:szCs w:val="28"/>
+                <w:sz w:val="32"/>
+                <w:szCs w:val="32"/>
               </w:rPr>
               <w:t>8</w:t>
             </w:r>
             <w:r>
               <w:rPr>
-                <w:rFonts w:ascii="Times New Roman" w:hAnsi="Times New Roman" w:cs="Times New Roman"/>
                 <w:noProof/>
                 <w:webHidden/>
-                <w:sz w:val="28"/>
-                <w:szCs w:val="28"/>
+                <w:sz w:val="32"/>
+                <w:szCs w:val="32"/>
               </w:rPr>
               <w:fldChar w:fldCharType="end"/>
             </w:r>
@@ -2251,90 +2142,83 @@
               <w:tab w:val="right" w:leader="dot" w:pos="9350"/>
             </w:tabs>
             <w:rPr>
-              <w:rFonts w:ascii="Times New Roman" w:eastAsiaTheme="minorEastAsia" w:hAnsi="Times New Roman" w:cs="Times New Roman"/>
+              <w:rFonts w:eastAsiaTheme="minorEastAsia"/>
               <w:noProof/>
-              <w:sz w:val="28"/>
-              <w:szCs w:val="28"/>
-              <w:lang w:eastAsia="en-GB"/>
+              <w:sz w:val="32"/>
+              <w:szCs w:val="32"/>
+              <w:lang w:val="en-IE" w:eastAsia="en-IE"/>
             </w:rPr>
           </w:pPr>
-          <w:hyperlink w:anchor="_Toc69906401" w:history="1">
+          <w:hyperlink w:anchor="_Toc69909674" w:history="1">
             <w:r>
               <w:rPr>
                 <w:rStyle w:val="Hyperlink"/>
                 <w:rFonts w:ascii="Times New Roman" w:hAnsi="Times New Roman" w:cs="Times New Roman"/>
                 <w:noProof/>
-                <w:sz w:val="28"/>
-                <w:szCs w:val="28"/>
+                <w:sz w:val="32"/>
+                <w:szCs w:val="32"/>
               </w:rPr>
               <w:t>References</w:t>
             </w:r>
             <w:r>
               <w:rPr>
-                <w:rFonts w:ascii="Times New Roman" w:hAnsi="Times New Roman" w:cs="Times New Roman"/>
                 <w:noProof/>
                 <w:webHidden/>
-                <w:sz w:val="28"/>
-                <w:szCs w:val="28"/>
+                <w:sz w:val="32"/>
+                <w:szCs w:val="32"/>
               </w:rPr>
               <w:tab/>
             </w:r>
             <w:r>
               <w:rPr>
-                <w:rFonts w:ascii="Times New Roman" w:hAnsi="Times New Roman" w:cs="Times New Roman"/>
                 <w:noProof/>
                 <w:webHidden/>
-                <w:sz w:val="28"/>
-                <w:szCs w:val="28"/>
+                <w:sz w:val="32"/>
+                <w:szCs w:val="32"/>
               </w:rPr>
               <w:fldChar w:fldCharType="begin"/>
             </w:r>
             <w:r>
               <w:rPr>
-                <w:rFonts w:ascii="Times New Roman" w:hAnsi="Times New Roman" w:cs="Times New Roman"/>
                 <w:noProof/>
                 <w:webHidden/>
-                <w:sz w:val="28"/>
-                <w:szCs w:val="28"/>
+                <w:sz w:val="32"/>
+                <w:szCs w:val="32"/>
               </w:rPr>
-              <w:instrText xml:space="preserve"> PAGEREF _Toc69906401 \h </w:instrText>
+              <w:instrText xml:space="preserve"> PAGEREF _Toc69909674 \h </w:instrText>
             </w:r>
             <w:r>
               <w:rPr>
-                <w:rFonts w:ascii="Times New Roman" w:hAnsi="Times New Roman" w:cs="Times New Roman"/>
                 <w:noProof/>
                 <w:webHidden/>
-                <w:sz w:val="28"/>
-                <w:szCs w:val="28"/>
+                <w:sz w:val="32"/>
+                <w:szCs w:val="32"/>
               </w:rPr>
             </w:r>
             <w:r>
               <w:rPr>
-                <w:rFonts w:ascii="Times New Roman" w:hAnsi="Times New Roman" w:cs="Times New Roman"/>
                 <w:noProof/>
                 <w:webHidden/>
-                <w:sz w:val="28"/>
-                <w:szCs w:val="28"/>
+                <w:sz w:val="32"/>
+                <w:szCs w:val="32"/>
               </w:rPr>
               <w:fldChar w:fldCharType="separate"/>
             </w:r>
             <w:r>
               <w:rPr>
-                <w:rFonts w:ascii="Times New Roman" w:hAnsi="Times New Roman" w:cs="Times New Roman"/>
                 <w:noProof/>
                 <w:webHidden/>
-                <w:sz w:val="28"/>
-                <w:szCs w:val="28"/>
+                <w:sz w:val="32"/>
+                <w:szCs w:val="32"/>
               </w:rPr>
               <w:t>9</w:t>
             </w:r>
             <w:r>
               <w:rPr>
-                <w:rFonts w:ascii="Times New Roman" w:hAnsi="Times New Roman" w:cs="Times New Roman"/>
                 <w:noProof/>
                 <w:webHidden/>
-                <w:sz w:val="28"/>
-                <w:szCs w:val="28"/>
+                <w:sz w:val="32"/>
+                <w:szCs w:val="32"/>
               </w:rPr>
               <w:fldChar w:fldCharType="end"/>
             </w:r>
@@ -2344,6 +2228,8 @@
           <w:pPr>
             <w:rPr>
               <w:rFonts w:ascii="Times New Roman" w:hAnsi="Times New Roman" w:cs="Times New Roman"/>
+              <w:sz w:val="32"/>
+              <w:szCs w:val="32"/>
             </w:rPr>
           </w:pPr>
           <w:r>
@@ -2352,8 +2238,8 @@
               <w:b/>
               <w:bCs/>
               <w:noProof/>
-              <w:sz w:val="28"/>
-              <w:szCs w:val="28"/>
+              <w:sz w:val="40"/>
+              <w:szCs w:val="40"/>
             </w:rPr>
             <w:fldChar w:fldCharType="end"/>
           </w:r>
@@ -2540,7 +2426,7 @@
           <w:u w:val="single"/>
         </w:rPr>
       </w:pPr>
-      <w:bookmarkStart w:id="0" w:name="_Toc69906388"/>
+      <w:bookmarkStart w:id="0" w:name="_Toc69909661"/>
       <w:r>
         <w:rPr>
           <w:rFonts w:ascii="Times New Roman" w:hAnsi="Times New Roman" w:cs="Times New Roman"/>
@@ -2549,7 +2435,6 @@
           <w:szCs w:val="40"/>
           <w:u w:val="single"/>
         </w:rPr>
-        <w:lastRenderedPageBreak/>
         <w:t>Introduction</w:t>
       </w:r>
       <w:bookmarkEnd w:id="0"/>
@@ -2600,16 +2485,7 @@
           <w:sz w:val="24"/>
           <w:szCs w:val="24"/>
         </w:rPr>
-        <w:t xml:space="preserve">Oskar </w:t>
-      </w:r>
-      <w:proofErr w:type="spellStart"/>
-      <w:r>
-        <w:rPr>
-          <w:rFonts w:ascii="Times New Roman" w:hAnsi="Times New Roman" w:cs="Times New Roman"/>
-          <w:sz w:val="24"/>
-          <w:szCs w:val="24"/>
-        </w:rPr>
-        <w:t>Ciebie</w:t>
+        <w:t>Oskar Ciebie</w:t>
       </w:r>
       <w:r>
         <w:rPr>
@@ -2619,7 +2495,6 @@
         </w:rPr>
         <w:t>n</w:t>
       </w:r>
-      <w:proofErr w:type="spellEnd"/>
       <w:r>
         <w:rPr>
           <w:rFonts w:ascii="Times New Roman" w:hAnsi="Times New Roman" w:cs="Times New Roman"/>
@@ -2745,7 +2620,7 @@
           <w:u w:val="single"/>
         </w:rPr>
       </w:pPr>
-      <w:bookmarkStart w:id="1" w:name="_Toc69906389"/>
+      <w:bookmarkStart w:id="1" w:name="_Toc69909662"/>
       <w:r>
         <w:rPr>
           <w:rFonts w:ascii="Times New Roman" w:hAnsi="Times New Roman" w:cs="Times New Roman"/>
@@ -2855,7 +2730,7 @@
           <w:u w:val="single"/>
         </w:rPr>
       </w:pPr>
-      <w:bookmarkStart w:id="2" w:name="_Toc69906390"/>
+      <w:bookmarkStart w:id="2" w:name="_Toc69909663"/>
       <w:r>
         <w:rPr>
           <w:rFonts w:ascii="Times New Roman" w:hAnsi="Times New Roman" w:cs="Times New Roman"/>
@@ -2976,7 +2851,6 @@
           <w:u w:val="single"/>
         </w:rPr>
       </w:pPr>
-      <w:bookmarkStart w:id="3" w:name="_Toc69906391"/>
       <w:r>
         <w:rPr>
           <w:rFonts w:ascii="Times New Roman" w:hAnsi="Times New Roman" w:cs="Times New Roman"/>
@@ -2997,6 +2871,7 @@
           <w:u w:val="single"/>
         </w:rPr>
       </w:pPr>
+      <w:bookmarkStart w:id="3" w:name="_Toc69909664"/>
       <w:r>
         <w:rPr>
           <w:rFonts w:ascii="Times New Roman" w:hAnsi="Times New Roman" w:cs="Times New Roman"/>
@@ -3015,20 +2890,16 @@
         <w:pStyle w:val="Heading2"/>
         <w:rPr>
           <w:rFonts w:ascii="Times New Roman" w:hAnsi="Times New Roman" w:cs="Times New Roman"/>
-          <w:i/>
-          <w:iCs/>
           <w:color w:val="auto"/>
           <w:sz w:val="32"/>
           <w:szCs w:val="32"/>
           <w:u w:val="single"/>
         </w:rPr>
       </w:pPr>
-      <w:bookmarkStart w:id="4" w:name="_Toc69906392"/>
-      <w:r>
-        <w:rPr>
-          <w:rFonts w:ascii="Times New Roman" w:hAnsi="Times New Roman" w:cs="Times New Roman"/>
-          <w:i/>
-          <w:iCs/>
+      <w:bookmarkStart w:id="4" w:name="_Toc69909665"/>
+      <w:r>
+        <w:rPr>
+          <w:rFonts w:ascii="Times New Roman" w:hAnsi="Times New Roman" w:cs="Times New Roman"/>
           <w:color w:val="auto"/>
           <w:sz w:val="32"/>
           <w:szCs w:val="32"/>
@@ -3495,25 +3366,7 @@
           <w:sz w:val="24"/>
           <w:szCs w:val="24"/>
         </w:rPr>
-        <w:t xml:space="preserve">s and lines, </w:t>
-      </w:r>
-      <w:proofErr w:type="spellStart"/>
-      <w:r>
-        <w:rPr>
-          <w:rFonts w:ascii="Times New Roman" w:hAnsi="Times New Roman" w:cs="Times New Roman"/>
-          <w:sz w:val="24"/>
-          <w:szCs w:val="24"/>
-        </w:rPr>
-        <w:t>its</w:t>
-      </w:r>
-      <w:proofErr w:type="spellEnd"/>
-      <w:r>
-        <w:rPr>
-          <w:rFonts w:ascii="Times New Roman" w:hAnsi="Times New Roman" w:cs="Times New Roman"/>
-          <w:sz w:val="24"/>
-          <w:szCs w:val="24"/>
-        </w:rPr>
-        <w:t xml:space="preserve"> to grab the user interest and attention, we ended up going with this design as it matched our requirements and gave a nostalgic aesthetic 90s feel.</w:t>
+        <w:t>s and lines, its to grab the user interest and attention, we ended up going with this design as it matched our requirements and gave a nostalgic aesthetic 90s feel.</w:t>
       </w:r>
     </w:p>
     <w:p>
@@ -4766,7 +4619,7 @@
           <w:u w:val="single"/>
         </w:rPr>
       </w:pPr>
-      <w:bookmarkStart w:id="5" w:name="_Toc69906393"/>
+      <w:bookmarkStart w:id="5" w:name="_Toc69909666"/>
       <w:r>
         <w:rPr>
           <w:rFonts w:ascii="Times New Roman" w:hAnsi="Times New Roman" w:cs="Times New Roman"/>
@@ -4792,6 +4645,7 @@
     </w:p>
     <w:p>
       <w:pPr>
+        <w:ind w:firstLine="720"/>
         <w:rPr>
           <w:rFonts w:ascii="Times New Roman" w:hAnsi="Times New Roman" w:cs="Times New Roman"/>
           <w:sz w:val="24"/>
@@ -5241,7 +5095,7 @@
           <w:u w:val="single"/>
         </w:rPr>
       </w:pPr>
-      <w:bookmarkStart w:id="6" w:name="_Toc69906394"/>
+      <w:bookmarkStart w:id="6" w:name="_Toc69909667"/>
       <w:r>
         <w:rPr>
           <w:rFonts w:ascii="Times New Roman" w:hAnsi="Times New Roman" w:cs="Times New Roman"/>
@@ -5266,7 +5120,6 @@
           <w:u w:val="single"/>
         </w:rPr>
       </w:pPr>
-      <w:bookmarkStart w:id="7" w:name="_Toc69906395"/>
       <w:r>
         <w:rPr>
           <w:rFonts w:ascii="Times New Roman" w:hAnsi="Times New Roman" w:cs="Times New Roman"/>
@@ -5275,31 +5128,42 @@
           <w:szCs w:val="32"/>
           <w:u w:val="single"/>
         </w:rPr>
-        <w:t>The Game</w:t>
-      </w:r>
-      <w:bookmarkEnd w:id="7"/>
-    </w:p>
-    <w:p>
-      <w:pPr>
-        <w:rPr>
-          <w:rFonts w:ascii="Times New Roman" w:hAnsi="Times New Roman" w:cs="Times New Roman"/>
-          <w:sz w:val="24"/>
-          <w:szCs w:val="24"/>
-        </w:rPr>
-      </w:pPr>
-      <w:r>
-        <w:rPr>
-          <w:rFonts w:ascii="Times New Roman" w:hAnsi="Times New Roman" w:cs="Times New Roman"/>
-          <w:sz w:val="24"/>
-          <w:szCs w:val="24"/>
-        </w:rPr>
-        <w:t>Talk about game</w:t>
-      </w:r>
-    </w:p>
-    <w:p>
-      <w:pPr>
-        <w:rPr>
-          <w:rFonts w:ascii="Times New Roman" w:hAnsi="Times New Roman" w:cs="Times New Roman"/>
+        <w:t>About the Game</w:t>
+      </w:r>
+    </w:p>
+    <w:p>
+      <w:pPr>
+        <w:ind w:left="720"/>
+        <w:rPr>
+          <w:rFonts w:ascii="Times New Roman" w:hAnsi="Times New Roman" w:cs="Times New Roman"/>
+          <w:sz w:val="24"/>
+          <w:szCs w:val="24"/>
+        </w:rPr>
+      </w:pPr>
+      <w:r>
+        <w:rPr>
+          <w:rFonts w:ascii="Times New Roman" w:hAnsi="Times New Roman" w:cs="Times New Roman"/>
+          <w:sz w:val="24"/>
+          <w:szCs w:val="24"/>
+        </w:rPr>
+        <w:t xml:space="preserve">The main idea of the game is </w:t>
+      </w:r>
+      <w:r>
+        <w:rPr>
+          <w:rFonts w:ascii="Times New Roman" w:hAnsi="Times New Roman" w:cs="Times New Roman"/>
+          <w:sz w:val="24"/>
+          <w:szCs w:val="24"/>
+        </w:rPr>
+        <w:t>to pair up all cards.</w:t>
+      </w:r>
+    </w:p>
+    <w:p>
+      <w:pPr>
+        <w:ind w:left="720"/>
+        <w:rPr>
+          <w:rFonts w:ascii="Times New Roman" w:hAnsi="Times New Roman" w:cs="Times New Roman"/>
+          <w:sz w:val="24"/>
+          <w:szCs w:val="24"/>
         </w:rPr>
       </w:pPr>
     </w:p>
@@ -5314,7 +5178,6 @@
           <w:u w:val="single"/>
         </w:rPr>
       </w:pPr>
-      <w:bookmarkStart w:id="8" w:name="_Toc69906396"/>
       <w:r>
         <w:rPr>
           <w:rFonts w:ascii="Times New Roman" w:hAnsi="Times New Roman" w:cs="Times New Roman"/>
@@ -5323,57 +5186,365 @@
           <w:szCs w:val="32"/>
           <w:u w:val="single"/>
         </w:rPr>
-        <w:t>Scenes</w:t>
-      </w:r>
-      <w:bookmarkEnd w:id="8"/>
-    </w:p>
-    <w:p>
-      <w:pPr>
-        <w:rPr>
-          <w:rFonts w:ascii="Times New Roman" w:hAnsi="Times New Roman" w:cs="Times New Roman"/>
-          <w:sz w:val="24"/>
-          <w:szCs w:val="24"/>
-        </w:rPr>
-      </w:pPr>
-      <w:r>
-        <w:rPr>
-          <w:rFonts w:ascii="Times New Roman" w:hAnsi="Times New Roman" w:cs="Times New Roman"/>
-          <w:sz w:val="24"/>
-          <w:szCs w:val="24"/>
-        </w:rPr>
-        <w:t>Talk about</w:t>
-      </w:r>
-      <w:r>
-        <w:rPr>
-          <w:rFonts w:ascii="Times New Roman" w:hAnsi="Times New Roman" w:cs="Times New Roman"/>
-          <w:sz w:val="24"/>
-          <w:szCs w:val="24"/>
-        </w:rPr>
-        <w:t xml:space="preserve"> scenes</w:t>
-      </w:r>
-      <w:r>
-        <w:rPr>
-          <w:rFonts w:ascii="Times New Roman" w:hAnsi="Times New Roman" w:cs="Times New Roman"/>
-          <w:sz w:val="24"/>
-          <w:szCs w:val="24"/>
-        </w:rPr>
-        <w:t xml:space="preserve"> maybe</w:t>
-      </w:r>
-      <w:r>
-        <w:rPr>
-          <w:rFonts w:ascii="Times New Roman" w:hAnsi="Times New Roman" w:cs="Times New Roman"/>
-          <w:sz w:val="24"/>
-          <w:szCs w:val="24"/>
-        </w:rPr>
-        <w:t>?</w:t>
-      </w:r>
-    </w:p>
-    <w:p>
-      <w:pPr>
-        <w:rPr>
-          <w:rFonts w:ascii="Times New Roman" w:hAnsi="Times New Roman" w:cs="Times New Roman"/>
-        </w:rPr>
-      </w:pPr>
+        <w:t>The Menu</w:t>
+      </w:r>
+    </w:p>
+    <w:p>
+      <w:pPr>
+        <w:ind w:left="720"/>
+        <w:rPr>
+          <w:rFonts w:ascii="Times New Roman" w:hAnsi="Times New Roman" w:cs="Times New Roman"/>
+          <w:sz w:val="24"/>
+          <w:szCs w:val="24"/>
+        </w:rPr>
+      </w:pPr>
+      <w:r>
+        <w:rPr>
+          <w:rFonts w:ascii="Times New Roman" w:hAnsi="Times New Roman" w:cs="Times New Roman"/>
+          <w:sz w:val="24"/>
+          <w:szCs w:val="24"/>
+        </w:rPr>
+        <w:t>On the start of the game, the user is greeted with the Main Menu, where they can choose one of the three available options.</w:t>
+      </w:r>
+    </w:p>
+    <w:p>
+      <w:pPr>
+        <w:ind w:left="720"/>
+        <w:rPr>
+          <w:rFonts w:ascii="Times New Roman" w:hAnsi="Times New Roman" w:cs="Times New Roman"/>
+          <w:sz w:val="24"/>
+          <w:szCs w:val="24"/>
+        </w:rPr>
+      </w:pPr>
+    </w:p>
+    <w:p>
+      <w:pPr>
+        <w:pStyle w:val="ListParagraph"/>
+        <w:numPr>
+          <w:ilvl w:val="0"/>
+          <w:numId w:val="27"/>
+        </w:numPr>
+        <w:pBdr>
+          <w:top w:val="single" w:sz="4" w:space="1" w:color="auto"/>
+          <w:left w:val="single" w:sz="4" w:space="4" w:color="auto"/>
+          <w:bottom w:val="single" w:sz="4" w:space="1" w:color="auto"/>
+          <w:right w:val="single" w:sz="4" w:space="4" w:color="auto"/>
+        </w:pBdr>
+        <w:rPr>
+          <w:rFonts w:ascii="Times New Roman" w:hAnsi="Times New Roman" w:cs="Times New Roman"/>
+          <w:sz w:val="24"/>
+          <w:szCs w:val="24"/>
+        </w:rPr>
+      </w:pPr>
+      <w:r>
+        <w:drawing>
+          <wp:anchor distT="0" distB="0" distL="114300" distR="114300" simplePos="0" relativeHeight="251667456" behindDoc="1" locked="0" layoutInCell="1" allowOverlap="1" wp14:anchorId="1CAE6EDF" wp14:editId="646968B1">
+            <wp:simplePos x="0" y="0"/>
+            <wp:positionH relativeFrom="margin">
+              <wp:align>center</wp:align>
+            </wp:positionH>
+            <wp:positionV relativeFrom="page">
+              <wp:posOffset>3051042</wp:posOffset>
+            </wp:positionV>
+            <wp:extent cx="5600700" cy="2647315"/>
+            <wp:effectExtent l="0" t="0" r="0" b="635"/>
+            <wp:wrapSquare wrapText="bothSides"/>
+            <wp:docPr id="8" name="Picture 8"/>
+            <wp:cNvGraphicFramePr>
+              <a:graphicFrameLocks xmlns:a="http://schemas.openxmlformats.org/drawingml/2006/main" noChangeAspect="1"/>
+            </wp:cNvGraphicFramePr>
+            <a:graphic xmlns:a="http://schemas.openxmlformats.org/drawingml/2006/main">
+              <a:graphicData uri="http://schemas.openxmlformats.org/drawingml/2006/picture">
+                <pic:pic xmlns:pic="http://schemas.openxmlformats.org/drawingml/2006/picture">
+                  <pic:nvPicPr>
+                    <pic:cNvPr id="1" name=""/>
+                    <pic:cNvPicPr/>
+                  </pic:nvPicPr>
+                  <pic:blipFill>
+                    <a:blip r:embed="rId18">
+                      <a:extLst>
+                        <a:ext uri="{28A0092B-C50C-407E-A947-70E740481C1C}">
+                          <a14:useLocalDpi xmlns:a14="http://schemas.microsoft.com/office/drawing/2010/main" val="0"/>
+                        </a:ext>
+                      </a:extLst>
+                    </a:blip>
+                    <a:stretch>
+                      <a:fillRect/>
+                    </a:stretch>
+                  </pic:blipFill>
+                  <pic:spPr>
+                    <a:xfrm>
+                      <a:off x="0" y="0"/>
+                      <a:ext cx="5604982" cy="2649531"/>
+                    </a:xfrm>
+                    <a:prstGeom prst="rect">
+                      <a:avLst/>
+                    </a:prstGeom>
+                  </pic:spPr>
+                </pic:pic>
+              </a:graphicData>
+            </a:graphic>
+            <wp14:sizeRelH relativeFrom="margin">
+              <wp14:pctWidth>0</wp14:pctWidth>
+            </wp14:sizeRelH>
+            <wp14:sizeRelV relativeFrom="margin">
+              <wp14:pctHeight>0</wp14:pctHeight>
+            </wp14:sizeRelV>
+          </wp:anchor>
+        </w:drawing>
+      </w:r>
+      <w:r>
+        <w:rPr>
+          <w:rFonts w:ascii="Times New Roman" w:hAnsi="Times New Roman" w:cs="Times New Roman"/>
+          <w:b/>
+          <w:bCs/>
+          <w:sz w:val="24"/>
+          <w:szCs w:val="24"/>
+        </w:rPr>
+        <w:t>Play –</w:t>
+      </w:r>
+      <w:r>
+        <w:rPr>
+          <w:rFonts w:ascii="Times New Roman" w:hAnsi="Times New Roman" w:cs="Times New Roman"/>
+          <w:sz w:val="24"/>
+          <w:szCs w:val="24"/>
+        </w:rPr>
+        <w:t xml:space="preserve"> The user is then moved to a different scene where they can choose the level of difficulty, easy, </w:t>
+      </w:r>
+      <w:r>
+        <w:rPr>
+          <w:rFonts w:ascii="Times New Roman" w:hAnsi="Times New Roman" w:cs="Times New Roman"/>
+          <w:sz w:val="24"/>
+          <w:szCs w:val="24"/>
+        </w:rPr>
+        <w:t>medium,</w:t>
+      </w:r>
+      <w:r>
+        <w:rPr>
+          <w:rFonts w:ascii="Times New Roman" w:hAnsi="Times New Roman" w:cs="Times New Roman"/>
+          <w:sz w:val="24"/>
+          <w:szCs w:val="24"/>
+        </w:rPr>
+        <w:t xml:space="preserve"> or hard.</w:t>
+      </w:r>
+    </w:p>
+    <w:p>
+      <w:pPr>
+        <w:pStyle w:val="ListParagraph"/>
+        <w:rPr>
+          <w:rFonts w:ascii="Times New Roman" w:hAnsi="Times New Roman" w:cs="Times New Roman"/>
+          <w:sz w:val="24"/>
+          <w:szCs w:val="24"/>
+        </w:rPr>
+      </w:pPr>
+    </w:p>
+    <w:p>
+      <w:pPr>
+        <w:pStyle w:val="ListParagraph"/>
+        <w:numPr>
+          <w:ilvl w:val="0"/>
+          <w:numId w:val="26"/>
+        </w:numPr>
+        <w:pBdr>
+          <w:top w:val="single" w:sz="4" w:space="1" w:color="auto"/>
+          <w:left w:val="single" w:sz="4" w:space="4" w:color="auto"/>
+          <w:bottom w:val="single" w:sz="4" w:space="1" w:color="auto"/>
+          <w:right w:val="single" w:sz="4" w:space="4" w:color="auto"/>
+        </w:pBdr>
+        <w:rPr>
+          <w:rFonts w:ascii="Times New Roman" w:hAnsi="Times New Roman" w:cs="Times New Roman"/>
+          <w:sz w:val="24"/>
+          <w:szCs w:val="24"/>
+        </w:rPr>
+      </w:pPr>
+      <w:r>
+        <w:drawing>
+          <wp:anchor distT="0" distB="0" distL="114300" distR="114300" simplePos="0" relativeHeight="251669504" behindDoc="1" locked="0" layoutInCell="1" allowOverlap="1" wp14:anchorId="17EE74B5" wp14:editId="550F331A">
+            <wp:simplePos x="0" y="0"/>
+            <wp:positionH relativeFrom="margin">
+              <wp:align>center</wp:align>
+            </wp:positionH>
+            <wp:positionV relativeFrom="page">
+              <wp:posOffset>6325427</wp:posOffset>
+            </wp:positionV>
+            <wp:extent cx="5599430" cy="2402840"/>
+            <wp:effectExtent l="0" t="0" r="1270" b="0"/>
+            <wp:wrapTight wrapText="bothSides">
+              <wp:wrapPolygon edited="0">
+                <wp:start x="0" y="0"/>
+                <wp:lineTo x="0" y="21406"/>
+                <wp:lineTo x="21531" y="21406"/>
+                <wp:lineTo x="21531" y="0"/>
+                <wp:lineTo x="0" y="0"/>
+              </wp:wrapPolygon>
+            </wp:wrapTight>
+            <wp:docPr id="10" name="Picture 10"/>
+            <wp:cNvGraphicFramePr>
+              <a:graphicFrameLocks xmlns:a="http://schemas.openxmlformats.org/drawingml/2006/main" noChangeAspect="1"/>
+            </wp:cNvGraphicFramePr>
+            <a:graphic xmlns:a="http://schemas.openxmlformats.org/drawingml/2006/main">
+              <a:graphicData uri="http://schemas.openxmlformats.org/drawingml/2006/picture">
+                <pic:pic xmlns:pic="http://schemas.openxmlformats.org/drawingml/2006/picture">
+                  <pic:nvPicPr>
+                    <pic:cNvPr id="1" name=""/>
+                    <pic:cNvPicPr/>
+                  </pic:nvPicPr>
+                  <pic:blipFill>
+                    <a:blip r:embed="rId19">
+                      <a:extLst>
+                        <a:ext uri="{28A0092B-C50C-407E-A947-70E740481C1C}">
+                          <a14:useLocalDpi xmlns:a14="http://schemas.microsoft.com/office/drawing/2010/main" val="0"/>
+                        </a:ext>
+                      </a:extLst>
+                    </a:blip>
+                    <a:stretch>
+                      <a:fillRect/>
+                    </a:stretch>
+                  </pic:blipFill>
+                  <pic:spPr>
+                    <a:xfrm>
+                      <a:off x="0" y="0"/>
+                      <a:ext cx="5608826" cy="2406790"/>
+                    </a:xfrm>
+                    <a:prstGeom prst="rect">
+                      <a:avLst/>
+                    </a:prstGeom>
+                  </pic:spPr>
+                </pic:pic>
+              </a:graphicData>
+            </a:graphic>
+            <wp14:sizeRelH relativeFrom="margin">
+              <wp14:pctWidth>0</wp14:pctWidth>
+            </wp14:sizeRelH>
+            <wp14:sizeRelV relativeFrom="margin">
+              <wp14:pctHeight>0</wp14:pctHeight>
+            </wp14:sizeRelV>
+          </wp:anchor>
+        </w:drawing>
+      </w:r>
+      <w:r>
+        <w:rPr>
+          <w:rFonts w:ascii="Times New Roman" w:hAnsi="Times New Roman" w:cs="Times New Roman"/>
+          <w:b/>
+          <w:bCs/>
+          <w:sz w:val="24"/>
+          <w:szCs w:val="24"/>
+        </w:rPr>
+        <w:t>Options –</w:t>
+      </w:r>
+      <w:r>
+        <w:rPr>
+          <w:rFonts w:ascii="Times New Roman" w:hAnsi="Times New Roman" w:cs="Times New Roman"/>
+          <w:sz w:val="24"/>
+          <w:szCs w:val="24"/>
+        </w:rPr>
+        <w:t xml:space="preserve"> The layout of the </w:t>
+      </w:r>
+      <w:r>
+        <w:rPr>
+          <w:rFonts w:ascii="Times New Roman" w:hAnsi="Times New Roman" w:cs="Times New Roman"/>
+          <w:sz w:val="24"/>
+          <w:szCs w:val="24"/>
+        </w:rPr>
+        <w:t xml:space="preserve">menu changes. The user can then choose to </w:t>
+      </w:r>
+      <w:r>
+        <w:rPr>
+          <w:rFonts w:ascii="Times New Roman" w:hAnsi="Times New Roman" w:cs="Times New Roman"/>
+          <w:sz w:val="24"/>
+          <w:szCs w:val="24"/>
+        </w:rPr>
+        <w:t xml:space="preserve">turn the sounds of the game off or on. By </w:t>
+      </w:r>
+      <w:r>
+        <w:rPr>
+          <w:rFonts w:ascii="Times New Roman" w:hAnsi="Times New Roman" w:cs="Times New Roman"/>
+          <w:sz w:val="24"/>
+          <w:szCs w:val="24"/>
+        </w:rPr>
+        <w:t>default,</w:t>
+      </w:r>
+      <w:r>
+        <w:rPr>
+          <w:rFonts w:ascii="Times New Roman" w:hAnsi="Times New Roman" w:cs="Times New Roman"/>
+          <w:sz w:val="24"/>
+          <w:szCs w:val="24"/>
+        </w:rPr>
+        <w:t xml:space="preserve"> once the game starts, the sounds are on.</w:t>
+      </w:r>
+    </w:p>
+    <w:p>
+      <w:pPr>
+        <w:rPr>
+          <w:rFonts w:ascii="Times New Roman" w:hAnsi="Times New Roman" w:cs="Times New Roman"/>
+          <w:sz w:val="24"/>
+          <w:szCs w:val="24"/>
+        </w:rPr>
+      </w:pPr>
+    </w:p>
+    <w:p>
+      <w:pPr>
+        <w:pStyle w:val="ListParagraph"/>
+        <w:numPr>
+          <w:ilvl w:val="0"/>
+          <w:numId w:val="26"/>
+        </w:numPr>
+        <w:pBdr>
+          <w:top w:val="single" w:sz="4" w:space="1" w:color="auto"/>
+          <w:left w:val="single" w:sz="4" w:space="4" w:color="auto"/>
+          <w:bottom w:val="single" w:sz="4" w:space="1" w:color="auto"/>
+          <w:right w:val="single" w:sz="4" w:space="4" w:color="auto"/>
+        </w:pBdr>
+        <w:rPr>
+          <w:rFonts w:ascii="Times New Roman" w:hAnsi="Times New Roman" w:cs="Times New Roman"/>
+          <w:sz w:val="24"/>
+          <w:szCs w:val="24"/>
+        </w:rPr>
+      </w:pPr>
+      <w:r>
+        <w:rPr>
+          <w:rFonts w:ascii="Times New Roman" w:hAnsi="Times New Roman" w:cs="Times New Roman"/>
+          <w:sz w:val="24"/>
+          <w:szCs w:val="24"/>
+        </w:rPr>
+        <w:t>Exit</w:t>
+      </w:r>
+      <w:r>
+        <w:rPr>
+          <w:rFonts w:ascii="Times New Roman" w:hAnsi="Times New Roman" w:cs="Times New Roman"/>
+          <w:sz w:val="24"/>
+          <w:szCs w:val="24"/>
+        </w:rPr>
+        <w:t xml:space="preserve"> </w:t>
+      </w:r>
+      <w:r>
+        <w:rPr>
+          <w:rFonts w:ascii="Times New Roman" w:hAnsi="Times New Roman" w:cs="Times New Roman"/>
+          <w:b/>
+          <w:bCs/>
+          <w:sz w:val="24"/>
+          <w:szCs w:val="24"/>
+        </w:rPr>
+        <w:t>–</w:t>
+      </w:r>
+      <w:r>
+        <w:rPr>
+          <w:rFonts w:ascii="Times New Roman" w:hAnsi="Times New Roman" w:cs="Times New Roman"/>
+          <w:b/>
+          <w:bCs/>
+          <w:sz w:val="24"/>
+          <w:szCs w:val="24"/>
+        </w:rPr>
+        <w:t xml:space="preserve"> </w:t>
+      </w:r>
+      <w:r>
+        <w:rPr>
+          <w:rFonts w:ascii="Times New Roman" w:hAnsi="Times New Roman" w:cs="Times New Roman"/>
+          <w:sz w:val="24"/>
+          <w:szCs w:val="24"/>
+        </w:rPr>
+        <w:t>Stops the game.</w:t>
+      </w:r>
     </w:p>
     <w:p>
       <w:pPr>
@@ -5386,7 +5557,6 @@
           <w:u w:val="single"/>
         </w:rPr>
       </w:pPr>
-      <w:bookmarkStart w:id="9" w:name="_Toc69906397"/>
       <w:r>
         <w:rPr>
           <w:rFonts w:ascii="Times New Roman" w:hAnsi="Times New Roman" w:cs="Times New Roman"/>
@@ -5395,34 +5565,467 @@
           <w:szCs w:val="32"/>
           <w:u w:val="single"/>
         </w:rPr>
-        <w:t>Code</w:t>
-      </w:r>
-      <w:bookmarkEnd w:id="9"/>
-    </w:p>
-    <w:p>
-      <w:pPr>
-        <w:rPr>
-          <w:rFonts w:ascii="Times New Roman" w:hAnsi="Times New Roman" w:cs="Times New Roman"/>
-          <w:sz w:val="24"/>
-          <w:szCs w:val="24"/>
-        </w:rPr>
-      </w:pPr>
-      <w:r>
-        <w:rPr>
-          <w:rFonts w:ascii="Times New Roman" w:hAnsi="Times New Roman" w:cs="Times New Roman"/>
-          <w:sz w:val="24"/>
-          <w:szCs w:val="24"/>
-        </w:rPr>
-        <w:t>Talk about code</w:t>
-      </w:r>
-      <w:r>
-        <w:rPr>
-          <w:rFonts w:ascii="Times New Roman" w:hAnsi="Times New Roman" w:cs="Times New Roman"/>
-          <w:sz w:val="24"/>
-          <w:szCs w:val="24"/>
-        </w:rPr>
-        <w:t>?</w:t>
-      </w:r>
+        <w:lastRenderedPageBreak/>
+        <w:t>Game Difficulty</w:t>
+      </w:r>
+    </w:p>
+    <w:p>
+      <w:pPr>
+        <w:ind w:firstLine="720"/>
+        <w:rPr>
+          <w:rFonts w:ascii="Times New Roman" w:hAnsi="Times New Roman" w:cs="Times New Roman"/>
+          <w:sz w:val="24"/>
+          <w:szCs w:val="24"/>
+        </w:rPr>
+      </w:pPr>
+      <w:r>
+        <w:rPr>
+          <w:rFonts w:ascii="Times New Roman" w:hAnsi="Times New Roman" w:cs="Times New Roman"/>
+          <w:sz w:val="24"/>
+          <w:szCs w:val="24"/>
+        </w:rPr>
+        <w:t xml:space="preserve">The game offers three levels of difficulty. </w:t>
+      </w:r>
+      <w:r>
+        <w:rPr>
+          <w:rFonts w:ascii="Times New Roman" w:hAnsi="Times New Roman" w:cs="Times New Roman"/>
+          <w:sz w:val="24"/>
+          <w:szCs w:val="24"/>
+        </w:rPr>
+        <w:t>Each of them offers more difficulty by adding more cards that need to be paired up by the player.</w:t>
+      </w:r>
+      <w:r>
+        <w:rPr>
+          <w:rFonts w:ascii="Times New Roman" w:hAnsi="Times New Roman" w:cs="Times New Roman"/>
+          <w:sz w:val="24"/>
+          <w:szCs w:val="24"/>
+        </w:rPr>
+        <w:t xml:space="preserve"> </w:t>
+      </w:r>
+      <w:r>
+        <w:rPr>
+          <w:rFonts w:ascii="Times New Roman" w:hAnsi="Times New Roman" w:cs="Times New Roman"/>
+          <w:sz w:val="24"/>
+          <w:szCs w:val="24"/>
+        </w:rPr>
+        <w:t>It is very easy to spot the difference in cards because the card’s faces are different types of shapes.</w:t>
+      </w:r>
+      <w:r>
+        <w:rPr>
+          <w:rFonts w:ascii="Times New Roman" w:hAnsi="Times New Roman" w:cs="Times New Roman"/>
+          <w:sz w:val="24"/>
+          <w:szCs w:val="24"/>
+        </w:rPr>
+        <w:t xml:space="preserve"> </w:t>
+      </w:r>
+      <w:r>
+        <w:rPr>
+          <w:rFonts w:ascii="Times New Roman" w:hAnsi="Times New Roman" w:cs="Times New Roman"/>
+          <w:sz w:val="24"/>
+          <w:szCs w:val="24"/>
+        </w:rPr>
+        <w:t>Each pair consists of two cards</w:t>
+      </w:r>
+      <w:r>
+        <w:rPr>
+          <w:rFonts w:ascii="Times New Roman" w:hAnsi="Times New Roman" w:cs="Times New Roman"/>
+          <w:sz w:val="24"/>
+          <w:szCs w:val="24"/>
+        </w:rPr>
+        <w:t>.</w:t>
+      </w:r>
+    </w:p>
+    <w:p>
+      <w:pPr>
+        <w:rPr>
+          <w:rFonts w:ascii="Times New Roman" w:hAnsi="Times New Roman" w:cs="Times New Roman"/>
+          <w:sz w:val="24"/>
+          <w:szCs w:val="24"/>
+        </w:rPr>
+      </w:pPr>
+      <w:r>
+        <w:rPr>
+          <w:b/>
+          <w:bCs/>
+        </w:rPr>
+        <w:drawing>
+          <wp:anchor distT="0" distB="0" distL="114300" distR="114300" simplePos="0" relativeHeight="251668480" behindDoc="1" locked="0" layoutInCell="1" allowOverlap="1" wp14:anchorId="5B7EC0DC" wp14:editId="2962FCF7">
+            <wp:simplePos x="0" y="0"/>
+            <wp:positionH relativeFrom="margin">
+              <wp:align>center</wp:align>
+            </wp:positionH>
+            <wp:positionV relativeFrom="page">
+              <wp:posOffset>1795012</wp:posOffset>
+            </wp:positionV>
+            <wp:extent cx="4979035" cy="2813685"/>
+            <wp:effectExtent l="133350" t="114300" r="145415" b="158115"/>
+            <wp:wrapTight wrapText="bothSides">
+              <wp:wrapPolygon edited="0">
+                <wp:start x="-496" y="-877"/>
+                <wp:lineTo x="-578" y="21498"/>
+                <wp:lineTo x="-248" y="22668"/>
+                <wp:lineTo x="21818" y="22668"/>
+                <wp:lineTo x="22148" y="20620"/>
+                <wp:lineTo x="22148" y="1755"/>
+                <wp:lineTo x="21983" y="-877"/>
+                <wp:lineTo x="-496" y="-877"/>
+              </wp:wrapPolygon>
+            </wp:wrapTight>
+            <wp:docPr id="9" name="Picture 9"/>
+            <wp:cNvGraphicFramePr>
+              <a:graphicFrameLocks xmlns:a="http://schemas.openxmlformats.org/drawingml/2006/main" noChangeAspect="1"/>
+            </wp:cNvGraphicFramePr>
+            <a:graphic xmlns:a="http://schemas.openxmlformats.org/drawingml/2006/main">
+              <a:graphicData uri="http://schemas.openxmlformats.org/drawingml/2006/picture">
+                <pic:pic xmlns:pic="http://schemas.openxmlformats.org/drawingml/2006/picture">
+                  <pic:nvPicPr>
+                    <pic:cNvPr id="1" name=""/>
+                    <pic:cNvPicPr/>
+                  </pic:nvPicPr>
+                  <pic:blipFill>
+                    <a:blip r:embed="rId20">
+                      <a:extLst>
+                        <a:ext uri="{28A0092B-C50C-407E-A947-70E740481C1C}">
+                          <a14:useLocalDpi xmlns:a14="http://schemas.microsoft.com/office/drawing/2010/main" val="0"/>
+                        </a:ext>
+                      </a:extLst>
+                    </a:blip>
+                    <a:stretch>
+                      <a:fillRect/>
+                    </a:stretch>
+                  </pic:blipFill>
+                  <pic:spPr>
+                    <a:xfrm>
+                      <a:off x="0" y="0"/>
+                      <a:ext cx="4979035" cy="2813685"/>
+                    </a:xfrm>
+                    <a:prstGeom prst="rect">
+                      <a:avLst/>
+                    </a:prstGeom>
+                    <a:solidFill>
+                      <a:srgbClr val="FFFFFF">
+                        <a:shade val="85000"/>
+                      </a:srgbClr>
+                    </a:solidFill>
+                    <a:ln w="88900" cap="sq">
+                      <a:solidFill>
+                        <a:srgbClr val="FFFFFF"/>
+                      </a:solidFill>
+                      <a:miter lim="800000"/>
+                    </a:ln>
+                    <a:effectLst>
+                      <a:outerShdw blurRad="55000" dist="18000" dir="5400000" algn="tl" rotWithShape="0">
+                        <a:srgbClr val="000000">
+                          <a:alpha val="40000"/>
+                        </a:srgbClr>
+                      </a:outerShdw>
+                    </a:effectLst>
+                    <a:scene3d>
+                      <a:camera prst="orthographicFront"/>
+                      <a:lightRig rig="twoPt" dir="t">
+                        <a:rot lat="0" lon="0" rev="7200000"/>
+                      </a:lightRig>
+                    </a:scene3d>
+                    <a:sp3d>
+                      <a:bevelT w="25400" h="19050"/>
+                      <a:contourClr>
+                        <a:srgbClr val="FFFFFF"/>
+                      </a:contourClr>
+                    </a:sp3d>
+                  </pic:spPr>
+                </pic:pic>
+              </a:graphicData>
+            </a:graphic>
+            <wp14:sizeRelH relativeFrom="margin">
+              <wp14:pctWidth>0</wp14:pctWidth>
+            </wp14:sizeRelH>
+            <wp14:sizeRelV relativeFrom="margin">
+              <wp14:pctHeight>0</wp14:pctHeight>
+            </wp14:sizeRelV>
+          </wp:anchor>
+        </w:drawing>
+      </w:r>
+    </w:p>
+    <w:p>
+      <w:pPr>
+        <w:rPr>
+          <w:rFonts w:ascii="Times New Roman" w:hAnsi="Times New Roman" w:cs="Times New Roman"/>
+          <w:sz w:val="24"/>
+          <w:szCs w:val="24"/>
+        </w:rPr>
+      </w:pPr>
+    </w:p>
+    <w:p>
+      <w:pPr>
+        <w:rPr>
+          <w:rFonts w:ascii="Times New Roman" w:hAnsi="Times New Roman" w:cs="Times New Roman"/>
+          <w:sz w:val="24"/>
+          <w:szCs w:val="24"/>
+        </w:rPr>
+      </w:pPr>
+    </w:p>
+    <w:p>
+      <w:pPr>
+        <w:rPr>
+          <w:rFonts w:ascii="Times New Roman" w:hAnsi="Times New Roman" w:cs="Times New Roman"/>
+          <w:sz w:val="24"/>
+          <w:szCs w:val="24"/>
+        </w:rPr>
+      </w:pPr>
+    </w:p>
+    <w:p>
+      <w:pPr>
+        <w:rPr>
+          <w:rFonts w:ascii="Times New Roman" w:hAnsi="Times New Roman" w:cs="Times New Roman"/>
+          <w:sz w:val="24"/>
+          <w:szCs w:val="24"/>
+        </w:rPr>
+      </w:pPr>
+    </w:p>
+    <w:p>
+      <w:pPr>
+        <w:rPr>
+          <w:rFonts w:ascii="Times New Roman" w:hAnsi="Times New Roman" w:cs="Times New Roman"/>
+          <w:sz w:val="24"/>
+          <w:szCs w:val="24"/>
+        </w:rPr>
+      </w:pPr>
+    </w:p>
+    <w:p>
+      <w:pPr>
+        <w:rPr>
+          <w:rFonts w:ascii="Times New Roman" w:hAnsi="Times New Roman" w:cs="Times New Roman"/>
+          <w:sz w:val="24"/>
+          <w:szCs w:val="24"/>
+        </w:rPr>
+      </w:pPr>
+    </w:p>
+    <w:p>
+      <w:pPr>
+        <w:rPr>
+          <w:rFonts w:ascii="Times New Roman" w:hAnsi="Times New Roman" w:cs="Times New Roman"/>
+          <w:sz w:val="24"/>
+          <w:szCs w:val="24"/>
+        </w:rPr>
+      </w:pPr>
+    </w:p>
+    <w:p>
+      <w:pPr>
+        <w:rPr>
+          <w:rFonts w:ascii="Times New Roman" w:hAnsi="Times New Roman" w:cs="Times New Roman"/>
+          <w:sz w:val="24"/>
+          <w:szCs w:val="24"/>
+        </w:rPr>
+      </w:pPr>
+    </w:p>
+    <w:p>
+      <w:pPr>
+        <w:rPr>
+          <w:rFonts w:ascii="Times New Roman" w:hAnsi="Times New Roman" w:cs="Times New Roman"/>
+          <w:sz w:val="24"/>
+          <w:szCs w:val="24"/>
+        </w:rPr>
+      </w:pPr>
+    </w:p>
+    <w:p>
+      <w:pPr>
+        <w:rPr>
+          <w:rFonts w:ascii="Times New Roman" w:hAnsi="Times New Roman" w:cs="Times New Roman"/>
+          <w:sz w:val="24"/>
+          <w:szCs w:val="24"/>
+        </w:rPr>
+      </w:pPr>
+    </w:p>
+    <w:p>
+      <w:pPr>
+        <w:rPr>
+          <w:rFonts w:ascii="Times New Roman" w:hAnsi="Times New Roman" w:cs="Times New Roman"/>
+          <w:sz w:val="24"/>
+          <w:szCs w:val="24"/>
+        </w:rPr>
+      </w:pPr>
+    </w:p>
+    <w:p>
+      <w:pPr>
+        <w:rPr>
+          <w:rFonts w:ascii="Times New Roman" w:hAnsi="Times New Roman" w:cs="Times New Roman"/>
+          <w:sz w:val="24"/>
+          <w:szCs w:val="24"/>
+        </w:rPr>
+      </w:pPr>
+    </w:p>
+    <w:p>
+      <w:pPr>
+        <w:rPr>
+          <w:rFonts w:ascii="Times New Roman" w:hAnsi="Times New Roman" w:cs="Times New Roman"/>
+          <w:sz w:val="24"/>
+          <w:szCs w:val="24"/>
+        </w:rPr>
+      </w:pPr>
+    </w:p>
+    <w:p>
+      <w:pPr>
+        <w:rPr>
+          <w:rFonts w:ascii="Times New Roman" w:hAnsi="Times New Roman" w:cs="Times New Roman"/>
+          <w:sz w:val="24"/>
+          <w:szCs w:val="24"/>
+        </w:rPr>
+      </w:pPr>
+    </w:p>
+    <w:p>
+      <w:pPr>
+        <w:rPr>
+          <w:rFonts w:ascii="Times New Roman" w:hAnsi="Times New Roman" w:cs="Times New Roman"/>
+          <w:sz w:val="24"/>
+          <w:szCs w:val="24"/>
+        </w:rPr>
+      </w:pPr>
+    </w:p>
+    <w:p>
+      <w:pPr>
+        <w:rPr>
+          <w:rFonts w:ascii="Times New Roman" w:hAnsi="Times New Roman" w:cs="Times New Roman"/>
+          <w:sz w:val="24"/>
+          <w:szCs w:val="24"/>
+        </w:rPr>
+      </w:pPr>
+    </w:p>
+    <w:p>
+      <w:pPr>
+        <w:rPr>
+          <w:rFonts w:ascii="Times New Roman" w:hAnsi="Times New Roman" w:cs="Times New Roman"/>
+          <w:sz w:val="24"/>
+          <w:szCs w:val="24"/>
+        </w:rPr>
+      </w:pPr>
+    </w:p>
+    <w:p>
+      <w:pPr>
+        <w:pBdr>
+          <w:top w:val="single" w:sz="4" w:space="1" w:color="auto"/>
+          <w:left w:val="single" w:sz="4" w:space="4" w:color="auto"/>
+          <w:bottom w:val="single" w:sz="4" w:space="1" w:color="auto"/>
+          <w:right w:val="single" w:sz="4" w:space="4" w:color="auto"/>
+        </w:pBdr>
+        <w:jc w:val="center"/>
+        <w:rPr>
+          <w:rFonts w:ascii="Times New Roman" w:hAnsi="Times New Roman" w:cs="Times New Roman"/>
+          <w:sz w:val="24"/>
+          <w:szCs w:val="24"/>
+        </w:rPr>
+      </w:pPr>
+    </w:p>
+    <w:p>
+      <w:pPr>
+        <w:pBdr>
+          <w:top w:val="single" w:sz="4" w:space="1" w:color="auto"/>
+          <w:left w:val="single" w:sz="4" w:space="4" w:color="auto"/>
+          <w:bottom w:val="single" w:sz="4" w:space="1" w:color="auto"/>
+          <w:right w:val="single" w:sz="4" w:space="4" w:color="auto"/>
+        </w:pBdr>
+        <w:jc w:val="center"/>
+        <w:rPr>
+          <w:rFonts w:ascii="Times New Roman" w:hAnsi="Times New Roman" w:cs="Times New Roman"/>
+          <w:sz w:val="28"/>
+          <w:szCs w:val="28"/>
+        </w:rPr>
+      </w:pPr>
+      <w:r>
+        <w:rPr>
+          <w:rFonts w:ascii="Times New Roman" w:hAnsi="Times New Roman" w:cs="Times New Roman"/>
+          <w:sz w:val="28"/>
+          <w:szCs w:val="28"/>
+        </w:rPr>
+        <w:t xml:space="preserve">The </w:t>
+      </w:r>
+      <w:r>
+        <w:rPr>
+          <w:rFonts w:ascii="Times New Roman" w:hAnsi="Times New Roman" w:cs="Times New Roman"/>
+          <w:sz w:val="28"/>
+          <w:szCs w:val="28"/>
+        </w:rPr>
+        <w:t>easy level, where the player must pair up 3 pairs of cards.</w:t>
+      </w:r>
+    </w:p>
+    <w:p>
+      <w:pPr>
+        <w:pBdr>
+          <w:top w:val="single" w:sz="4" w:space="1" w:color="auto"/>
+          <w:left w:val="single" w:sz="4" w:space="4" w:color="auto"/>
+          <w:bottom w:val="single" w:sz="4" w:space="1" w:color="auto"/>
+          <w:right w:val="single" w:sz="4" w:space="4" w:color="auto"/>
+        </w:pBdr>
+        <w:jc w:val="center"/>
+        <w:rPr>
+          <w:rFonts w:ascii="Times New Roman" w:hAnsi="Times New Roman" w:cs="Times New Roman"/>
+          <w:sz w:val="28"/>
+          <w:szCs w:val="28"/>
+        </w:rPr>
+      </w:pPr>
+      <w:r>
+        <w:rPr>
+          <w:rFonts w:ascii="Times New Roman" w:hAnsi="Times New Roman" w:cs="Times New Roman"/>
+          <w:sz w:val="28"/>
+          <w:szCs w:val="28"/>
+        </w:rPr>
+        <w:t>A medium level, where the player must pair up 6 pairs of cards</w:t>
+      </w:r>
+      <w:r>
+        <w:rPr>
+          <w:rFonts w:ascii="Times New Roman" w:hAnsi="Times New Roman" w:cs="Times New Roman"/>
+          <w:sz w:val="28"/>
+          <w:szCs w:val="28"/>
+        </w:rPr>
+        <w:t>.</w:t>
+      </w:r>
+    </w:p>
+    <w:p>
+      <w:pPr>
+        <w:pBdr>
+          <w:top w:val="single" w:sz="4" w:space="1" w:color="auto"/>
+          <w:left w:val="single" w:sz="4" w:space="4" w:color="auto"/>
+          <w:bottom w:val="single" w:sz="4" w:space="1" w:color="auto"/>
+          <w:right w:val="single" w:sz="4" w:space="4" w:color="auto"/>
+        </w:pBdr>
+        <w:jc w:val="center"/>
+        <w:rPr>
+          <w:rFonts w:ascii="Times New Roman" w:hAnsi="Times New Roman" w:cs="Times New Roman"/>
+          <w:sz w:val="28"/>
+          <w:szCs w:val="28"/>
+        </w:rPr>
+      </w:pPr>
+      <w:r>
+        <w:rPr>
+          <w:rFonts w:ascii="Times New Roman" w:hAnsi="Times New Roman" w:cs="Times New Roman"/>
+          <w:sz w:val="28"/>
+          <w:szCs w:val="28"/>
+        </w:rPr>
+        <w:t>The h</w:t>
+      </w:r>
+      <w:r>
+        <w:rPr>
+          <w:rFonts w:ascii="Times New Roman" w:hAnsi="Times New Roman" w:cs="Times New Roman"/>
+          <w:sz w:val="28"/>
+          <w:szCs w:val="28"/>
+        </w:rPr>
+        <w:t>ard level, where the player must pair up 9 pairs of cards.</w:t>
+      </w:r>
+    </w:p>
+    <w:p>
+      <w:pPr>
+        <w:pBdr>
+          <w:top w:val="single" w:sz="4" w:space="1" w:color="auto"/>
+          <w:left w:val="single" w:sz="4" w:space="4" w:color="auto"/>
+          <w:bottom w:val="single" w:sz="4" w:space="1" w:color="auto"/>
+          <w:right w:val="single" w:sz="4" w:space="4" w:color="auto"/>
+        </w:pBdr>
+        <w:jc w:val="center"/>
+        <w:rPr>
+          <w:rFonts w:ascii="Times New Roman" w:hAnsi="Times New Roman" w:cs="Times New Roman"/>
+          <w:sz w:val="24"/>
+          <w:szCs w:val="24"/>
+        </w:rPr>
+      </w:pPr>
     </w:p>
     <w:p>
       <w:pPr>
@@ -5442,7 +6045,7 @@
           <w:u w:val="single"/>
         </w:rPr>
       </w:pPr>
-      <w:bookmarkStart w:id="10" w:name="_Toc69906398"/>
+      <w:bookmarkStart w:id="7" w:name="_Toc69909671"/>
       <w:r>
         <w:rPr>
           <w:rFonts w:ascii="Times New Roman" w:hAnsi="Times New Roman" w:cs="Times New Roman"/>
@@ -5451,9 +6054,31 @@
           <w:szCs w:val="32"/>
           <w:u w:val="single"/>
         </w:rPr>
-        <w:t>Highscore</w:t>
-      </w:r>
-      <w:r>
+        <w:t>Highscore table</w:t>
+      </w:r>
+      <w:bookmarkEnd w:id="7"/>
+    </w:p>
+    <w:p>
+      <w:pPr>
+        <w:ind w:firstLine="720"/>
+        <w:rPr>
+          <w:rFonts w:ascii="Times New Roman" w:hAnsi="Times New Roman" w:cs="Times New Roman"/>
+          <w:sz w:val="24"/>
+          <w:szCs w:val="24"/>
+        </w:rPr>
+      </w:pPr>
+      <w:r>
+        <w:rPr>
+          <w:rFonts w:ascii="Times New Roman" w:hAnsi="Times New Roman" w:cs="Times New Roman"/>
+          <w:sz w:val="24"/>
+          <w:szCs w:val="24"/>
+        </w:rPr>
+        <w:t>The highscore table the player views at the end of the game is created using Unity UI with scripts and coding, the user can view the highscores that have being achieved so far and add their own name to the highscore table using an input box.</w:t>
+      </w:r>
+    </w:p>
+    <w:p>
+      <w:pPr>
+        <w:pStyle w:val="Heading2"/>
         <w:rPr>
           <w:rFonts w:ascii="Times New Roman" w:hAnsi="Times New Roman" w:cs="Times New Roman"/>
           <w:color w:val="auto"/>
@@ -5461,130 +6086,37 @@
           <w:szCs w:val="32"/>
           <w:u w:val="single"/>
         </w:rPr>
-        <w:t xml:space="preserve"> table</w:t>
-      </w:r>
-      <w:bookmarkEnd w:id="10"/>
-    </w:p>
-    <w:p>
-      <w:pPr>
-        <w:rPr>
-          <w:rFonts w:ascii="Times New Roman" w:hAnsi="Times New Roman" w:cs="Times New Roman"/>
-          <w:sz w:val="24"/>
-          <w:szCs w:val="24"/>
-        </w:rPr>
-      </w:pPr>
-      <w:r>
-        <w:rPr>
-          <w:rFonts w:ascii="Times New Roman" w:hAnsi="Times New Roman" w:cs="Times New Roman"/>
-          <w:sz w:val="24"/>
-          <w:szCs w:val="24"/>
-        </w:rPr>
-        <w:t xml:space="preserve">The highscore table the player views at the end of the game is created using Unity UI with scripts and coding, the user can view the highscores that have being achieved so far and add </w:t>
-      </w:r>
-      <w:r>
-        <w:rPr>
-          <w:rFonts w:ascii="Times New Roman" w:hAnsi="Times New Roman" w:cs="Times New Roman"/>
-          <w:sz w:val="24"/>
-          <w:szCs w:val="24"/>
-        </w:rPr>
-        <w:t>their own</w:t>
-      </w:r>
-      <w:r>
-        <w:rPr>
-          <w:rFonts w:ascii="Times New Roman" w:hAnsi="Times New Roman" w:cs="Times New Roman"/>
-          <w:sz w:val="24"/>
-          <w:szCs w:val="24"/>
-        </w:rPr>
-        <w:t xml:space="preserve"> name to the highscore table using an input box.</w:t>
-      </w:r>
-    </w:p>
-    <w:p>
-      <w:pPr>
-        <w:pStyle w:val="Heading2"/>
+      </w:pPr>
+      <w:bookmarkStart w:id="8" w:name="_Toc69909672"/>
+      <w:r>
         <w:rPr>
           <w:rFonts w:ascii="Times New Roman" w:hAnsi="Times New Roman" w:cs="Times New Roman"/>
           <w:color w:val="auto"/>
-          <w:sz w:val="24"/>
-          <w:szCs w:val="24"/>
-        </w:rPr>
-      </w:pPr>
-      <w:bookmarkStart w:id="11" w:name="_Toc69906399"/>
-      <w:r>
-        <w:rPr>
-          <w:rFonts w:ascii="Times New Roman" w:hAnsi="Times New Roman" w:cs="Times New Roman"/>
-          <w:color w:val="auto"/>
-          <w:sz w:val="24"/>
-          <w:szCs w:val="24"/>
+          <w:sz w:val="32"/>
+          <w:szCs w:val="32"/>
+          <w:u w:val="single"/>
         </w:rPr>
         <w:t>Database Connection</w:t>
       </w:r>
-      <w:bookmarkEnd w:id="11"/>
-    </w:p>
-    <w:p>
-      <w:pPr>
-        <w:rPr>
-          <w:rFonts w:ascii="Times New Roman" w:hAnsi="Times New Roman" w:cs="Times New Roman"/>
-          <w:sz w:val="24"/>
-          <w:szCs w:val="24"/>
-        </w:rPr>
-      </w:pPr>
-      <w:r>
-        <w:rPr>
-          <w:rFonts w:ascii="Times New Roman" w:hAnsi="Times New Roman" w:cs="Times New Roman"/>
-          <w:sz w:val="24"/>
-          <w:szCs w:val="24"/>
-        </w:rPr>
-        <w:t xml:space="preserve">The database connects to the highscore table using scripts and prefab of the scores, when the user gets to the end </w:t>
-      </w:r>
-      <w:r>
-        <w:rPr>
-          <w:rFonts w:ascii="Times New Roman" w:hAnsi="Times New Roman" w:cs="Times New Roman"/>
-          <w:sz w:val="24"/>
-          <w:szCs w:val="24"/>
-        </w:rPr>
-        <w:t>screen,</w:t>
-      </w:r>
-      <w:r>
-        <w:rPr>
-          <w:rFonts w:ascii="Times New Roman" w:hAnsi="Times New Roman" w:cs="Times New Roman"/>
-          <w:sz w:val="24"/>
-          <w:szCs w:val="24"/>
-        </w:rPr>
-        <w:t xml:space="preserve"> they can put in </w:t>
-      </w:r>
-      <w:r>
-        <w:rPr>
-          <w:rFonts w:ascii="Times New Roman" w:hAnsi="Times New Roman" w:cs="Times New Roman"/>
-          <w:sz w:val="24"/>
-          <w:szCs w:val="24"/>
-        </w:rPr>
-        <w:t>their</w:t>
-      </w:r>
-      <w:r>
-        <w:rPr>
-          <w:rFonts w:ascii="Times New Roman" w:hAnsi="Times New Roman" w:cs="Times New Roman"/>
-          <w:sz w:val="24"/>
-          <w:szCs w:val="24"/>
-        </w:rPr>
-        <w:t xml:space="preserve"> name which is then saved with </w:t>
-      </w:r>
-      <w:r>
-        <w:rPr>
-          <w:rFonts w:ascii="Times New Roman" w:hAnsi="Times New Roman" w:cs="Times New Roman"/>
-          <w:sz w:val="24"/>
-          <w:szCs w:val="24"/>
-        </w:rPr>
-        <w:t>their</w:t>
-      </w:r>
-      <w:r>
-        <w:rPr>
-          <w:rFonts w:ascii="Times New Roman" w:hAnsi="Times New Roman" w:cs="Times New Roman"/>
-          <w:sz w:val="24"/>
-          <w:szCs w:val="24"/>
-        </w:rPr>
-        <w:t xml:space="preserve"> score in the highscore database.</w:t>
-      </w:r>
-      <w:bookmarkStart w:id="12" w:name="_Toc69906400"/>
+      <w:bookmarkEnd w:id="8"/>
+    </w:p>
+    <w:p>
+      <w:pPr>
+        <w:ind w:firstLine="720"/>
+        <w:rPr>
+          <w:rFonts w:ascii="Times New Roman" w:hAnsi="Times New Roman" w:cs="Times New Roman"/>
+          <w:sz w:val="24"/>
+          <w:szCs w:val="24"/>
+        </w:rPr>
+      </w:pPr>
+      <w:r>
+        <w:rPr>
+          <w:rFonts w:ascii="Times New Roman" w:hAnsi="Times New Roman" w:cs="Times New Roman"/>
+          <w:sz w:val="24"/>
+          <w:szCs w:val="24"/>
+        </w:rPr>
+        <w:t>The database connects to the highscore table using scripts and prefab of the scores, when the user gets to the end screen, they can put in their name which is then saved with their score in the highscore database.</w:t>
+      </w:r>
     </w:p>
     <w:p>
       <w:pPr>
@@ -5607,6 +6139,653 @@
     </w:p>
     <w:p>
       <w:pPr>
+        <w:pStyle w:val="Heading2"/>
+        <w:rPr>
+          <w:rFonts w:ascii="Times New Roman" w:hAnsi="Times New Roman" w:cs="Times New Roman"/>
+          <w:color w:val="auto"/>
+          <w:sz w:val="32"/>
+          <w:szCs w:val="32"/>
+          <w:u w:val="single"/>
+        </w:rPr>
+      </w:pPr>
+      <w:r>
+        <w:rPr>
+          <w:rFonts w:ascii="Times New Roman" w:hAnsi="Times New Roman" w:cs="Times New Roman"/>
+          <w:color w:val="auto"/>
+          <w:sz w:val="32"/>
+          <w:szCs w:val="32"/>
+          <w:u w:val="single"/>
+        </w:rPr>
+        <w:lastRenderedPageBreak/>
+        <w:t>In-Game</w:t>
+      </w:r>
+    </w:p>
+    <w:p>
+      <w:pPr>
+        <w:ind w:firstLine="720"/>
+        <w:rPr>
+          <w:rFonts w:ascii="Times New Roman" w:hAnsi="Times New Roman" w:cs="Times New Roman"/>
+          <w:sz w:val="24"/>
+          <w:szCs w:val="24"/>
+        </w:rPr>
+      </w:pPr>
+      <w:r>
+        <w:drawing>
+          <wp:anchor distT="0" distB="0" distL="114300" distR="114300" simplePos="0" relativeHeight="251670528" behindDoc="1" locked="0" layoutInCell="1" allowOverlap="1" wp14:anchorId="7EA80759" wp14:editId="3E038ED2">
+            <wp:simplePos x="0" y="0"/>
+            <wp:positionH relativeFrom="margin">
+              <wp:posOffset>1615780</wp:posOffset>
+            </wp:positionH>
+            <wp:positionV relativeFrom="margin">
+              <wp:posOffset>868710</wp:posOffset>
+            </wp:positionV>
+            <wp:extent cx="4132580" cy="2563495"/>
+            <wp:effectExtent l="152400" t="114300" r="153670" b="160655"/>
+            <wp:wrapTight wrapText="bothSides">
+              <wp:wrapPolygon edited="0">
+                <wp:start x="-597" y="-963"/>
+                <wp:lineTo x="-797" y="1926"/>
+                <wp:lineTo x="-797" y="21509"/>
+                <wp:lineTo x="-299" y="22472"/>
+                <wp:lineTo x="-299" y="22793"/>
+                <wp:lineTo x="21905" y="22793"/>
+                <wp:lineTo x="21905" y="22472"/>
+                <wp:lineTo x="22304" y="20064"/>
+                <wp:lineTo x="22304" y="1926"/>
+                <wp:lineTo x="22104" y="-963"/>
+                <wp:lineTo x="-597" y="-963"/>
+              </wp:wrapPolygon>
+            </wp:wrapTight>
+            <wp:docPr id="11" name="Picture 11"/>
+            <wp:cNvGraphicFramePr>
+              <a:graphicFrameLocks xmlns:a="http://schemas.openxmlformats.org/drawingml/2006/main" noChangeAspect="1"/>
+            </wp:cNvGraphicFramePr>
+            <a:graphic xmlns:a="http://schemas.openxmlformats.org/drawingml/2006/main">
+              <a:graphicData uri="http://schemas.openxmlformats.org/drawingml/2006/picture">
+                <pic:pic xmlns:pic="http://schemas.openxmlformats.org/drawingml/2006/picture">
+                  <pic:nvPicPr>
+                    <pic:cNvPr id="1" name=""/>
+                    <pic:cNvPicPr/>
+                  </pic:nvPicPr>
+                  <pic:blipFill>
+                    <a:blip r:embed="rId21">
+                      <a:extLst>
+                        <a:ext uri="{28A0092B-C50C-407E-A947-70E740481C1C}">
+                          <a14:useLocalDpi xmlns:a14="http://schemas.microsoft.com/office/drawing/2010/main" val="0"/>
+                        </a:ext>
+                      </a:extLst>
+                    </a:blip>
+                    <a:stretch>
+                      <a:fillRect/>
+                    </a:stretch>
+                  </pic:blipFill>
+                  <pic:spPr>
+                    <a:xfrm>
+                      <a:off x="0" y="0"/>
+                      <a:ext cx="4132580" cy="2563495"/>
+                    </a:xfrm>
+                    <a:prstGeom prst="rect">
+                      <a:avLst/>
+                    </a:prstGeom>
+                    <a:solidFill>
+                      <a:srgbClr val="FFFFFF">
+                        <a:shade val="85000"/>
+                      </a:srgbClr>
+                    </a:solidFill>
+                    <a:ln w="88900" cap="sq">
+                      <a:solidFill>
+                        <a:srgbClr val="FFFFFF"/>
+                      </a:solidFill>
+                      <a:miter lim="800000"/>
+                    </a:ln>
+                    <a:effectLst>
+                      <a:outerShdw blurRad="55000" dist="18000" dir="5400000" algn="tl" rotWithShape="0">
+                        <a:srgbClr val="000000">
+                          <a:alpha val="40000"/>
+                        </a:srgbClr>
+                      </a:outerShdw>
+                    </a:effectLst>
+                    <a:scene3d>
+                      <a:camera prst="orthographicFront"/>
+                      <a:lightRig rig="twoPt" dir="t">
+                        <a:rot lat="0" lon="0" rev="7200000"/>
+                      </a:lightRig>
+                    </a:scene3d>
+                    <a:sp3d>
+                      <a:bevelT w="25400" h="19050"/>
+                      <a:contourClr>
+                        <a:srgbClr val="FFFFFF"/>
+                      </a:contourClr>
+                    </a:sp3d>
+                  </pic:spPr>
+                </pic:pic>
+              </a:graphicData>
+            </a:graphic>
+            <wp14:sizeRelH relativeFrom="margin">
+              <wp14:pctWidth>0</wp14:pctWidth>
+            </wp14:sizeRelH>
+            <wp14:sizeRelV relativeFrom="margin">
+              <wp14:pctHeight>0</wp14:pctHeight>
+            </wp14:sizeRelV>
+          </wp:anchor>
+        </w:drawing>
+      </w:r>
+      <w:r>
+        <w:rPr>
+          <w:rFonts w:ascii="Times New Roman" w:hAnsi="Times New Roman" w:cs="Times New Roman"/>
+          <w:sz w:val="24"/>
+          <w:szCs w:val="24"/>
+        </w:rPr>
+        <w:t>While in-game</w:t>
+      </w:r>
+      <w:r>
+        <w:rPr>
+          <w:rFonts w:ascii="Times New Roman" w:hAnsi="Times New Roman" w:cs="Times New Roman"/>
+          <w:sz w:val="24"/>
+          <w:szCs w:val="24"/>
+        </w:rPr>
+        <w:t xml:space="preserve"> the player is presented with </w:t>
+      </w:r>
+      <w:r>
+        <w:rPr>
+          <w:rFonts w:ascii="Times New Roman" w:hAnsi="Times New Roman" w:cs="Times New Roman"/>
+          <w:sz w:val="24"/>
+          <w:szCs w:val="24"/>
+        </w:rPr>
+        <w:t>the cards</w:t>
+      </w:r>
+      <w:r>
+        <w:rPr>
+          <w:rFonts w:ascii="Times New Roman" w:hAnsi="Times New Roman" w:cs="Times New Roman"/>
+          <w:sz w:val="24"/>
+          <w:szCs w:val="24"/>
+        </w:rPr>
+        <w:t xml:space="preserve"> (amount varies, depending on the chosen level)</w:t>
+      </w:r>
+      <w:r>
+        <w:rPr>
+          <w:rFonts w:ascii="Times New Roman" w:hAnsi="Times New Roman" w:cs="Times New Roman"/>
+          <w:sz w:val="24"/>
+          <w:szCs w:val="24"/>
+        </w:rPr>
+        <w:t>. All of which are lying face down. The score starts to count as early as the player pressed on one of each levels.</w:t>
+      </w:r>
+      <w:r>
+        <w:rPr>
+          <w:rFonts w:ascii="Times New Roman" w:hAnsi="Times New Roman" w:cs="Times New Roman"/>
+          <w:sz w:val="24"/>
+          <w:szCs w:val="24"/>
+        </w:rPr>
+        <w:t xml:space="preserve"> The player can then click on one of each of the cards to see the face of the chosen </w:t>
+      </w:r>
+      <w:r>
+        <w:rPr>
+          <w:rFonts w:ascii="Times New Roman" w:hAnsi="Times New Roman" w:cs="Times New Roman"/>
+          <w:sz w:val="24"/>
+          <w:szCs w:val="24"/>
+        </w:rPr>
+        <w:t>card and</w:t>
+      </w:r>
+      <w:r>
+        <w:rPr>
+          <w:rFonts w:ascii="Times New Roman" w:hAnsi="Times New Roman" w:cs="Times New Roman"/>
+          <w:sz w:val="24"/>
+          <w:szCs w:val="24"/>
+        </w:rPr>
+        <w:t xml:space="preserve"> do the same with another. Each time the player gets a second to look at both cards. After that </w:t>
+      </w:r>
+      <w:r>
+        <w:rPr>
+          <w:rFonts w:ascii="Times New Roman" w:hAnsi="Times New Roman" w:cs="Times New Roman"/>
+          <w:sz w:val="24"/>
+          <w:szCs w:val="24"/>
+        </w:rPr>
+        <w:t>second,</w:t>
+      </w:r>
+      <w:r>
+        <w:rPr>
+          <w:rFonts w:ascii="Times New Roman" w:hAnsi="Times New Roman" w:cs="Times New Roman"/>
+          <w:sz w:val="24"/>
+          <w:szCs w:val="24"/>
+        </w:rPr>
+        <w:t xml:space="preserve"> they are both flipped </w:t>
+      </w:r>
+      <w:r>
+        <w:rPr>
+          <w:rFonts w:ascii="Times New Roman" w:hAnsi="Times New Roman" w:cs="Times New Roman"/>
+          <w:sz w:val="24"/>
+          <w:szCs w:val="24"/>
+        </w:rPr>
+        <w:t>back,</w:t>
+      </w:r>
+      <w:r>
+        <w:rPr>
+          <w:rFonts w:ascii="Times New Roman" w:hAnsi="Times New Roman" w:cs="Times New Roman"/>
+          <w:sz w:val="24"/>
+          <w:szCs w:val="24"/>
+        </w:rPr>
+        <w:t xml:space="preserve"> and the player can choose another two cards.</w:t>
+      </w:r>
+      <w:r>
+        <w:rPr>
+          <w:rFonts w:ascii="Times New Roman" w:hAnsi="Times New Roman" w:cs="Times New Roman"/>
+          <w:sz w:val="24"/>
+          <w:szCs w:val="24"/>
+        </w:rPr>
+        <w:t xml:space="preserve"> Once the player pairs up all the cards the player will then be transferred to another scene. </w:t>
+      </w:r>
+    </w:p>
+    <w:p>
+      <w:pPr>
+        <w:rPr>
+          <w:rFonts w:ascii="Times New Roman" w:hAnsi="Times New Roman" w:cs="Times New Roman"/>
+          <w:sz w:val="24"/>
+          <w:szCs w:val="24"/>
+        </w:rPr>
+      </w:pPr>
+      <w:r>
+        <w:rPr>
+          <w:rFonts w:ascii="Times New Roman" w:hAnsi="Times New Roman" w:cs="Times New Roman"/>
+          <w:sz w:val="24"/>
+          <w:szCs w:val="24"/>
+        </w:rPr>
+        <w:drawing>
+          <wp:anchor distT="0" distB="0" distL="114300" distR="114300" simplePos="0" relativeHeight="251671552" behindDoc="1" locked="0" layoutInCell="1" allowOverlap="1" wp14:anchorId="61A02AD3" wp14:editId="0E780E3A">
+            <wp:simplePos x="0" y="0"/>
+            <wp:positionH relativeFrom="column">
+              <wp:posOffset>10160</wp:posOffset>
+            </wp:positionH>
+            <wp:positionV relativeFrom="page">
+              <wp:posOffset>4879975</wp:posOffset>
+            </wp:positionV>
+            <wp:extent cx="3550920" cy="2619375"/>
+            <wp:effectExtent l="0" t="0" r="0" b="9525"/>
+            <wp:wrapTight wrapText="bothSides">
+              <wp:wrapPolygon edited="0">
+                <wp:start x="0" y="0"/>
+                <wp:lineTo x="0" y="21521"/>
+                <wp:lineTo x="21438" y="21521"/>
+                <wp:lineTo x="21438" y="0"/>
+                <wp:lineTo x="0" y="0"/>
+              </wp:wrapPolygon>
+            </wp:wrapTight>
+            <wp:docPr id="12" name="Picture 12"/>
+            <wp:cNvGraphicFramePr>
+              <a:graphicFrameLocks xmlns:a="http://schemas.openxmlformats.org/drawingml/2006/main" noChangeAspect="1"/>
+            </wp:cNvGraphicFramePr>
+            <a:graphic xmlns:a="http://schemas.openxmlformats.org/drawingml/2006/main">
+              <a:graphicData uri="http://schemas.openxmlformats.org/drawingml/2006/picture">
+                <pic:pic xmlns:pic="http://schemas.openxmlformats.org/drawingml/2006/picture">
+                  <pic:nvPicPr>
+                    <pic:cNvPr id="1" name=""/>
+                    <pic:cNvPicPr/>
+                  </pic:nvPicPr>
+                  <pic:blipFill>
+                    <a:blip r:embed="rId22">
+                      <a:extLst>
+                        <a:ext uri="{28A0092B-C50C-407E-A947-70E740481C1C}">
+                          <a14:useLocalDpi xmlns:a14="http://schemas.microsoft.com/office/drawing/2010/main" val="0"/>
+                        </a:ext>
+                      </a:extLst>
+                    </a:blip>
+                    <a:stretch>
+                      <a:fillRect/>
+                    </a:stretch>
+                  </pic:blipFill>
+                  <pic:spPr>
+                    <a:xfrm>
+                      <a:off x="0" y="0"/>
+                      <a:ext cx="3550920" cy="2619375"/>
+                    </a:xfrm>
+                    <a:prstGeom prst="rect">
+                      <a:avLst/>
+                    </a:prstGeom>
+                  </pic:spPr>
+                </pic:pic>
+              </a:graphicData>
+            </a:graphic>
+            <wp14:sizeRelH relativeFrom="margin">
+              <wp14:pctWidth>0</wp14:pctWidth>
+            </wp14:sizeRelH>
+          </wp:anchor>
+        </w:drawing>
+      </w:r>
+    </w:p>
+    <w:p>
+      <w:pPr>
+        <w:rPr>
+          <w:rFonts w:ascii="Times New Roman" w:hAnsi="Times New Roman" w:cs="Times New Roman"/>
+          <w:sz w:val="24"/>
+          <w:szCs w:val="24"/>
+        </w:rPr>
+      </w:pPr>
+    </w:p>
+    <w:p>
+      <w:pPr>
+        <w:rPr>
+          <w:rFonts w:ascii="Times New Roman" w:hAnsi="Times New Roman" w:cs="Times New Roman"/>
+          <w:sz w:val="24"/>
+          <w:szCs w:val="24"/>
+        </w:rPr>
+      </w:pPr>
+    </w:p>
+    <w:p>
+      <w:pPr>
+        <w:rPr>
+          <w:rFonts w:ascii="Times New Roman" w:hAnsi="Times New Roman" w:cs="Times New Roman"/>
+          <w:sz w:val="24"/>
+          <w:szCs w:val="24"/>
+        </w:rPr>
+      </w:pPr>
+      <w:r>
+        <w:rPr>
+          <w:rFonts w:ascii="Times New Roman" w:hAnsi="Times New Roman" w:cs="Times New Roman"/>
+          <w:sz w:val="24"/>
+          <w:szCs w:val="24"/>
+        </w:rPr>
+        <w:t>The next scene will show a table of all scores that is connected to the database and once the player presses “ESC” button, a table will appear where the player can input their name. Once that is done, their name and score will be added to the database and the table for the player to see.</w:t>
+      </w:r>
+      <w:r>
+        <w:rPr>
+          <w:noProof/>
+        </w:rPr>
+        <w:t xml:space="preserve"> </w:t>
+      </w:r>
+      <w:r>
+        <w:rPr>
+          <w:rFonts w:ascii="Times New Roman" w:hAnsi="Times New Roman" w:cs="Times New Roman"/>
+          <w:sz w:val="24"/>
+          <w:szCs w:val="24"/>
+        </w:rPr>
+        <w:br w:type="page"/>
+      </w:r>
+    </w:p>
+    <w:p>
+      <w:pPr>
+        <w:pStyle w:val="Heading2"/>
+        <w:rPr>
+          <w:rFonts w:ascii="Times New Roman" w:hAnsi="Times New Roman" w:cs="Times New Roman"/>
+          <w:color w:val="auto"/>
+          <w:sz w:val="32"/>
+          <w:szCs w:val="32"/>
+          <w:u w:val="single"/>
+        </w:rPr>
+      </w:pPr>
+      <w:bookmarkStart w:id="9" w:name="_Toc69909670"/>
+      <w:r>
+        <w:rPr>
+          <w:rFonts w:ascii="Times New Roman" w:hAnsi="Times New Roman" w:cs="Times New Roman"/>
+          <w:color w:val="auto"/>
+          <w:sz w:val="32"/>
+          <w:szCs w:val="32"/>
+          <w:u w:val="single"/>
+        </w:rPr>
+        <w:lastRenderedPageBreak/>
+        <w:t>Code</w:t>
+      </w:r>
+      <w:bookmarkEnd w:id="9"/>
+    </w:p>
+    <w:p>
+      <w:pPr>
+        <w:ind w:firstLine="720"/>
+        <w:rPr>
+          <w:noProof/>
+        </w:rPr>
+      </w:pPr>
+      <w:r>
+        <w:rPr>
+          <w:rFonts w:ascii="Times New Roman" w:hAnsi="Times New Roman" w:cs="Times New Roman"/>
+          <w:sz w:val="24"/>
+          <w:szCs w:val="24"/>
+        </w:rPr>
+        <w:t xml:space="preserve">The code that we have implemented in this game has been </w:t>
+      </w:r>
+      <w:r>
+        <w:rPr>
+          <w:rFonts w:ascii="Times New Roman" w:hAnsi="Times New Roman" w:cs="Times New Roman"/>
+          <w:sz w:val="24"/>
+          <w:szCs w:val="24"/>
+        </w:rPr>
+        <w:t>written by us and some was also adapted and changed to work in this project.</w:t>
+      </w:r>
+      <w:r>
+        <w:rPr>
+          <w:rFonts w:ascii="Times New Roman" w:hAnsi="Times New Roman" w:cs="Times New Roman"/>
+          <w:sz w:val="24"/>
+          <w:szCs w:val="24"/>
+        </w:rPr>
+        <w:t xml:space="preserve"> The references of all adapted code can be found at the end of this document </w:t>
+      </w:r>
+      <w:r>
+        <w:rPr>
+          <w:rFonts w:ascii="Times New Roman" w:hAnsi="Times New Roman" w:cs="Times New Roman"/>
+          <w:sz w:val="24"/>
+          <w:szCs w:val="24"/>
+        </w:rPr>
+        <w:t>and</w:t>
+      </w:r>
+      <w:r>
+        <w:rPr>
+          <w:rFonts w:ascii="Times New Roman" w:hAnsi="Times New Roman" w:cs="Times New Roman"/>
+          <w:sz w:val="24"/>
+          <w:szCs w:val="24"/>
+        </w:rPr>
+        <w:t xml:space="preserve"> in the code files commented.</w:t>
+      </w:r>
+      <w:r>
+        <w:rPr>
+          <w:noProof/>
+        </w:rPr>
+        <w:t xml:space="preserve"> </w:t>
+      </w:r>
+    </w:p>
+    <w:p>
+      <w:pPr>
+        <w:rPr>
+          <w:noProof/>
+        </w:rPr>
+      </w:pPr>
+    </w:p>
+    <w:p>
+      <w:pPr>
+        <w:rPr>
+          <w:noProof/>
+        </w:rPr>
+      </w:pPr>
+    </w:p>
+    <w:p>
+      <w:pPr>
+        <w:rPr>
+          <w:noProof/>
+        </w:rPr>
+      </w:pPr>
+    </w:p>
+    <w:p>
+      <w:pPr>
+        <w:rPr>
+          <w:noProof/>
+        </w:rPr>
+      </w:pPr>
+    </w:p>
+    <w:p>
+      <w:pPr>
+        <w:pStyle w:val="Heading2"/>
+        <w:rPr>
+          <w:rFonts w:ascii="Times New Roman" w:hAnsi="Times New Roman" w:cs="Times New Roman"/>
+          <w:color w:val="auto"/>
+          <w:sz w:val="32"/>
+          <w:szCs w:val="32"/>
+          <w:u w:val="single"/>
+        </w:rPr>
+      </w:pPr>
+      <w:r>
+        <w:rPr>
+          <w:rFonts w:ascii="Times New Roman" w:hAnsi="Times New Roman" w:cs="Times New Roman"/>
+          <w:color w:val="auto"/>
+          <w:sz w:val="32"/>
+          <w:szCs w:val="32"/>
+          <w:u w:val="single"/>
+        </w:rPr>
+        <w:t>Platforms</w:t>
+      </w:r>
+    </w:p>
+    <w:p>
+      <w:pPr>
+        <w:ind w:firstLine="720"/>
+        <w:rPr>
+          <w:rFonts w:ascii="Times New Roman" w:hAnsi="Times New Roman" w:cs="Times New Roman"/>
+        </w:rPr>
+      </w:pPr>
+      <w:r>
+        <w:rPr>
+          <w:rFonts w:ascii="Times New Roman" w:hAnsi="Times New Roman" w:cs="Times New Roman"/>
+          <w:sz w:val="24"/>
+          <w:szCs w:val="24"/>
+        </w:rPr>
+        <w:t>The</w:t>
+      </w:r>
+      <w:r>
+        <w:rPr>
+          <w:rFonts w:ascii="Times New Roman" w:hAnsi="Times New Roman" w:cs="Times New Roman"/>
+          <w:sz w:val="24"/>
+          <w:szCs w:val="24"/>
+        </w:rPr>
+        <w:t xml:space="preserve"> game has only been tested in the Unity Editor but since it was developed on a Windows machine, it won’t have any problems running on a Windows machine since it has the same controls (mouse</w:t>
+      </w:r>
+      <w:r>
+        <w:rPr>
+          <w:rFonts w:ascii="Times New Roman" w:hAnsi="Times New Roman" w:cs="Times New Roman"/>
+          <w:sz w:val="24"/>
+          <w:szCs w:val="24"/>
+        </w:rPr>
+        <w:t xml:space="preserve"> button only needed</w:t>
+      </w:r>
+      <w:r>
+        <w:rPr>
+          <w:rFonts w:ascii="Times New Roman" w:hAnsi="Times New Roman" w:cs="Times New Roman"/>
+          <w:sz w:val="24"/>
+          <w:szCs w:val="24"/>
+        </w:rPr>
+        <w:t>).</w:t>
+      </w:r>
+    </w:p>
+    <w:p>
+      <w:pPr>
+        <w:rPr>
+          <w:rFonts w:ascii="Times New Roman" w:eastAsiaTheme="majorEastAsia" w:hAnsi="Times New Roman" w:cs="Times New Roman"/>
+          <w:sz w:val="40"/>
+          <w:szCs w:val="40"/>
+          <w:u w:val="single"/>
+        </w:rPr>
+      </w:pPr>
+      <w:bookmarkStart w:id="10" w:name="_Toc69909673"/>
+      <w:r>
+        <w:rPr>
+          <w:rFonts w:ascii="Times New Roman" w:hAnsi="Times New Roman" w:cs="Times New Roman"/>
+          <w:sz w:val="24"/>
+          <w:szCs w:val="24"/>
+        </w:rPr>
+        <w:drawing>
+          <wp:anchor distT="0" distB="0" distL="114300" distR="114300" simplePos="0" relativeHeight="251672576" behindDoc="1" locked="0" layoutInCell="1" allowOverlap="1" wp14:anchorId="2875907E" wp14:editId="5DC3220C">
+            <wp:simplePos x="0" y="0"/>
+            <wp:positionH relativeFrom="margin">
+              <wp:align>center</wp:align>
+            </wp:positionH>
+            <wp:positionV relativeFrom="page">
+              <wp:posOffset>1796371</wp:posOffset>
+            </wp:positionV>
+            <wp:extent cx="3028950" cy="323850"/>
+            <wp:effectExtent l="152400" t="114300" r="114300" b="152400"/>
+            <wp:wrapTight wrapText="bothSides">
+              <wp:wrapPolygon edited="0">
+                <wp:start x="-815" y="-7624"/>
+                <wp:lineTo x="-1087" y="20329"/>
+                <wp:lineTo x="-815" y="30494"/>
+                <wp:lineTo x="22279" y="30494"/>
+                <wp:lineTo x="22279" y="-7624"/>
+                <wp:lineTo x="-815" y="-7624"/>
+              </wp:wrapPolygon>
+            </wp:wrapTight>
+            <wp:docPr id="13" name="Picture 13"/>
+            <wp:cNvGraphicFramePr>
+              <a:graphicFrameLocks xmlns:a="http://schemas.openxmlformats.org/drawingml/2006/main" noChangeAspect="1"/>
+            </wp:cNvGraphicFramePr>
+            <a:graphic xmlns:a="http://schemas.openxmlformats.org/drawingml/2006/main">
+              <a:graphicData uri="http://schemas.openxmlformats.org/drawingml/2006/picture">
+                <pic:pic xmlns:pic="http://schemas.openxmlformats.org/drawingml/2006/picture">
+                  <pic:nvPicPr>
+                    <pic:cNvPr id="1" name=""/>
+                    <pic:cNvPicPr/>
+                  </pic:nvPicPr>
+                  <pic:blipFill>
+                    <a:blip r:embed="rId23">
+                      <a:extLst>
+                        <a:ext uri="{28A0092B-C50C-407E-A947-70E740481C1C}">
+                          <a14:useLocalDpi xmlns:a14="http://schemas.microsoft.com/office/drawing/2010/main" val="0"/>
+                        </a:ext>
+                      </a:extLst>
+                    </a:blip>
+                    <a:stretch>
+                      <a:fillRect/>
+                    </a:stretch>
+                  </pic:blipFill>
+                  <pic:spPr>
+                    <a:xfrm>
+                      <a:off x="0" y="0"/>
+                      <a:ext cx="3028950" cy="323850"/>
+                    </a:xfrm>
+                    <a:prstGeom prst="rect">
+                      <a:avLst/>
+                    </a:prstGeom>
+                    <a:solidFill>
+                      <a:srgbClr val="FFFFFF">
+                        <a:shade val="85000"/>
+                      </a:srgbClr>
+                    </a:solidFill>
+                    <a:ln w="88900" cap="sq">
+                      <a:solidFill>
+                        <a:srgbClr val="FFFFFF"/>
+                      </a:solidFill>
+                      <a:miter lim="800000"/>
+                    </a:ln>
+                    <a:effectLst>
+                      <a:outerShdw blurRad="55000" dist="18000" dir="5400000" algn="tl" rotWithShape="0">
+                        <a:srgbClr val="000000">
+                          <a:alpha val="40000"/>
+                        </a:srgbClr>
+                      </a:outerShdw>
+                    </a:effectLst>
+                    <a:scene3d>
+                      <a:camera prst="orthographicFront"/>
+                      <a:lightRig rig="twoPt" dir="t">
+                        <a:rot lat="0" lon="0" rev="7200000"/>
+                      </a:lightRig>
+                    </a:scene3d>
+                    <a:sp3d>
+                      <a:bevelT w="25400" h="19050"/>
+                      <a:contourClr>
+                        <a:srgbClr val="FFFFFF"/>
+                      </a:contourClr>
+                    </a:sp3d>
+                  </pic:spPr>
+                </pic:pic>
+              </a:graphicData>
+            </a:graphic>
+          </wp:anchor>
+        </w:drawing>
+      </w:r>
+      <w:r>
+        <w:rPr>
+          <w:rFonts w:ascii="Times New Roman" w:hAnsi="Times New Roman" w:cs="Times New Roman"/>
+          <w:sz w:val="40"/>
+          <w:szCs w:val="40"/>
+          <w:u w:val="single"/>
+        </w:rPr>
+        <w:br w:type="page"/>
+      </w:r>
+    </w:p>
+    <w:p>
+      <w:pPr>
         <w:pStyle w:val="Heading1"/>
         <w:jc w:val="center"/>
         <w:rPr>
@@ -5628,41 +6807,31 @@
         <w:lastRenderedPageBreak/>
         <w:t>Conclusion</w:t>
       </w:r>
-      <w:bookmarkEnd w:id="12"/>
-    </w:p>
-    <w:p>
-      <w:pPr>
-        <w:rPr>
-          <w:rFonts w:ascii="Times New Roman" w:hAnsi="Times New Roman" w:cs="Times New Roman"/>
-        </w:rPr>
-      </w:pPr>
-    </w:p>
-    <w:p>
-      <w:pPr>
-        <w:rPr>
-          <w:rFonts w:ascii="Times New Roman" w:hAnsi="Times New Roman" w:cs="Times New Roman"/>
-          <w:sz w:val="24"/>
-          <w:szCs w:val="24"/>
-        </w:rPr>
-      </w:pPr>
-      <w:r>
-        <w:rPr>
-          <w:rFonts w:ascii="Times New Roman" w:hAnsi="Times New Roman" w:cs="Times New Roman"/>
-          <w:sz w:val="24"/>
-          <w:szCs w:val="24"/>
-        </w:rPr>
-        <w:t>In conclusion we</w:t>
-      </w:r>
-      <w:proofErr w:type="gramStart"/>
-      <w:r>
-        <w:rPr>
-          <w:rFonts w:ascii="Times New Roman" w:hAnsi="Times New Roman" w:cs="Times New Roman"/>
-          <w:sz w:val="24"/>
-          <w:szCs w:val="24"/>
-        </w:rPr>
-        <w:t>…..</w:t>
-      </w:r>
-      <w:proofErr w:type="gramEnd"/>
+      <w:bookmarkEnd w:id="10"/>
+    </w:p>
+    <w:p>
+      <w:pPr>
+        <w:rPr>
+          <w:rFonts w:ascii="Times New Roman" w:hAnsi="Times New Roman" w:cs="Times New Roman"/>
+        </w:rPr>
+      </w:pPr>
+    </w:p>
+    <w:p>
+      <w:pPr>
+        <w:rPr>
+          <w:rFonts w:ascii="Times New Roman" w:hAnsi="Times New Roman" w:cs="Times New Roman"/>
+          <w:sz w:val="24"/>
+          <w:szCs w:val="24"/>
+        </w:rPr>
+      </w:pPr>
+      <w:r>
+        <w:rPr>
+          <w:rFonts w:ascii="Times New Roman" w:hAnsi="Times New Roman" w:cs="Times New Roman"/>
+          <w:sz w:val="24"/>
+          <w:szCs w:val="24"/>
+        </w:rPr>
+        <w:t>In conclusion we…..</w:t>
+      </w:r>
       <w:r>
         <w:rPr>
           <w:rFonts w:ascii="Times New Roman" w:hAnsi="Times New Roman" w:cs="Times New Roman"/>
@@ -5682,7 +6851,7 @@
           <w:u w:val="single"/>
         </w:rPr>
       </w:pPr>
-      <w:bookmarkStart w:id="13" w:name="_Toc69906401"/>
+      <w:bookmarkStart w:id="11" w:name="_Toc69909674"/>
       <w:r>
         <w:rPr>
           <w:rFonts w:ascii="Times New Roman" w:hAnsi="Times New Roman" w:cs="Times New Roman"/>
@@ -5704,7 +6873,7 @@
         </w:rPr>
         <w:t>eferences</w:t>
       </w:r>
-      <w:bookmarkEnd w:id="13"/>
+      <w:bookmarkEnd w:id="11"/>
     </w:p>
     <w:p>
       <w:pPr>
@@ -5750,7 +6919,7 @@
           <w:szCs w:val="24"/>
         </w:rPr>
       </w:pPr>
-      <w:hyperlink r:id="rId18" w:history="1">
+      <w:hyperlink r:id="rId24" w:history="1">
         <w:r>
           <w:rPr>
             <w:rStyle w:val="Hyperlink"/>
@@ -5808,7 +6977,7 @@
           <w:szCs w:val="24"/>
         </w:rPr>
       </w:pPr>
-      <w:hyperlink r:id="rId19" w:history="1">
+      <w:hyperlink r:id="rId25" w:history="1">
         <w:r>
           <w:rPr>
             <w:rStyle w:val="Hyperlink"/>
@@ -5866,7 +7035,7 @@
           <w:szCs w:val="24"/>
         </w:rPr>
       </w:pPr>
-      <w:hyperlink r:id="rId20" w:history="1">
+      <w:hyperlink r:id="rId26" w:history="1">
         <w:r>
           <w:rPr>
             <w:rStyle w:val="Hyperlink"/>
@@ -5924,7 +7093,7 @@
           <w:szCs w:val="24"/>
         </w:rPr>
       </w:pPr>
-      <w:hyperlink r:id="rId21" w:history="1">
+      <w:hyperlink r:id="rId27" w:history="1">
         <w:r>
           <w:rPr>
             <w:rStyle w:val="Hyperlink"/>
@@ -5961,7 +7130,6 @@
           <w:szCs w:val="24"/>
         </w:rPr>
       </w:pPr>
-      <w:proofErr w:type="spellStart"/>
       <w:r>
         <w:rPr>
           <w:rFonts w:ascii="Times New Roman" w:hAnsi="Times New Roman" w:cs="Times New Roman"/>
@@ -5970,18 +7138,7 @@
           <w:sz w:val="28"/>
           <w:szCs w:val="28"/>
         </w:rPr>
-        <w:t>CardBehaviour</w:t>
-      </w:r>
-      <w:proofErr w:type="spellEnd"/>
-      <w:r>
-        <w:rPr>
-          <w:rFonts w:ascii="Times New Roman" w:hAnsi="Times New Roman" w:cs="Times New Roman"/>
-          <w:b/>
-          <w:bCs/>
-          <w:sz w:val="28"/>
-          <w:szCs w:val="28"/>
-        </w:rPr>
-        <w:t xml:space="preserve"> code for the cards</w:t>
+        <w:t>CardBehaviour code for the cards</w:t>
       </w:r>
     </w:p>
     <w:p>
@@ -5994,7 +7151,7 @@
           <w:szCs w:val="24"/>
         </w:rPr>
       </w:pPr>
-      <w:hyperlink r:id="rId22" w:history="1">
+      <w:hyperlink r:id="rId28" w:history="1">
         <w:r>
           <w:rPr>
             <w:rStyle w:val="Hyperlink"/>
@@ -6127,7 +7284,7 @@
       </w:r>
     </w:p>
     <w:sectPr>
-      <w:footerReference w:type="default" r:id="rId23"/>
+      <w:footerReference w:type="default" r:id="rId29"/>
       <w:pgSz w:w="12240" w:h="15840"/>
       <w:pgMar w:top="1440" w:right="1440" w:bottom="1440" w:left="1440" w:header="720" w:footer="720" w:gutter="0"/>
       <w:pgNumType w:start="0"/>
@@ -6690,6 +7847,119 @@
     </w:lvl>
   </w:abstractNum>
   <w:abstractNum w:abstractNumId="13" w15:restartNumberingAfterBreak="0">
+    <w:nsid w:val="158251F7"/>
+    <w:multiLevelType w:val="hybridMultilevel"/>
+    <w:tmpl w:val="F95CF1C0"/>
+    <w:lvl w:ilvl="0" w:tplc="18090001">
+      <w:start w:val="1"/>
+      <w:numFmt w:val="bullet"/>
+      <w:lvlText w:val=""/>
+      <w:lvlJc w:val="left"/>
+      <w:pPr>
+        <w:ind w:left="720" w:hanging="360"/>
+      </w:pPr>
+      <w:rPr>
+        <w:rFonts w:ascii="Symbol" w:hAnsi="Symbol" w:hint="default"/>
+      </w:rPr>
+    </w:lvl>
+    <w:lvl w:ilvl="1" w:tplc="18090003" w:tentative="1">
+      <w:start w:val="1"/>
+      <w:numFmt w:val="bullet"/>
+      <w:lvlText w:val="o"/>
+      <w:lvlJc w:val="left"/>
+      <w:pPr>
+        <w:ind w:left="1440" w:hanging="360"/>
+      </w:pPr>
+      <w:rPr>
+        <w:rFonts w:ascii="Courier New" w:hAnsi="Courier New" w:cs="Courier New" w:hint="default"/>
+      </w:rPr>
+    </w:lvl>
+    <w:lvl w:ilvl="2" w:tplc="18090005" w:tentative="1">
+      <w:start w:val="1"/>
+      <w:numFmt w:val="bullet"/>
+      <w:lvlText w:val=""/>
+      <w:lvlJc w:val="left"/>
+      <w:pPr>
+        <w:ind w:left="2160" w:hanging="360"/>
+      </w:pPr>
+      <w:rPr>
+        <w:rFonts w:ascii="Wingdings" w:hAnsi="Wingdings" w:hint="default"/>
+      </w:rPr>
+    </w:lvl>
+    <w:lvl w:ilvl="3" w:tplc="18090001" w:tentative="1">
+      <w:start w:val="1"/>
+      <w:numFmt w:val="bullet"/>
+      <w:lvlText w:val=""/>
+      <w:lvlJc w:val="left"/>
+      <w:pPr>
+        <w:ind w:left="2880" w:hanging="360"/>
+      </w:pPr>
+      <w:rPr>
+        <w:rFonts w:ascii="Symbol" w:hAnsi="Symbol" w:hint="default"/>
+      </w:rPr>
+    </w:lvl>
+    <w:lvl w:ilvl="4" w:tplc="18090003" w:tentative="1">
+      <w:start w:val="1"/>
+      <w:numFmt w:val="bullet"/>
+      <w:lvlText w:val="o"/>
+      <w:lvlJc w:val="left"/>
+      <w:pPr>
+        <w:ind w:left="3600" w:hanging="360"/>
+      </w:pPr>
+      <w:rPr>
+        <w:rFonts w:ascii="Courier New" w:hAnsi="Courier New" w:cs="Courier New" w:hint="default"/>
+      </w:rPr>
+    </w:lvl>
+    <w:lvl w:ilvl="5" w:tplc="18090005" w:tentative="1">
+      <w:start w:val="1"/>
+      <w:numFmt w:val="bullet"/>
+      <w:lvlText w:val=""/>
+      <w:lvlJc w:val="left"/>
+      <w:pPr>
+        <w:ind w:left="4320" w:hanging="360"/>
+      </w:pPr>
+      <w:rPr>
+        <w:rFonts w:ascii="Wingdings" w:hAnsi="Wingdings" w:hint="default"/>
+      </w:rPr>
+    </w:lvl>
+    <w:lvl w:ilvl="6" w:tplc="18090001" w:tentative="1">
+      <w:start w:val="1"/>
+      <w:numFmt w:val="bullet"/>
+      <w:lvlText w:val=""/>
+      <w:lvlJc w:val="left"/>
+      <w:pPr>
+        <w:ind w:left="5040" w:hanging="360"/>
+      </w:pPr>
+      <w:rPr>
+        <w:rFonts w:ascii="Symbol" w:hAnsi="Symbol" w:hint="default"/>
+      </w:rPr>
+    </w:lvl>
+    <w:lvl w:ilvl="7" w:tplc="18090003" w:tentative="1">
+      <w:start w:val="1"/>
+      <w:numFmt w:val="bullet"/>
+      <w:lvlText w:val="o"/>
+      <w:lvlJc w:val="left"/>
+      <w:pPr>
+        <w:ind w:left="5760" w:hanging="360"/>
+      </w:pPr>
+      <w:rPr>
+        <w:rFonts w:ascii="Courier New" w:hAnsi="Courier New" w:cs="Courier New" w:hint="default"/>
+      </w:rPr>
+    </w:lvl>
+    <w:lvl w:ilvl="8" w:tplc="18090005" w:tentative="1">
+      <w:start w:val="1"/>
+      <w:numFmt w:val="bullet"/>
+      <w:lvlText w:val=""/>
+      <w:lvlJc w:val="left"/>
+      <w:pPr>
+        <w:ind w:left="6480" w:hanging="360"/>
+      </w:pPr>
+      <w:rPr>
+        <w:rFonts w:ascii="Wingdings" w:hAnsi="Wingdings" w:hint="default"/>
+      </w:rPr>
+    </w:lvl>
+  </w:abstractNum>
+  <w:abstractNum w:abstractNumId="14" w15:restartNumberingAfterBreak="0">
     <w:nsid w:val="15C5697B"/>
     <w:multiLevelType w:val="multilevel"/>
     <w:tmpl w:val="0409001D"/>
@@ -6775,7 +8045,7 @@
       </w:pPr>
     </w:lvl>
   </w:abstractNum>
-  <w:abstractNum w:abstractNumId="14" w15:restartNumberingAfterBreak="0">
+  <w:abstractNum w:abstractNumId="15" w15:restartNumberingAfterBreak="0">
     <w:nsid w:val="298929E5"/>
     <w:multiLevelType w:val="multilevel"/>
     <w:tmpl w:val="0409001F"/>
@@ -6861,7 +8131,7 @@
       </w:pPr>
     </w:lvl>
   </w:abstractNum>
-  <w:abstractNum w:abstractNumId="15" w15:restartNumberingAfterBreak="0">
+  <w:abstractNum w:abstractNumId="16" w15:restartNumberingAfterBreak="0">
     <w:nsid w:val="2EDE304E"/>
     <w:multiLevelType w:val="multilevel"/>
     <w:tmpl w:val="0409001D"/>
@@ -6947,7 +8217,7 @@
       </w:pPr>
     </w:lvl>
   </w:abstractNum>
-  <w:abstractNum w:abstractNumId="16" w15:restartNumberingAfterBreak="0">
+  <w:abstractNum w:abstractNumId="17" w15:restartNumberingAfterBreak="0">
     <w:nsid w:val="3AEB0273"/>
     <w:multiLevelType w:val="multilevel"/>
     <w:tmpl w:val="526206A0"/>
@@ -7034,7 +8304,7 @@
       </w:pPr>
     </w:lvl>
   </w:abstractNum>
-  <w:abstractNum w:abstractNumId="17" w15:restartNumberingAfterBreak="0">
+  <w:abstractNum w:abstractNumId="18" w15:restartNumberingAfterBreak="0">
     <w:nsid w:val="3C7F23A0"/>
     <w:multiLevelType w:val="hybridMultilevel"/>
     <w:tmpl w:val="40B85678"/>
@@ -7147,7 +8417,7 @@
       </w:rPr>
     </w:lvl>
   </w:abstractNum>
-  <w:abstractNum w:abstractNumId="18" w15:restartNumberingAfterBreak="0">
+  <w:abstractNum w:abstractNumId="19" w15:restartNumberingAfterBreak="0">
     <w:nsid w:val="43F8503E"/>
     <w:multiLevelType w:val="multilevel"/>
     <w:tmpl w:val="0409001F"/>
@@ -7233,7 +8503,7 @@
       </w:pPr>
     </w:lvl>
   </w:abstractNum>
-  <w:abstractNum w:abstractNumId="19" w15:restartNumberingAfterBreak="0">
+  <w:abstractNum w:abstractNumId="20" w15:restartNumberingAfterBreak="0">
     <w:nsid w:val="484C4F29"/>
     <w:multiLevelType w:val="multilevel"/>
     <w:tmpl w:val="D8061F64"/>
@@ -7320,7 +8590,7 @@
       </w:pPr>
     </w:lvl>
   </w:abstractNum>
-  <w:abstractNum w:abstractNumId="20" w15:restartNumberingAfterBreak="0">
+  <w:abstractNum w:abstractNumId="21" w15:restartNumberingAfterBreak="0">
     <w:nsid w:val="59350CFB"/>
     <w:multiLevelType w:val="multilevel"/>
     <w:tmpl w:val="9DF09F08"/>
@@ -7407,7 +8677,7 @@
       </w:pPr>
     </w:lvl>
   </w:abstractNum>
-  <w:abstractNum w:abstractNumId="21" w15:restartNumberingAfterBreak="0">
+  <w:abstractNum w:abstractNumId="22" w15:restartNumberingAfterBreak="0">
     <w:nsid w:val="5DEC6B47"/>
     <w:multiLevelType w:val="multilevel"/>
     <w:tmpl w:val="604E1C0A"/>
@@ -7494,7 +8764,233 @@
       </w:pPr>
     </w:lvl>
   </w:abstractNum>
-  <w:abstractNum w:abstractNumId="22" w15:restartNumberingAfterBreak="0">
+  <w:abstractNum w:abstractNumId="23" w15:restartNumberingAfterBreak="0">
+    <w:nsid w:val="63D05E6E"/>
+    <w:multiLevelType w:val="hybridMultilevel"/>
+    <w:tmpl w:val="C6261DEC"/>
+    <w:lvl w:ilvl="0" w:tplc="18090001">
+      <w:start w:val="1"/>
+      <w:numFmt w:val="bullet"/>
+      <w:lvlText w:val=""/>
+      <w:lvlJc w:val="left"/>
+      <w:pPr>
+        <w:ind w:left="720" w:hanging="360"/>
+      </w:pPr>
+      <w:rPr>
+        <w:rFonts w:ascii="Symbol" w:hAnsi="Symbol" w:hint="default"/>
+      </w:rPr>
+    </w:lvl>
+    <w:lvl w:ilvl="1" w:tplc="18090003" w:tentative="1">
+      <w:start w:val="1"/>
+      <w:numFmt w:val="bullet"/>
+      <w:lvlText w:val="o"/>
+      <w:lvlJc w:val="left"/>
+      <w:pPr>
+        <w:ind w:left="1440" w:hanging="360"/>
+      </w:pPr>
+      <w:rPr>
+        <w:rFonts w:ascii="Courier New" w:hAnsi="Courier New" w:cs="Courier New" w:hint="default"/>
+      </w:rPr>
+    </w:lvl>
+    <w:lvl w:ilvl="2" w:tplc="18090005" w:tentative="1">
+      <w:start w:val="1"/>
+      <w:numFmt w:val="bullet"/>
+      <w:lvlText w:val=""/>
+      <w:lvlJc w:val="left"/>
+      <w:pPr>
+        <w:ind w:left="2160" w:hanging="360"/>
+      </w:pPr>
+      <w:rPr>
+        <w:rFonts w:ascii="Wingdings" w:hAnsi="Wingdings" w:hint="default"/>
+      </w:rPr>
+    </w:lvl>
+    <w:lvl w:ilvl="3" w:tplc="18090001" w:tentative="1">
+      <w:start w:val="1"/>
+      <w:numFmt w:val="bullet"/>
+      <w:lvlText w:val=""/>
+      <w:lvlJc w:val="left"/>
+      <w:pPr>
+        <w:ind w:left="2880" w:hanging="360"/>
+      </w:pPr>
+      <w:rPr>
+        <w:rFonts w:ascii="Symbol" w:hAnsi="Symbol" w:hint="default"/>
+      </w:rPr>
+    </w:lvl>
+    <w:lvl w:ilvl="4" w:tplc="18090003" w:tentative="1">
+      <w:start w:val="1"/>
+      <w:numFmt w:val="bullet"/>
+      <w:lvlText w:val="o"/>
+      <w:lvlJc w:val="left"/>
+      <w:pPr>
+        <w:ind w:left="3600" w:hanging="360"/>
+      </w:pPr>
+      <w:rPr>
+        <w:rFonts w:ascii="Courier New" w:hAnsi="Courier New" w:cs="Courier New" w:hint="default"/>
+      </w:rPr>
+    </w:lvl>
+    <w:lvl w:ilvl="5" w:tplc="18090005" w:tentative="1">
+      <w:start w:val="1"/>
+      <w:numFmt w:val="bullet"/>
+      <w:lvlText w:val=""/>
+      <w:lvlJc w:val="left"/>
+      <w:pPr>
+        <w:ind w:left="4320" w:hanging="360"/>
+      </w:pPr>
+      <w:rPr>
+        <w:rFonts w:ascii="Wingdings" w:hAnsi="Wingdings" w:hint="default"/>
+      </w:rPr>
+    </w:lvl>
+    <w:lvl w:ilvl="6" w:tplc="18090001" w:tentative="1">
+      <w:start w:val="1"/>
+      <w:numFmt w:val="bullet"/>
+      <w:lvlText w:val=""/>
+      <w:lvlJc w:val="left"/>
+      <w:pPr>
+        <w:ind w:left="5040" w:hanging="360"/>
+      </w:pPr>
+      <w:rPr>
+        <w:rFonts w:ascii="Symbol" w:hAnsi="Symbol" w:hint="default"/>
+      </w:rPr>
+    </w:lvl>
+    <w:lvl w:ilvl="7" w:tplc="18090003" w:tentative="1">
+      <w:start w:val="1"/>
+      <w:numFmt w:val="bullet"/>
+      <w:lvlText w:val="o"/>
+      <w:lvlJc w:val="left"/>
+      <w:pPr>
+        <w:ind w:left="5760" w:hanging="360"/>
+      </w:pPr>
+      <w:rPr>
+        <w:rFonts w:ascii="Courier New" w:hAnsi="Courier New" w:cs="Courier New" w:hint="default"/>
+      </w:rPr>
+    </w:lvl>
+    <w:lvl w:ilvl="8" w:tplc="18090005" w:tentative="1">
+      <w:start w:val="1"/>
+      <w:numFmt w:val="bullet"/>
+      <w:lvlText w:val=""/>
+      <w:lvlJc w:val="left"/>
+      <w:pPr>
+        <w:ind w:left="6480" w:hanging="360"/>
+      </w:pPr>
+      <w:rPr>
+        <w:rFonts w:ascii="Wingdings" w:hAnsi="Wingdings" w:hint="default"/>
+      </w:rPr>
+    </w:lvl>
+  </w:abstractNum>
+  <w:abstractNum w:abstractNumId="24" w15:restartNumberingAfterBreak="0">
+    <w:nsid w:val="69856C77"/>
+    <w:multiLevelType w:val="hybridMultilevel"/>
+    <w:tmpl w:val="C910F230"/>
+    <w:lvl w:ilvl="0" w:tplc="18090001">
+      <w:start w:val="1"/>
+      <w:numFmt w:val="bullet"/>
+      <w:lvlText w:val=""/>
+      <w:lvlJc w:val="left"/>
+      <w:pPr>
+        <w:ind w:left="720" w:hanging="360"/>
+      </w:pPr>
+      <w:rPr>
+        <w:rFonts w:ascii="Symbol" w:hAnsi="Symbol" w:hint="default"/>
+      </w:rPr>
+    </w:lvl>
+    <w:lvl w:ilvl="1" w:tplc="18090003" w:tentative="1">
+      <w:start w:val="1"/>
+      <w:numFmt w:val="bullet"/>
+      <w:lvlText w:val="o"/>
+      <w:lvlJc w:val="left"/>
+      <w:pPr>
+        <w:ind w:left="1440" w:hanging="360"/>
+      </w:pPr>
+      <w:rPr>
+        <w:rFonts w:ascii="Courier New" w:hAnsi="Courier New" w:cs="Courier New" w:hint="default"/>
+      </w:rPr>
+    </w:lvl>
+    <w:lvl w:ilvl="2" w:tplc="18090005" w:tentative="1">
+      <w:start w:val="1"/>
+      <w:numFmt w:val="bullet"/>
+      <w:lvlText w:val=""/>
+      <w:lvlJc w:val="left"/>
+      <w:pPr>
+        <w:ind w:left="2160" w:hanging="360"/>
+      </w:pPr>
+      <w:rPr>
+        <w:rFonts w:ascii="Wingdings" w:hAnsi="Wingdings" w:hint="default"/>
+      </w:rPr>
+    </w:lvl>
+    <w:lvl w:ilvl="3" w:tplc="18090001" w:tentative="1">
+      <w:start w:val="1"/>
+      <w:numFmt w:val="bullet"/>
+      <w:lvlText w:val=""/>
+      <w:lvlJc w:val="left"/>
+      <w:pPr>
+        <w:ind w:left="2880" w:hanging="360"/>
+      </w:pPr>
+      <w:rPr>
+        <w:rFonts w:ascii="Symbol" w:hAnsi="Symbol" w:hint="default"/>
+      </w:rPr>
+    </w:lvl>
+    <w:lvl w:ilvl="4" w:tplc="18090003" w:tentative="1">
+      <w:start w:val="1"/>
+      <w:numFmt w:val="bullet"/>
+      <w:lvlText w:val="o"/>
+      <w:lvlJc w:val="left"/>
+      <w:pPr>
+        <w:ind w:left="3600" w:hanging="360"/>
+      </w:pPr>
+      <w:rPr>
+        <w:rFonts w:ascii="Courier New" w:hAnsi="Courier New" w:cs="Courier New" w:hint="default"/>
+      </w:rPr>
+    </w:lvl>
+    <w:lvl w:ilvl="5" w:tplc="18090005" w:tentative="1">
+      <w:start w:val="1"/>
+      <w:numFmt w:val="bullet"/>
+      <w:lvlText w:val=""/>
+      <w:lvlJc w:val="left"/>
+      <w:pPr>
+        <w:ind w:left="4320" w:hanging="360"/>
+      </w:pPr>
+      <w:rPr>
+        <w:rFonts w:ascii="Wingdings" w:hAnsi="Wingdings" w:hint="default"/>
+      </w:rPr>
+    </w:lvl>
+    <w:lvl w:ilvl="6" w:tplc="18090001" w:tentative="1">
+      <w:start w:val="1"/>
+      <w:numFmt w:val="bullet"/>
+      <w:lvlText w:val=""/>
+      <w:lvlJc w:val="left"/>
+      <w:pPr>
+        <w:ind w:left="5040" w:hanging="360"/>
+      </w:pPr>
+      <w:rPr>
+        <w:rFonts w:ascii="Symbol" w:hAnsi="Symbol" w:hint="default"/>
+      </w:rPr>
+    </w:lvl>
+    <w:lvl w:ilvl="7" w:tplc="18090003" w:tentative="1">
+      <w:start w:val="1"/>
+      <w:numFmt w:val="bullet"/>
+      <w:lvlText w:val="o"/>
+      <w:lvlJc w:val="left"/>
+      <w:pPr>
+        <w:ind w:left="5760" w:hanging="360"/>
+      </w:pPr>
+      <w:rPr>
+        <w:rFonts w:ascii="Courier New" w:hAnsi="Courier New" w:cs="Courier New" w:hint="default"/>
+      </w:rPr>
+    </w:lvl>
+    <w:lvl w:ilvl="8" w:tplc="18090005" w:tentative="1">
+      <w:start w:val="1"/>
+      <w:numFmt w:val="bullet"/>
+      <w:lvlText w:val=""/>
+      <w:lvlJc w:val="left"/>
+      <w:pPr>
+        <w:ind w:left="6480" w:hanging="360"/>
+      </w:pPr>
+      <w:rPr>
+        <w:rFonts w:ascii="Wingdings" w:hAnsi="Wingdings" w:hint="default"/>
+      </w:rPr>
+    </w:lvl>
+  </w:abstractNum>
+  <w:abstractNum w:abstractNumId="25" w15:restartNumberingAfterBreak="0">
     <w:nsid w:val="6E9514D7"/>
     <w:multiLevelType w:val="multilevel"/>
     <w:tmpl w:val="0409001F"/>
@@ -7580,7 +9076,7 @@
       </w:pPr>
     </w:lvl>
   </w:abstractNum>
-  <w:abstractNum w:abstractNumId="23" w15:restartNumberingAfterBreak="0">
+  <w:abstractNum w:abstractNumId="26" w15:restartNumberingAfterBreak="0">
     <w:nsid w:val="6F253072"/>
     <w:multiLevelType w:val="hybridMultilevel"/>
     <w:tmpl w:val="A93CE2E4"/>
@@ -7693,7 +9189,7 @@
       </w:rPr>
     </w:lvl>
   </w:abstractNum>
-  <w:abstractNum w:abstractNumId="24" w15:restartNumberingAfterBreak="0">
+  <w:abstractNum w:abstractNumId="27" w15:restartNumberingAfterBreak="0">
     <w:nsid w:val="7D8C2C6D"/>
     <w:multiLevelType w:val="multilevel"/>
     <w:tmpl w:val="04090023"/>
@@ -7781,7 +9277,7 @@
     </w:lvl>
   </w:abstractNum>
   <w:num w:numId="1">
-    <w:abstractNumId w:val="20"/>
+    <w:abstractNumId w:val="21"/>
   </w:num>
   <w:num w:numId="2">
     <w:abstractNumId w:val="12"/>
@@ -7790,16 +9286,16 @@
     <w:abstractNumId w:val="10"/>
   </w:num>
   <w:num w:numId="4">
-    <w:abstractNumId w:val="22"/>
+    <w:abstractNumId w:val="25"/>
   </w:num>
   <w:num w:numId="5">
-    <w:abstractNumId w:val="13"/>
+    <w:abstractNumId w:val="14"/>
   </w:num>
   <w:num w:numId="6">
-    <w:abstractNumId w:val="16"/>
+    <w:abstractNumId w:val="17"/>
   </w:num>
   <w:num w:numId="7">
-    <w:abstractNumId w:val="19"/>
+    <w:abstractNumId w:val="20"/>
   </w:num>
   <w:num w:numId="8">
     <w:abstractNumId w:val="9"/>
@@ -7832,28 +9328,37 @@
     <w:abstractNumId w:val="0"/>
   </w:num>
   <w:num w:numId="18">
-    <w:abstractNumId w:val="14"/>
+    <w:abstractNumId w:val="15"/>
   </w:num>
   <w:num w:numId="19">
-    <w:abstractNumId w:val="15"/>
+    <w:abstractNumId w:val="16"/>
   </w:num>
   <w:num w:numId="20">
-    <w:abstractNumId w:val="21"/>
+    <w:abstractNumId w:val="22"/>
   </w:num>
   <w:num w:numId="21">
-    <w:abstractNumId w:val="18"/>
+    <w:abstractNumId w:val="19"/>
   </w:num>
   <w:num w:numId="22">
     <w:abstractNumId w:val="11"/>
   </w:num>
   <w:num w:numId="23">
-    <w:abstractNumId w:val="24"/>
+    <w:abstractNumId w:val="27"/>
   </w:num>
   <w:num w:numId="24">
+    <w:abstractNumId w:val="26"/>
+  </w:num>
+  <w:num w:numId="25">
+    <w:abstractNumId w:val="18"/>
+  </w:num>
+  <w:num w:numId="26">
+    <w:abstractNumId w:val="13"/>
+  </w:num>
+  <w:num w:numId="27">
     <w:abstractNumId w:val="23"/>
   </w:num>
-  <w:num w:numId="25">
-    <w:abstractNumId w:val="17"/>
+  <w:num w:numId="28">
+    <w:abstractNumId w:val="24"/>
   </w:num>
 </w:numbering>
 </file>
@@ -9608,146 +11113,6 @@
 </file>
 
 <file path=customXml/item1.xml><?xml version="1.0" encoding="utf-8"?>
-<p:properties xmlns:p="http://schemas.microsoft.com/office/2006/metadata/properties" xmlns:xsi="http://www.w3.org/2001/XMLSchema-instance" xmlns:pc="http://schemas.microsoft.com/office/infopath/2007/PartnerControls">
-  <documentManagement>
-    <LocLastLocAttemptVersionTypeLookup xmlns="4873beb7-5857-4685-be1f-d57550cc96cc" xsi:nil="true"/>
-    <MarketSpecific xmlns="4873beb7-5857-4685-be1f-d57550cc96cc">false</MarketSpecific>
-    <ApprovalStatus xmlns="4873beb7-5857-4685-be1f-d57550cc96cc">InProgress</ApprovalStatus>
-    <LocComments xmlns="4873beb7-5857-4685-be1f-d57550cc96cc" xsi:nil="true"/>
-    <DirectSourceMarket xmlns="4873beb7-5857-4685-be1f-d57550cc96cc" xsi:nil="true"/>
-    <LocPublishedLinkedAssetsLookup xmlns="4873beb7-5857-4685-be1f-d57550cc96cc" xsi:nil="true"/>
-    <ThumbnailAssetId xmlns="4873beb7-5857-4685-be1f-d57550cc96cc" xsi:nil="true"/>
-    <PrimaryImageGen xmlns="4873beb7-5857-4685-be1f-d57550cc96cc">true</PrimaryImageGen>
-    <LegacyData xmlns="4873beb7-5857-4685-be1f-d57550cc96cc" xsi:nil="true"/>
-    <LocNewPublishedVersionLookup xmlns="4873beb7-5857-4685-be1f-d57550cc96cc" xsi:nil="true"/>
-    <NumericId xmlns="4873beb7-5857-4685-be1f-d57550cc96cc">102787001</NumericId>
-    <TPFriendlyName xmlns="4873beb7-5857-4685-be1f-d57550cc96cc" xsi:nil="true"/>
-    <LocOverallPublishStatusLookup xmlns="4873beb7-5857-4685-be1f-d57550cc96cc" xsi:nil="true"/>
-    <LocRecommendedHandoff xmlns="4873beb7-5857-4685-be1f-d57550cc96cc" xsi:nil="true"/>
-    <BlockPublish xmlns="4873beb7-5857-4685-be1f-d57550cc96cc">false</BlockPublish>
-    <BusinessGroup xmlns="4873beb7-5857-4685-be1f-d57550cc96cc" xsi:nil="true"/>
-    <OpenTemplate xmlns="4873beb7-5857-4685-be1f-d57550cc96cc">true</OpenTemplate>
-    <SourceTitle xmlns="4873beb7-5857-4685-be1f-d57550cc96cc" xsi:nil="true"/>
-    <LocOverallLocStatusLookup xmlns="4873beb7-5857-4685-be1f-d57550cc96cc" xsi:nil="true"/>
-    <APEditor xmlns="4873beb7-5857-4685-be1f-d57550cc96cc">
-      <UserInfo>
-        <DisplayName/>
-        <AccountId xsi:nil="true"/>
-        <AccountType/>
-      </UserInfo>
-    </APEditor>
-    <UALocComments xmlns="4873beb7-5857-4685-be1f-d57550cc96cc" xsi:nil="true"/>
-    <IntlLangReviewDate xmlns="4873beb7-5857-4685-be1f-d57550cc96cc" xsi:nil="true"/>
-    <PublishStatusLookup xmlns="4873beb7-5857-4685-be1f-d57550cc96cc">
-      <Value>1343188</Value>
-    </PublishStatusLookup>
-    <ParentAssetId xmlns="4873beb7-5857-4685-be1f-d57550cc96cc" xsi:nil="true"/>
-    <FeatureTagsTaxHTField0 xmlns="4873beb7-5857-4685-be1f-d57550cc96cc">
-      <Terms xmlns="http://schemas.microsoft.com/office/infopath/2007/PartnerControls"/>
-    </FeatureTagsTaxHTField0>
-    <MachineTranslated xmlns="4873beb7-5857-4685-be1f-d57550cc96cc">false</MachineTranslated>
-    <Providers xmlns="4873beb7-5857-4685-be1f-d57550cc96cc" xsi:nil="true"/>
-    <OriginalSourceMarket xmlns="4873beb7-5857-4685-be1f-d57550cc96cc" xsi:nil="true"/>
-    <APDescription xmlns="4873beb7-5857-4685-be1f-d57550cc96cc" xsi:nil="true"/>
-    <ContentItem xmlns="4873beb7-5857-4685-be1f-d57550cc96cc" xsi:nil="true"/>
-    <ClipArtFilename xmlns="4873beb7-5857-4685-be1f-d57550cc96cc" xsi:nil="true"/>
-    <TPInstallLocation xmlns="4873beb7-5857-4685-be1f-d57550cc96cc" xsi:nil="true"/>
-    <TimesCloned xmlns="4873beb7-5857-4685-be1f-d57550cc96cc" xsi:nil="true"/>
-    <PublishTargets xmlns="4873beb7-5857-4685-be1f-d57550cc96cc">OfficeOnlineVNext</PublishTargets>
-    <AcquiredFrom xmlns="4873beb7-5857-4685-be1f-d57550cc96cc">Internal MS</AcquiredFrom>
-    <AssetStart xmlns="4873beb7-5857-4685-be1f-d57550cc96cc">2011-11-23T17:29:00+00:00</AssetStart>
-    <FriendlyTitle xmlns="4873beb7-5857-4685-be1f-d57550cc96cc" xsi:nil="true"/>
-    <Provider xmlns="4873beb7-5857-4685-be1f-d57550cc96cc" xsi:nil="true"/>
-    <LastHandOff xmlns="4873beb7-5857-4685-be1f-d57550cc96cc" xsi:nil="true"/>
-    <TPClientViewer xmlns="4873beb7-5857-4685-be1f-d57550cc96cc" xsi:nil="true"/>
-    <TemplateStatus xmlns="4873beb7-5857-4685-be1f-d57550cc96cc">Complete</TemplateStatus>
-    <Downloads xmlns="4873beb7-5857-4685-be1f-d57550cc96cc">0</Downloads>
-    <OOCacheId xmlns="4873beb7-5857-4685-be1f-d57550cc96cc" xsi:nil="true"/>
-    <IsDeleted xmlns="4873beb7-5857-4685-be1f-d57550cc96cc">false</IsDeleted>
-    <LocPublishedDependentAssetsLookup xmlns="4873beb7-5857-4685-be1f-d57550cc96cc" xsi:nil="true"/>
-    <AssetExpire xmlns="4873beb7-5857-4685-be1f-d57550cc96cc">2029-05-12T07:00:00+00:00</AssetExpire>
-    <CSXSubmissionMarket xmlns="4873beb7-5857-4685-be1f-d57550cc96cc" xsi:nil="true"/>
-    <DSATActionTaken xmlns="4873beb7-5857-4685-be1f-d57550cc96cc" xsi:nil="true"/>
-    <SubmitterId xmlns="4873beb7-5857-4685-be1f-d57550cc96cc" xsi:nil="true"/>
-    <EditorialTags xmlns="4873beb7-5857-4685-be1f-d57550cc96cc" xsi:nil="true"/>
-    <TPExecutable xmlns="4873beb7-5857-4685-be1f-d57550cc96cc" xsi:nil="true"/>
-    <CSXSubmissionDate xmlns="4873beb7-5857-4685-be1f-d57550cc96cc" xsi:nil="true"/>
-    <CSXUpdate xmlns="4873beb7-5857-4685-be1f-d57550cc96cc">false</CSXUpdate>
-    <AssetType xmlns="4873beb7-5857-4685-be1f-d57550cc96cc">TP</AssetType>
-    <ApprovalLog xmlns="4873beb7-5857-4685-be1f-d57550cc96cc" xsi:nil="true"/>
-    <BugNumber xmlns="4873beb7-5857-4685-be1f-d57550cc96cc" xsi:nil="true"/>
-    <OriginAsset xmlns="4873beb7-5857-4685-be1f-d57550cc96cc" xsi:nil="true"/>
-    <TPComponent xmlns="4873beb7-5857-4685-be1f-d57550cc96cc" xsi:nil="true"/>
-    <Milestone xmlns="4873beb7-5857-4685-be1f-d57550cc96cc" xsi:nil="true"/>
-    <RecommendationsModifier xmlns="4873beb7-5857-4685-be1f-d57550cc96cc" xsi:nil="true"/>
-    <AssetId xmlns="4873beb7-5857-4685-be1f-d57550cc96cc">TP102787001</AssetId>
-    <PolicheckWords xmlns="4873beb7-5857-4685-be1f-d57550cc96cc" xsi:nil="true"/>
-    <TPLaunchHelpLink xmlns="4873beb7-5857-4685-be1f-d57550cc96cc" xsi:nil="true"/>
-    <IntlLocPriority xmlns="4873beb7-5857-4685-be1f-d57550cc96cc" xsi:nil="true"/>
-    <TPApplication xmlns="4873beb7-5857-4685-be1f-d57550cc96cc" xsi:nil="true"/>
-    <IntlLangReviewer xmlns="4873beb7-5857-4685-be1f-d57550cc96cc" xsi:nil="true"/>
-    <HandoffToMSDN xmlns="4873beb7-5857-4685-be1f-d57550cc96cc" xsi:nil="true"/>
-    <PlannedPubDate xmlns="4873beb7-5857-4685-be1f-d57550cc96cc" xsi:nil="true"/>
-    <CrawlForDependencies xmlns="4873beb7-5857-4685-be1f-d57550cc96cc">false</CrawlForDependencies>
-    <LocLastLocAttemptVersionLookup xmlns="4873beb7-5857-4685-be1f-d57550cc96cc">693888</LocLastLocAttemptVersionLookup>
-    <LocProcessedForHandoffsLookup xmlns="4873beb7-5857-4685-be1f-d57550cc96cc" xsi:nil="true"/>
-    <TrustLevel xmlns="4873beb7-5857-4685-be1f-d57550cc96cc">1 Microsoft Managed Content</TrustLevel>
-    <CampaignTagsTaxHTField0 xmlns="4873beb7-5857-4685-be1f-d57550cc96cc">
-      <Terms xmlns="http://schemas.microsoft.com/office/infopath/2007/PartnerControls"/>
-    </CampaignTagsTaxHTField0>
-    <TPNamespace xmlns="4873beb7-5857-4685-be1f-d57550cc96cc" xsi:nil="true"/>
-    <LocOverallPreviewStatusLookup xmlns="4873beb7-5857-4685-be1f-d57550cc96cc" xsi:nil="true"/>
-    <TaxCatchAll xmlns="4873beb7-5857-4685-be1f-d57550cc96cc"/>
-    <IsSearchable xmlns="4873beb7-5857-4685-be1f-d57550cc96cc">false</IsSearchable>
-    <TemplateTemplateType xmlns="4873beb7-5857-4685-be1f-d57550cc96cc">Word Document Template</TemplateTemplateType>
-    <Markets xmlns="4873beb7-5857-4685-be1f-d57550cc96cc"/>
-    <IntlLangReview xmlns="4873beb7-5857-4685-be1f-d57550cc96cc" xsi:nil="true"/>
-    <UAProjectedTotalWords xmlns="4873beb7-5857-4685-be1f-d57550cc96cc" xsi:nil="true"/>
-    <OutputCachingOn xmlns="4873beb7-5857-4685-be1f-d57550cc96cc">false</OutputCachingOn>
-    <AverageRating xmlns="4873beb7-5857-4685-be1f-d57550cc96cc" xsi:nil="true"/>
-    <LocMarketGroupTiers2 xmlns="4873beb7-5857-4685-be1f-d57550cc96cc" xsi:nil="true"/>
-    <APAuthor xmlns="4873beb7-5857-4685-be1f-d57550cc96cc">
-      <UserInfo>
-        <DisplayName>REDMOND\v-namall</DisplayName>
-        <AccountId>978</AccountId>
-        <AccountType/>
-      </UserInfo>
-    </APAuthor>
-    <TPCommandLine xmlns="4873beb7-5857-4685-be1f-d57550cc96cc" xsi:nil="true"/>
-    <LocManualTestRequired xmlns="4873beb7-5857-4685-be1f-d57550cc96cc">false</LocManualTestRequired>
-    <TPAppVersion xmlns="4873beb7-5857-4685-be1f-d57550cc96cc" xsi:nil="true"/>
-    <EditorialStatus xmlns="4873beb7-5857-4685-be1f-d57550cc96cc">Complete</EditorialStatus>
-    <LocProcessedForMarketsLookup xmlns="4873beb7-5857-4685-be1f-d57550cc96cc" xsi:nil="true"/>
-    <LastModifiedDateTime xmlns="4873beb7-5857-4685-be1f-d57550cc96cc" xsi:nil="true"/>
-    <TPLaunchHelpLinkType xmlns="4873beb7-5857-4685-be1f-d57550cc96cc">Template</TPLaunchHelpLinkType>
-    <ScenarioTagsTaxHTField0 xmlns="4873beb7-5857-4685-be1f-d57550cc96cc">
-      <Terms xmlns="http://schemas.microsoft.com/office/infopath/2007/PartnerControls"/>
-    </ScenarioTagsTaxHTField0>
-    <OriginalRelease xmlns="4873beb7-5857-4685-be1f-d57550cc96cc">14</OriginalRelease>
-    <LocalizationTagsTaxHTField0 xmlns="4873beb7-5857-4685-be1f-d57550cc96cc">
-      <Terms xmlns="http://schemas.microsoft.com/office/infopath/2007/PartnerControls"/>
-    </LocalizationTagsTaxHTField0>
-    <Manager xmlns="4873beb7-5857-4685-be1f-d57550cc96cc" xsi:nil="true"/>
-    <UALocRecommendation xmlns="4873beb7-5857-4685-be1f-d57550cc96cc">Localize</UALocRecommendation>
-    <LocOverallHandbackStatusLookup xmlns="4873beb7-5857-4685-be1f-d57550cc96cc" xsi:nil="true"/>
-    <ArtSampleDocs xmlns="4873beb7-5857-4685-be1f-d57550cc96cc" xsi:nil="true"/>
-    <UACurrentWords xmlns="4873beb7-5857-4685-be1f-d57550cc96cc" xsi:nil="true"/>
-    <ShowIn xmlns="4873beb7-5857-4685-be1f-d57550cc96cc">Show everywhere</ShowIn>
-    <CSXHash xmlns="4873beb7-5857-4685-be1f-d57550cc96cc" xsi:nil="true"/>
-    <VoteCount xmlns="4873beb7-5857-4685-be1f-d57550cc96cc" xsi:nil="true"/>
-    <InternalTagsTaxHTField0 xmlns="4873beb7-5857-4685-be1f-d57550cc96cc">
-      <Terms xmlns="http://schemas.microsoft.com/office/infopath/2007/PartnerControls"/>
-    </InternalTagsTaxHTField0>
-    <UANotes xmlns="4873beb7-5857-4685-be1f-d57550cc96cc" xsi:nil="true"/>
-  </documentManagement>
-</p:properties>
-</file>
-
-<file path=customXml/item2.xml><?xml version="1.0" encoding="utf-8"?>
-<b:Sources xmlns:b="http://schemas.openxmlformats.org/officeDocument/2006/bibliography" xmlns="http://schemas.openxmlformats.org/officeDocument/2006/bibliography" SelectedStyle="\APASixthEditionOfficeOnline.xsl" StyleName="APA" Version="6"/>
-</file>
-
-<file path=customXml/item3.xml><?xml version="1.0" encoding="utf-8"?>
 <ct:contentTypeSchema xmlns:ct="http://schemas.microsoft.com/office/2006/metadata/contentType" xmlns:ma="http://schemas.microsoft.com/office/2006/metadata/properties/metaAttributes" ct:_="" ma:_="" ma:contentTypeName="TemplateFile" ma:contentTypeID="0x0101006EDDDB5EE6D98C44930B742096920B300400F5B6D36B3EF94B4E9A635CDF2A18F5B8" ma:contentTypeVersion="72" ma:contentTypeDescription="Create a new document." ma:contentTypeScope="" ma:versionID="a23e56308344d904b51738559c3d67c9">
   <xsd:schema xmlns:xsd="http://www.w3.org/2001/XMLSchema" xmlns:xs="http://www.w3.org/2001/XMLSchema" xmlns:p="http://schemas.microsoft.com/office/2006/metadata/properties" xmlns:ns2="4873beb7-5857-4685-be1f-d57550cc96cc" targetNamespace="http://schemas.microsoft.com/office/2006/metadata/properties" ma:root="true" ma:fieldsID="cd0908cc4600e77bf5da051303e00c8d" ns2:_="">
     <xsd:import namespace="4873beb7-5857-4685-be1f-d57550cc96cc"/>
@@ -10787,6 +12152,146 @@
 </ct:contentTypeSchema>
 </file>
 
+<file path=customXml/item2.xml><?xml version="1.0" encoding="utf-8"?>
+<b:Sources xmlns:b="http://schemas.openxmlformats.org/officeDocument/2006/bibliography" xmlns="http://schemas.openxmlformats.org/officeDocument/2006/bibliography" SelectedStyle="\APASixthEditionOfficeOnline.xsl" StyleName="APA" Version="6"/>
+</file>
+
+<file path=customXml/item3.xml><?xml version="1.0" encoding="utf-8"?>
+<p:properties xmlns:p="http://schemas.microsoft.com/office/2006/metadata/properties" xmlns:xsi="http://www.w3.org/2001/XMLSchema-instance" xmlns:pc="http://schemas.microsoft.com/office/infopath/2007/PartnerControls">
+  <documentManagement>
+    <LocLastLocAttemptVersionTypeLookup xmlns="4873beb7-5857-4685-be1f-d57550cc96cc" xsi:nil="true"/>
+    <MarketSpecific xmlns="4873beb7-5857-4685-be1f-d57550cc96cc">false</MarketSpecific>
+    <ApprovalStatus xmlns="4873beb7-5857-4685-be1f-d57550cc96cc">InProgress</ApprovalStatus>
+    <LocComments xmlns="4873beb7-5857-4685-be1f-d57550cc96cc" xsi:nil="true"/>
+    <DirectSourceMarket xmlns="4873beb7-5857-4685-be1f-d57550cc96cc" xsi:nil="true"/>
+    <LocPublishedLinkedAssetsLookup xmlns="4873beb7-5857-4685-be1f-d57550cc96cc" xsi:nil="true"/>
+    <ThumbnailAssetId xmlns="4873beb7-5857-4685-be1f-d57550cc96cc" xsi:nil="true"/>
+    <PrimaryImageGen xmlns="4873beb7-5857-4685-be1f-d57550cc96cc">true</PrimaryImageGen>
+    <LegacyData xmlns="4873beb7-5857-4685-be1f-d57550cc96cc" xsi:nil="true"/>
+    <LocNewPublishedVersionLookup xmlns="4873beb7-5857-4685-be1f-d57550cc96cc" xsi:nil="true"/>
+    <NumericId xmlns="4873beb7-5857-4685-be1f-d57550cc96cc">102787001</NumericId>
+    <TPFriendlyName xmlns="4873beb7-5857-4685-be1f-d57550cc96cc" xsi:nil="true"/>
+    <LocOverallPublishStatusLookup xmlns="4873beb7-5857-4685-be1f-d57550cc96cc" xsi:nil="true"/>
+    <LocRecommendedHandoff xmlns="4873beb7-5857-4685-be1f-d57550cc96cc" xsi:nil="true"/>
+    <BlockPublish xmlns="4873beb7-5857-4685-be1f-d57550cc96cc">false</BlockPublish>
+    <BusinessGroup xmlns="4873beb7-5857-4685-be1f-d57550cc96cc" xsi:nil="true"/>
+    <OpenTemplate xmlns="4873beb7-5857-4685-be1f-d57550cc96cc">true</OpenTemplate>
+    <SourceTitle xmlns="4873beb7-5857-4685-be1f-d57550cc96cc" xsi:nil="true"/>
+    <LocOverallLocStatusLookup xmlns="4873beb7-5857-4685-be1f-d57550cc96cc" xsi:nil="true"/>
+    <APEditor xmlns="4873beb7-5857-4685-be1f-d57550cc96cc">
+      <UserInfo>
+        <DisplayName/>
+        <AccountId xsi:nil="true"/>
+        <AccountType/>
+      </UserInfo>
+    </APEditor>
+    <UALocComments xmlns="4873beb7-5857-4685-be1f-d57550cc96cc" xsi:nil="true"/>
+    <IntlLangReviewDate xmlns="4873beb7-5857-4685-be1f-d57550cc96cc" xsi:nil="true"/>
+    <PublishStatusLookup xmlns="4873beb7-5857-4685-be1f-d57550cc96cc">
+      <Value>1343188</Value>
+    </PublishStatusLookup>
+    <ParentAssetId xmlns="4873beb7-5857-4685-be1f-d57550cc96cc" xsi:nil="true"/>
+    <FeatureTagsTaxHTField0 xmlns="4873beb7-5857-4685-be1f-d57550cc96cc">
+      <Terms xmlns="http://schemas.microsoft.com/office/infopath/2007/PartnerControls"/>
+    </FeatureTagsTaxHTField0>
+    <MachineTranslated xmlns="4873beb7-5857-4685-be1f-d57550cc96cc">false</MachineTranslated>
+    <Providers xmlns="4873beb7-5857-4685-be1f-d57550cc96cc" xsi:nil="true"/>
+    <OriginalSourceMarket xmlns="4873beb7-5857-4685-be1f-d57550cc96cc" xsi:nil="true"/>
+    <APDescription xmlns="4873beb7-5857-4685-be1f-d57550cc96cc" xsi:nil="true"/>
+    <ContentItem xmlns="4873beb7-5857-4685-be1f-d57550cc96cc" xsi:nil="true"/>
+    <ClipArtFilename xmlns="4873beb7-5857-4685-be1f-d57550cc96cc" xsi:nil="true"/>
+    <TPInstallLocation xmlns="4873beb7-5857-4685-be1f-d57550cc96cc" xsi:nil="true"/>
+    <TimesCloned xmlns="4873beb7-5857-4685-be1f-d57550cc96cc" xsi:nil="true"/>
+    <PublishTargets xmlns="4873beb7-5857-4685-be1f-d57550cc96cc">OfficeOnlineVNext</PublishTargets>
+    <AcquiredFrom xmlns="4873beb7-5857-4685-be1f-d57550cc96cc">Internal MS</AcquiredFrom>
+    <AssetStart xmlns="4873beb7-5857-4685-be1f-d57550cc96cc">2011-11-23T17:29:00+00:00</AssetStart>
+    <FriendlyTitle xmlns="4873beb7-5857-4685-be1f-d57550cc96cc" xsi:nil="true"/>
+    <Provider xmlns="4873beb7-5857-4685-be1f-d57550cc96cc" xsi:nil="true"/>
+    <LastHandOff xmlns="4873beb7-5857-4685-be1f-d57550cc96cc" xsi:nil="true"/>
+    <TPClientViewer xmlns="4873beb7-5857-4685-be1f-d57550cc96cc" xsi:nil="true"/>
+    <TemplateStatus xmlns="4873beb7-5857-4685-be1f-d57550cc96cc">Complete</TemplateStatus>
+    <Downloads xmlns="4873beb7-5857-4685-be1f-d57550cc96cc">0</Downloads>
+    <OOCacheId xmlns="4873beb7-5857-4685-be1f-d57550cc96cc" xsi:nil="true"/>
+    <IsDeleted xmlns="4873beb7-5857-4685-be1f-d57550cc96cc">false</IsDeleted>
+    <LocPublishedDependentAssetsLookup xmlns="4873beb7-5857-4685-be1f-d57550cc96cc" xsi:nil="true"/>
+    <AssetExpire xmlns="4873beb7-5857-4685-be1f-d57550cc96cc">2029-05-12T07:00:00+00:00</AssetExpire>
+    <CSXSubmissionMarket xmlns="4873beb7-5857-4685-be1f-d57550cc96cc" xsi:nil="true"/>
+    <DSATActionTaken xmlns="4873beb7-5857-4685-be1f-d57550cc96cc" xsi:nil="true"/>
+    <SubmitterId xmlns="4873beb7-5857-4685-be1f-d57550cc96cc" xsi:nil="true"/>
+    <EditorialTags xmlns="4873beb7-5857-4685-be1f-d57550cc96cc" xsi:nil="true"/>
+    <TPExecutable xmlns="4873beb7-5857-4685-be1f-d57550cc96cc" xsi:nil="true"/>
+    <CSXSubmissionDate xmlns="4873beb7-5857-4685-be1f-d57550cc96cc" xsi:nil="true"/>
+    <CSXUpdate xmlns="4873beb7-5857-4685-be1f-d57550cc96cc">false</CSXUpdate>
+    <AssetType xmlns="4873beb7-5857-4685-be1f-d57550cc96cc">TP</AssetType>
+    <ApprovalLog xmlns="4873beb7-5857-4685-be1f-d57550cc96cc" xsi:nil="true"/>
+    <BugNumber xmlns="4873beb7-5857-4685-be1f-d57550cc96cc" xsi:nil="true"/>
+    <OriginAsset xmlns="4873beb7-5857-4685-be1f-d57550cc96cc" xsi:nil="true"/>
+    <TPComponent xmlns="4873beb7-5857-4685-be1f-d57550cc96cc" xsi:nil="true"/>
+    <Milestone xmlns="4873beb7-5857-4685-be1f-d57550cc96cc" xsi:nil="true"/>
+    <RecommendationsModifier xmlns="4873beb7-5857-4685-be1f-d57550cc96cc" xsi:nil="true"/>
+    <AssetId xmlns="4873beb7-5857-4685-be1f-d57550cc96cc">TP102787001</AssetId>
+    <PolicheckWords xmlns="4873beb7-5857-4685-be1f-d57550cc96cc" xsi:nil="true"/>
+    <TPLaunchHelpLink xmlns="4873beb7-5857-4685-be1f-d57550cc96cc" xsi:nil="true"/>
+    <IntlLocPriority xmlns="4873beb7-5857-4685-be1f-d57550cc96cc" xsi:nil="true"/>
+    <TPApplication xmlns="4873beb7-5857-4685-be1f-d57550cc96cc" xsi:nil="true"/>
+    <IntlLangReviewer xmlns="4873beb7-5857-4685-be1f-d57550cc96cc" xsi:nil="true"/>
+    <HandoffToMSDN xmlns="4873beb7-5857-4685-be1f-d57550cc96cc" xsi:nil="true"/>
+    <PlannedPubDate xmlns="4873beb7-5857-4685-be1f-d57550cc96cc" xsi:nil="true"/>
+    <CrawlForDependencies xmlns="4873beb7-5857-4685-be1f-d57550cc96cc">false</CrawlForDependencies>
+    <LocLastLocAttemptVersionLookup xmlns="4873beb7-5857-4685-be1f-d57550cc96cc">693888</LocLastLocAttemptVersionLookup>
+    <LocProcessedForHandoffsLookup xmlns="4873beb7-5857-4685-be1f-d57550cc96cc" xsi:nil="true"/>
+    <TrustLevel xmlns="4873beb7-5857-4685-be1f-d57550cc96cc">1 Microsoft Managed Content</TrustLevel>
+    <CampaignTagsTaxHTField0 xmlns="4873beb7-5857-4685-be1f-d57550cc96cc">
+      <Terms xmlns="http://schemas.microsoft.com/office/infopath/2007/PartnerControls"/>
+    </CampaignTagsTaxHTField0>
+    <TPNamespace xmlns="4873beb7-5857-4685-be1f-d57550cc96cc" xsi:nil="true"/>
+    <LocOverallPreviewStatusLookup xmlns="4873beb7-5857-4685-be1f-d57550cc96cc" xsi:nil="true"/>
+    <TaxCatchAll xmlns="4873beb7-5857-4685-be1f-d57550cc96cc"/>
+    <IsSearchable xmlns="4873beb7-5857-4685-be1f-d57550cc96cc">false</IsSearchable>
+    <TemplateTemplateType xmlns="4873beb7-5857-4685-be1f-d57550cc96cc">Word Document Template</TemplateTemplateType>
+    <Markets xmlns="4873beb7-5857-4685-be1f-d57550cc96cc"/>
+    <IntlLangReview xmlns="4873beb7-5857-4685-be1f-d57550cc96cc" xsi:nil="true"/>
+    <UAProjectedTotalWords xmlns="4873beb7-5857-4685-be1f-d57550cc96cc" xsi:nil="true"/>
+    <OutputCachingOn xmlns="4873beb7-5857-4685-be1f-d57550cc96cc">false</OutputCachingOn>
+    <AverageRating xmlns="4873beb7-5857-4685-be1f-d57550cc96cc" xsi:nil="true"/>
+    <LocMarketGroupTiers2 xmlns="4873beb7-5857-4685-be1f-d57550cc96cc" xsi:nil="true"/>
+    <APAuthor xmlns="4873beb7-5857-4685-be1f-d57550cc96cc">
+      <UserInfo>
+        <DisplayName>REDMOND\v-namall</DisplayName>
+        <AccountId>978</AccountId>
+        <AccountType/>
+      </UserInfo>
+    </APAuthor>
+    <TPCommandLine xmlns="4873beb7-5857-4685-be1f-d57550cc96cc" xsi:nil="true"/>
+    <LocManualTestRequired xmlns="4873beb7-5857-4685-be1f-d57550cc96cc">false</LocManualTestRequired>
+    <TPAppVersion xmlns="4873beb7-5857-4685-be1f-d57550cc96cc" xsi:nil="true"/>
+    <EditorialStatus xmlns="4873beb7-5857-4685-be1f-d57550cc96cc">Complete</EditorialStatus>
+    <LocProcessedForMarketsLookup xmlns="4873beb7-5857-4685-be1f-d57550cc96cc" xsi:nil="true"/>
+    <LastModifiedDateTime xmlns="4873beb7-5857-4685-be1f-d57550cc96cc" xsi:nil="true"/>
+    <TPLaunchHelpLinkType xmlns="4873beb7-5857-4685-be1f-d57550cc96cc">Template</TPLaunchHelpLinkType>
+    <ScenarioTagsTaxHTField0 xmlns="4873beb7-5857-4685-be1f-d57550cc96cc">
+      <Terms xmlns="http://schemas.microsoft.com/office/infopath/2007/PartnerControls"/>
+    </ScenarioTagsTaxHTField0>
+    <OriginalRelease xmlns="4873beb7-5857-4685-be1f-d57550cc96cc">14</OriginalRelease>
+    <LocalizationTagsTaxHTField0 xmlns="4873beb7-5857-4685-be1f-d57550cc96cc">
+      <Terms xmlns="http://schemas.microsoft.com/office/infopath/2007/PartnerControls"/>
+    </LocalizationTagsTaxHTField0>
+    <Manager xmlns="4873beb7-5857-4685-be1f-d57550cc96cc" xsi:nil="true"/>
+    <UALocRecommendation xmlns="4873beb7-5857-4685-be1f-d57550cc96cc">Localize</UALocRecommendation>
+    <LocOverallHandbackStatusLookup xmlns="4873beb7-5857-4685-be1f-d57550cc96cc" xsi:nil="true"/>
+    <ArtSampleDocs xmlns="4873beb7-5857-4685-be1f-d57550cc96cc" xsi:nil="true"/>
+    <UACurrentWords xmlns="4873beb7-5857-4685-be1f-d57550cc96cc" xsi:nil="true"/>
+    <ShowIn xmlns="4873beb7-5857-4685-be1f-d57550cc96cc">Show everywhere</ShowIn>
+    <CSXHash xmlns="4873beb7-5857-4685-be1f-d57550cc96cc" xsi:nil="true"/>
+    <VoteCount xmlns="4873beb7-5857-4685-be1f-d57550cc96cc" xsi:nil="true"/>
+    <InternalTagsTaxHTField0 xmlns="4873beb7-5857-4685-be1f-d57550cc96cc">
+      <Terms xmlns="http://schemas.microsoft.com/office/infopath/2007/PartnerControls"/>
+    </InternalTagsTaxHTField0>
+    <UANotes xmlns="4873beb7-5857-4685-be1f-d57550cc96cc" xsi:nil="true"/>
+  </documentManagement>
+</p:properties>
+</file>
+
 <file path=customXml/item4.xml><?xml version="1.0" encoding="utf-8"?>
 <?mso-contentType ?>
 <FormTemplates xmlns="http://schemas.microsoft.com/sharepoint/v3/contenttype/forms">
@@ -10797,24 +12302,6 @@
 </file>
 
 <file path=customXml/itemProps1.xml><?xml version="1.0" encoding="utf-8"?>
-<ds:datastoreItem xmlns:ds="http://schemas.openxmlformats.org/officeDocument/2006/customXml" ds:itemID="{7FBDB1CC-CEFB-4E46-8174-1F0AA0D30B24}">
-  <ds:schemaRefs>
-    <ds:schemaRef ds:uri="http://schemas.microsoft.com/office/2006/metadata/properties"/>
-    <ds:schemaRef ds:uri="http://schemas.microsoft.com/office/infopath/2007/PartnerControls"/>
-    <ds:schemaRef ds:uri="4873beb7-5857-4685-be1f-d57550cc96cc"/>
-  </ds:schemaRefs>
-</ds:datastoreItem>
-</file>
-
-<file path=customXml/itemProps2.xml><?xml version="1.0" encoding="utf-8"?>
-<ds:datastoreItem xmlns:ds="http://schemas.openxmlformats.org/officeDocument/2006/customXml" ds:itemID="{6EAEFFDC-4879-4E9B-A1F3-C11A329E9B19}">
-  <ds:schemaRefs>
-    <ds:schemaRef ds:uri="http://schemas.openxmlformats.org/officeDocument/2006/bibliography"/>
-  </ds:schemaRefs>
-</ds:datastoreItem>
-</file>
-
-<file path=customXml/itemProps3.xml><?xml version="1.0" encoding="utf-8"?>
 <ds:datastoreItem xmlns:ds="http://schemas.openxmlformats.org/officeDocument/2006/customXml" ds:itemID="{4B3A7E92-E05A-4924-9E8A-9F6659E5855B}">
   <ds:schemaRefs>
     <ds:schemaRef ds:uri="http://schemas.microsoft.com/office/2006/metadata/contentType"/>
@@ -10832,6 +12319,24 @@
 </ds:datastoreItem>
 </file>
 
+<file path=customXml/itemProps2.xml><?xml version="1.0" encoding="utf-8"?>
+<ds:datastoreItem xmlns:ds="http://schemas.openxmlformats.org/officeDocument/2006/customXml" ds:itemID="{6EAEFFDC-4879-4E9B-A1F3-C11A329E9B19}">
+  <ds:schemaRefs>
+    <ds:schemaRef ds:uri="http://schemas.openxmlformats.org/officeDocument/2006/bibliography"/>
+  </ds:schemaRefs>
+</ds:datastoreItem>
+</file>
+
+<file path=customXml/itemProps3.xml><?xml version="1.0" encoding="utf-8"?>
+<ds:datastoreItem xmlns:ds="http://schemas.openxmlformats.org/officeDocument/2006/customXml" ds:itemID="{7FBDB1CC-CEFB-4E46-8174-1F0AA0D30B24}">
+  <ds:schemaRefs>
+    <ds:schemaRef ds:uri="http://schemas.microsoft.com/office/2006/metadata/properties"/>
+    <ds:schemaRef ds:uri="http://schemas.microsoft.com/office/infopath/2007/PartnerControls"/>
+    <ds:schemaRef ds:uri="4873beb7-5857-4685-be1f-d57550cc96cc"/>
+  </ds:schemaRefs>
+</ds:datastoreItem>
+</file>
+
 <file path=customXml/itemProps4.xml><?xml version="1.0" encoding="utf-8"?>
 <ds:datastoreItem xmlns:ds="http://schemas.openxmlformats.org/officeDocument/2006/customXml" ds:itemID="{C01C3C56-10DB-49F7-B061-44D8728D078A}">
   <ds:schemaRefs>

</xml_diff>

<commit_message>
Added System Requirements in Document
</commit_message>
<xml_diff>
--- a/ProfessionalPracticeIT.docx
+++ b/ProfessionalPracticeIT.docx
@@ -2597,7 +2597,23 @@
           <w:sz w:val="24"/>
           <w:szCs w:val="24"/>
         </w:rPr>
-        <w:t xml:space="preserve"> and then be store inside that database, allow the score to be retrieved from the database and be displayed to the user to show them who has scored the highest.</w:t>
+        <w:t xml:space="preserve"> and then be store</w:t>
+      </w:r>
+      <w:r>
+        <w:rPr>
+          <w:rFonts w:ascii="Times New Roman" w:hAnsi="Times New Roman" w:cs="Times New Roman"/>
+          <w:sz w:val="24"/>
+          <w:szCs w:val="24"/>
+        </w:rPr>
+        <w:t>d</w:t>
+      </w:r>
+      <w:r>
+        <w:rPr>
+          <w:rFonts w:ascii="Times New Roman" w:hAnsi="Times New Roman" w:cs="Times New Roman"/>
+          <w:sz w:val="24"/>
+          <w:szCs w:val="24"/>
+        </w:rPr>
+        <w:t xml:space="preserve"> inside that database, allow the score to be retrieved from the database and be displayed to the user to show them who has scored the highest.</w:t>
       </w:r>
     </w:p>
     <w:p>
@@ -2655,60 +2671,24 @@
           <w:sz w:val="24"/>
           <w:szCs w:val="24"/>
         </w:rPr>
-        <w:t>a specification of the project, what the user requires</w:t>
-      </w:r>
-    </w:p>
-    <w:p>
-      <w:pPr>
-        <w:pStyle w:val="ListParagraph"/>
-        <w:rPr>
-          <w:rFonts w:ascii="Times New Roman" w:hAnsi="Times New Roman" w:cs="Times New Roman"/>
-          <w:sz w:val="24"/>
-          <w:szCs w:val="24"/>
-        </w:rPr>
-      </w:pPr>
-      <w:r>
-        <w:rPr>
-          <w:rFonts w:ascii="Times New Roman" w:hAnsi="Times New Roman" w:cs="Times New Roman"/>
-          <w:sz w:val="24"/>
-          <w:szCs w:val="24"/>
-        </w:rPr>
-        <w:t>Unity?</w:t>
-      </w:r>
-      <w:r>
-        <w:rPr>
-          <w:rFonts w:ascii="Times New Roman" w:hAnsi="Times New Roman" w:cs="Times New Roman"/>
-          <w:sz w:val="24"/>
-          <w:szCs w:val="24"/>
-        </w:rPr>
-        <w:t xml:space="preserve"> Not sure what to put here.</w:t>
-      </w:r>
-    </w:p>
-    <w:p>
-      <w:pPr>
-        <w:pStyle w:val="ListParagraph"/>
-        <w:rPr>
-          <w:rFonts w:ascii="Times New Roman" w:hAnsi="Times New Roman" w:cs="Times New Roman"/>
-          <w:sz w:val="24"/>
-          <w:szCs w:val="24"/>
-        </w:rPr>
-      </w:pPr>
-      <w:r>
-        <w:rPr>
-          <w:rFonts w:ascii="Times New Roman" w:hAnsi="Times New Roman" w:cs="Times New Roman"/>
-          <w:sz w:val="24"/>
-          <w:szCs w:val="24"/>
-        </w:rPr>
-        <w:t>A computer</w:t>
-      </w:r>
-    </w:p>
-    <w:p>
-      <w:pPr>
-        <w:pStyle w:val="ListParagraph"/>
-        <w:rPr>
-          <w:rFonts w:ascii="Times New Roman" w:hAnsi="Times New Roman" w:cs="Times New Roman"/>
-        </w:rPr>
-      </w:pPr>
+        <w:t>The game has been tested and run in Unity Editor.</w:t>
+      </w:r>
+      <w:r>
+        <w:rPr>
+          <w:rFonts w:ascii="Times New Roman" w:hAnsi="Times New Roman" w:cs="Times New Roman"/>
+          <w:sz w:val="24"/>
+          <w:szCs w:val="24"/>
+        </w:rPr>
+        <w:t xml:space="preserve"> It is available to be played currently</w:t>
+      </w:r>
+      <w:r>
+        <w:rPr>
+          <w:rFonts w:ascii="Times New Roman" w:hAnsi="Times New Roman" w:cs="Times New Roman"/>
+          <w:sz w:val="24"/>
+          <w:szCs w:val="24"/>
+        </w:rPr>
+        <w:t xml:space="preserve"> only in the Unity Editor. The user needs to have Unity installed to test the game.</w:t>
+      </w:r>
     </w:p>
     <w:p>
       <w:pPr>
@@ -2931,7 +2911,23 @@
           <w:sz w:val="24"/>
           <w:szCs w:val="24"/>
         </w:rPr>
-        <w:t>The first thing we did with Super Memory Turbo game was to create the assets for the game as we could then start working on the coding inside unity</w:t>
+        <w:t xml:space="preserve">The first thing we did with Super Memory Turbo </w:t>
+      </w:r>
+      <w:r>
+        <w:rPr>
+          <w:rFonts w:ascii="Times New Roman" w:hAnsi="Times New Roman" w:cs="Times New Roman"/>
+          <w:sz w:val="24"/>
+          <w:szCs w:val="24"/>
+        </w:rPr>
+        <w:t>G</w:t>
+      </w:r>
+      <w:r>
+        <w:rPr>
+          <w:rFonts w:ascii="Times New Roman" w:hAnsi="Times New Roman" w:cs="Times New Roman"/>
+          <w:sz w:val="24"/>
+          <w:szCs w:val="24"/>
+        </w:rPr>
+        <w:t>ame was to create the assets for the game as we could then start working on the coding inside unity</w:t>
       </w:r>
       <w:r>
         <w:rPr>
@@ -5237,6 +5233,9 @@
         </w:rPr>
       </w:pPr>
       <w:r>
+        <w:rPr>
+          <w:noProof/>
+        </w:rPr>
         <w:drawing>
           <wp:anchor distT="0" distB="0" distL="114300" distR="114300" simplePos="0" relativeHeight="251667456" behindDoc="1" locked="0" layoutInCell="1" allowOverlap="1" wp14:anchorId="1CAE6EDF" wp14:editId="646968B1">
             <wp:simplePos x="0" y="0"/>
@@ -5358,6 +5357,9 @@
         </w:rPr>
       </w:pPr>
       <w:r>
+        <w:rPr>
+          <w:noProof/>
+        </w:rPr>
         <w:drawing>
           <wp:anchor distT="0" distB="0" distL="114300" distR="114300" simplePos="0" relativeHeight="251669504" behindDoc="1" locked="0" layoutInCell="1" allowOverlap="1" wp14:anchorId="17EE74B5" wp14:editId="550F331A">
             <wp:simplePos x="0" y="0"/>
@@ -5647,6 +5649,7 @@
         <w:rPr>
           <w:b/>
           <w:bCs/>
+          <w:noProof/>
         </w:rPr>
         <w:drawing>
           <wp:anchor distT="0" distB="0" distL="114300" distR="114300" simplePos="0" relativeHeight="251668480" behindDoc="1" locked="0" layoutInCell="1" allowOverlap="1" wp14:anchorId="5B7EC0DC" wp14:editId="2962FCF7">
@@ -6170,6 +6173,9 @@
         </w:rPr>
       </w:pPr>
       <w:r>
+        <w:rPr>
+          <w:noProof/>
+        </w:rPr>
         <w:drawing>
           <wp:anchor distT="0" distB="0" distL="114300" distR="114300" simplePos="0" relativeHeight="251670528" behindDoc="1" locked="0" layoutInCell="1" allowOverlap="1" wp14:anchorId="7EA80759" wp14:editId="3E038ED2">
             <wp:simplePos x="0" y="0"/>
@@ -6386,6 +6392,7 @@
       <w:r>
         <w:rPr>
           <w:rFonts w:ascii="Times New Roman" w:hAnsi="Times New Roman" w:cs="Times New Roman"/>
+          <w:noProof/>
           <w:sz w:val="24"/>
           <w:szCs w:val="24"/>
         </w:rPr>
@@ -6682,6 +6689,7 @@
       <w:r>
         <w:rPr>
           <w:rFonts w:ascii="Times New Roman" w:hAnsi="Times New Roman" w:cs="Times New Roman"/>
+          <w:noProof/>
           <w:sz w:val="24"/>
           <w:szCs w:val="24"/>
         </w:rPr>
@@ -11113,6 +11121,146 @@
 </file>
 
 <file path=customXml/item1.xml><?xml version="1.0" encoding="utf-8"?>
+<p:properties xmlns:p="http://schemas.microsoft.com/office/2006/metadata/properties" xmlns:xsi="http://www.w3.org/2001/XMLSchema-instance" xmlns:pc="http://schemas.microsoft.com/office/infopath/2007/PartnerControls">
+  <documentManagement>
+    <LocLastLocAttemptVersionTypeLookup xmlns="4873beb7-5857-4685-be1f-d57550cc96cc" xsi:nil="true"/>
+    <MarketSpecific xmlns="4873beb7-5857-4685-be1f-d57550cc96cc">false</MarketSpecific>
+    <ApprovalStatus xmlns="4873beb7-5857-4685-be1f-d57550cc96cc">InProgress</ApprovalStatus>
+    <LocComments xmlns="4873beb7-5857-4685-be1f-d57550cc96cc" xsi:nil="true"/>
+    <DirectSourceMarket xmlns="4873beb7-5857-4685-be1f-d57550cc96cc" xsi:nil="true"/>
+    <LocPublishedLinkedAssetsLookup xmlns="4873beb7-5857-4685-be1f-d57550cc96cc" xsi:nil="true"/>
+    <ThumbnailAssetId xmlns="4873beb7-5857-4685-be1f-d57550cc96cc" xsi:nil="true"/>
+    <PrimaryImageGen xmlns="4873beb7-5857-4685-be1f-d57550cc96cc">true</PrimaryImageGen>
+    <LegacyData xmlns="4873beb7-5857-4685-be1f-d57550cc96cc" xsi:nil="true"/>
+    <LocNewPublishedVersionLookup xmlns="4873beb7-5857-4685-be1f-d57550cc96cc" xsi:nil="true"/>
+    <NumericId xmlns="4873beb7-5857-4685-be1f-d57550cc96cc">102787001</NumericId>
+    <TPFriendlyName xmlns="4873beb7-5857-4685-be1f-d57550cc96cc" xsi:nil="true"/>
+    <LocOverallPublishStatusLookup xmlns="4873beb7-5857-4685-be1f-d57550cc96cc" xsi:nil="true"/>
+    <LocRecommendedHandoff xmlns="4873beb7-5857-4685-be1f-d57550cc96cc" xsi:nil="true"/>
+    <BlockPublish xmlns="4873beb7-5857-4685-be1f-d57550cc96cc">false</BlockPublish>
+    <BusinessGroup xmlns="4873beb7-5857-4685-be1f-d57550cc96cc" xsi:nil="true"/>
+    <OpenTemplate xmlns="4873beb7-5857-4685-be1f-d57550cc96cc">true</OpenTemplate>
+    <SourceTitle xmlns="4873beb7-5857-4685-be1f-d57550cc96cc" xsi:nil="true"/>
+    <LocOverallLocStatusLookup xmlns="4873beb7-5857-4685-be1f-d57550cc96cc" xsi:nil="true"/>
+    <APEditor xmlns="4873beb7-5857-4685-be1f-d57550cc96cc">
+      <UserInfo>
+        <DisplayName/>
+        <AccountId xsi:nil="true"/>
+        <AccountType/>
+      </UserInfo>
+    </APEditor>
+    <UALocComments xmlns="4873beb7-5857-4685-be1f-d57550cc96cc" xsi:nil="true"/>
+    <IntlLangReviewDate xmlns="4873beb7-5857-4685-be1f-d57550cc96cc" xsi:nil="true"/>
+    <PublishStatusLookup xmlns="4873beb7-5857-4685-be1f-d57550cc96cc">
+      <Value>1343188</Value>
+    </PublishStatusLookup>
+    <ParentAssetId xmlns="4873beb7-5857-4685-be1f-d57550cc96cc" xsi:nil="true"/>
+    <FeatureTagsTaxHTField0 xmlns="4873beb7-5857-4685-be1f-d57550cc96cc">
+      <Terms xmlns="http://schemas.microsoft.com/office/infopath/2007/PartnerControls"/>
+    </FeatureTagsTaxHTField0>
+    <MachineTranslated xmlns="4873beb7-5857-4685-be1f-d57550cc96cc">false</MachineTranslated>
+    <Providers xmlns="4873beb7-5857-4685-be1f-d57550cc96cc" xsi:nil="true"/>
+    <OriginalSourceMarket xmlns="4873beb7-5857-4685-be1f-d57550cc96cc" xsi:nil="true"/>
+    <APDescription xmlns="4873beb7-5857-4685-be1f-d57550cc96cc" xsi:nil="true"/>
+    <ContentItem xmlns="4873beb7-5857-4685-be1f-d57550cc96cc" xsi:nil="true"/>
+    <ClipArtFilename xmlns="4873beb7-5857-4685-be1f-d57550cc96cc" xsi:nil="true"/>
+    <TPInstallLocation xmlns="4873beb7-5857-4685-be1f-d57550cc96cc" xsi:nil="true"/>
+    <TimesCloned xmlns="4873beb7-5857-4685-be1f-d57550cc96cc" xsi:nil="true"/>
+    <PublishTargets xmlns="4873beb7-5857-4685-be1f-d57550cc96cc">OfficeOnlineVNext</PublishTargets>
+    <AcquiredFrom xmlns="4873beb7-5857-4685-be1f-d57550cc96cc">Internal MS</AcquiredFrom>
+    <AssetStart xmlns="4873beb7-5857-4685-be1f-d57550cc96cc">2011-11-23T17:29:00+00:00</AssetStart>
+    <FriendlyTitle xmlns="4873beb7-5857-4685-be1f-d57550cc96cc" xsi:nil="true"/>
+    <Provider xmlns="4873beb7-5857-4685-be1f-d57550cc96cc" xsi:nil="true"/>
+    <LastHandOff xmlns="4873beb7-5857-4685-be1f-d57550cc96cc" xsi:nil="true"/>
+    <TPClientViewer xmlns="4873beb7-5857-4685-be1f-d57550cc96cc" xsi:nil="true"/>
+    <TemplateStatus xmlns="4873beb7-5857-4685-be1f-d57550cc96cc">Complete</TemplateStatus>
+    <Downloads xmlns="4873beb7-5857-4685-be1f-d57550cc96cc">0</Downloads>
+    <OOCacheId xmlns="4873beb7-5857-4685-be1f-d57550cc96cc" xsi:nil="true"/>
+    <IsDeleted xmlns="4873beb7-5857-4685-be1f-d57550cc96cc">false</IsDeleted>
+    <LocPublishedDependentAssetsLookup xmlns="4873beb7-5857-4685-be1f-d57550cc96cc" xsi:nil="true"/>
+    <AssetExpire xmlns="4873beb7-5857-4685-be1f-d57550cc96cc">2029-05-12T07:00:00+00:00</AssetExpire>
+    <CSXSubmissionMarket xmlns="4873beb7-5857-4685-be1f-d57550cc96cc" xsi:nil="true"/>
+    <DSATActionTaken xmlns="4873beb7-5857-4685-be1f-d57550cc96cc" xsi:nil="true"/>
+    <SubmitterId xmlns="4873beb7-5857-4685-be1f-d57550cc96cc" xsi:nil="true"/>
+    <EditorialTags xmlns="4873beb7-5857-4685-be1f-d57550cc96cc" xsi:nil="true"/>
+    <TPExecutable xmlns="4873beb7-5857-4685-be1f-d57550cc96cc" xsi:nil="true"/>
+    <CSXSubmissionDate xmlns="4873beb7-5857-4685-be1f-d57550cc96cc" xsi:nil="true"/>
+    <CSXUpdate xmlns="4873beb7-5857-4685-be1f-d57550cc96cc">false</CSXUpdate>
+    <AssetType xmlns="4873beb7-5857-4685-be1f-d57550cc96cc">TP</AssetType>
+    <ApprovalLog xmlns="4873beb7-5857-4685-be1f-d57550cc96cc" xsi:nil="true"/>
+    <BugNumber xmlns="4873beb7-5857-4685-be1f-d57550cc96cc" xsi:nil="true"/>
+    <OriginAsset xmlns="4873beb7-5857-4685-be1f-d57550cc96cc" xsi:nil="true"/>
+    <TPComponent xmlns="4873beb7-5857-4685-be1f-d57550cc96cc" xsi:nil="true"/>
+    <Milestone xmlns="4873beb7-5857-4685-be1f-d57550cc96cc" xsi:nil="true"/>
+    <RecommendationsModifier xmlns="4873beb7-5857-4685-be1f-d57550cc96cc" xsi:nil="true"/>
+    <AssetId xmlns="4873beb7-5857-4685-be1f-d57550cc96cc">TP102787001</AssetId>
+    <PolicheckWords xmlns="4873beb7-5857-4685-be1f-d57550cc96cc" xsi:nil="true"/>
+    <TPLaunchHelpLink xmlns="4873beb7-5857-4685-be1f-d57550cc96cc" xsi:nil="true"/>
+    <IntlLocPriority xmlns="4873beb7-5857-4685-be1f-d57550cc96cc" xsi:nil="true"/>
+    <TPApplication xmlns="4873beb7-5857-4685-be1f-d57550cc96cc" xsi:nil="true"/>
+    <IntlLangReviewer xmlns="4873beb7-5857-4685-be1f-d57550cc96cc" xsi:nil="true"/>
+    <HandoffToMSDN xmlns="4873beb7-5857-4685-be1f-d57550cc96cc" xsi:nil="true"/>
+    <PlannedPubDate xmlns="4873beb7-5857-4685-be1f-d57550cc96cc" xsi:nil="true"/>
+    <CrawlForDependencies xmlns="4873beb7-5857-4685-be1f-d57550cc96cc">false</CrawlForDependencies>
+    <LocLastLocAttemptVersionLookup xmlns="4873beb7-5857-4685-be1f-d57550cc96cc">693888</LocLastLocAttemptVersionLookup>
+    <LocProcessedForHandoffsLookup xmlns="4873beb7-5857-4685-be1f-d57550cc96cc" xsi:nil="true"/>
+    <TrustLevel xmlns="4873beb7-5857-4685-be1f-d57550cc96cc">1 Microsoft Managed Content</TrustLevel>
+    <CampaignTagsTaxHTField0 xmlns="4873beb7-5857-4685-be1f-d57550cc96cc">
+      <Terms xmlns="http://schemas.microsoft.com/office/infopath/2007/PartnerControls"/>
+    </CampaignTagsTaxHTField0>
+    <TPNamespace xmlns="4873beb7-5857-4685-be1f-d57550cc96cc" xsi:nil="true"/>
+    <LocOverallPreviewStatusLookup xmlns="4873beb7-5857-4685-be1f-d57550cc96cc" xsi:nil="true"/>
+    <TaxCatchAll xmlns="4873beb7-5857-4685-be1f-d57550cc96cc"/>
+    <IsSearchable xmlns="4873beb7-5857-4685-be1f-d57550cc96cc">false</IsSearchable>
+    <TemplateTemplateType xmlns="4873beb7-5857-4685-be1f-d57550cc96cc">Word Document Template</TemplateTemplateType>
+    <Markets xmlns="4873beb7-5857-4685-be1f-d57550cc96cc"/>
+    <IntlLangReview xmlns="4873beb7-5857-4685-be1f-d57550cc96cc" xsi:nil="true"/>
+    <UAProjectedTotalWords xmlns="4873beb7-5857-4685-be1f-d57550cc96cc" xsi:nil="true"/>
+    <OutputCachingOn xmlns="4873beb7-5857-4685-be1f-d57550cc96cc">false</OutputCachingOn>
+    <AverageRating xmlns="4873beb7-5857-4685-be1f-d57550cc96cc" xsi:nil="true"/>
+    <LocMarketGroupTiers2 xmlns="4873beb7-5857-4685-be1f-d57550cc96cc" xsi:nil="true"/>
+    <APAuthor xmlns="4873beb7-5857-4685-be1f-d57550cc96cc">
+      <UserInfo>
+        <DisplayName>REDMOND\v-namall</DisplayName>
+        <AccountId>978</AccountId>
+        <AccountType/>
+      </UserInfo>
+    </APAuthor>
+    <TPCommandLine xmlns="4873beb7-5857-4685-be1f-d57550cc96cc" xsi:nil="true"/>
+    <LocManualTestRequired xmlns="4873beb7-5857-4685-be1f-d57550cc96cc">false</LocManualTestRequired>
+    <TPAppVersion xmlns="4873beb7-5857-4685-be1f-d57550cc96cc" xsi:nil="true"/>
+    <EditorialStatus xmlns="4873beb7-5857-4685-be1f-d57550cc96cc">Complete</EditorialStatus>
+    <LocProcessedForMarketsLookup xmlns="4873beb7-5857-4685-be1f-d57550cc96cc" xsi:nil="true"/>
+    <LastModifiedDateTime xmlns="4873beb7-5857-4685-be1f-d57550cc96cc" xsi:nil="true"/>
+    <TPLaunchHelpLinkType xmlns="4873beb7-5857-4685-be1f-d57550cc96cc">Template</TPLaunchHelpLinkType>
+    <ScenarioTagsTaxHTField0 xmlns="4873beb7-5857-4685-be1f-d57550cc96cc">
+      <Terms xmlns="http://schemas.microsoft.com/office/infopath/2007/PartnerControls"/>
+    </ScenarioTagsTaxHTField0>
+    <OriginalRelease xmlns="4873beb7-5857-4685-be1f-d57550cc96cc">14</OriginalRelease>
+    <LocalizationTagsTaxHTField0 xmlns="4873beb7-5857-4685-be1f-d57550cc96cc">
+      <Terms xmlns="http://schemas.microsoft.com/office/infopath/2007/PartnerControls"/>
+    </LocalizationTagsTaxHTField0>
+    <Manager xmlns="4873beb7-5857-4685-be1f-d57550cc96cc" xsi:nil="true"/>
+    <UALocRecommendation xmlns="4873beb7-5857-4685-be1f-d57550cc96cc">Localize</UALocRecommendation>
+    <LocOverallHandbackStatusLookup xmlns="4873beb7-5857-4685-be1f-d57550cc96cc" xsi:nil="true"/>
+    <ArtSampleDocs xmlns="4873beb7-5857-4685-be1f-d57550cc96cc" xsi:nil="true"/>
+    <UACurrentWords xmlns="4873beb7-5857-4685-be1f-d57550cc96cc" xsi:nil="true"/>
+    <ShowIn xmlns="4873beb7-5857-4685-be1f-d57550cc96cc">Show everywhere</ShowIn>
+    <CSXHash xmlns="4873beb7-5857-4685-be1f-d57550cc96cc" xsi:nil="true"/>
+    <VoteCount xmlns="4873beb7-5857-4685-be1f-d57550cc96cc" xsi:nil="true"/>
+    <InternalTagsTaxHTField0 xmlns="4873beb7-5857-4685-be1f-d57550cc96cc">
+      <Terms xmlns="http://schemas.microsoft.com/office/infopath/2007/PartnerControls"/>
+    </InternalTagsTaxHTField0>
+    <UANotes xmlns="4873beb7-5857-4685-be1f-d57550cc96cc" xsi:nil="true"/>
+  </documentManagement>
+</p:properties>
+</file>
+
+<file path=customXml/item2.xml><?xml version="1.0" encoding="utf-8"?>
+<b:Sources xmlns:b="http://schemas.openxmlformats.org/officeDocument/2006/bibliography" xmlns="http://schemas.openxmlformats.org/officeDocument/2006/bibliography" SelectedStyle="\APASixthEditionOfficeOnline.xsl" StyleName="APA" Version="6"/>
+</file>
+
+<file path=customXml/item3.xml><?xml version="1.0" encoding="utf-8"?>
 <ct:contentTypeSchema xmlns:ct="http://schemas.microsoft.com/office/2006/metadata/contentType" xmlns:ma="http://schemas.microsoft.com/office/2006/metadata/properties/metaAttributes" ct:_="" ma:_="" ma:contentTypeName="TemplateFile" ma:contentTypeID="0x0101006EDDDB5EE6D98C44930B742096920B300400F5B6D36B3EF94B4E9A635CDF2A18F5B8" ma:contentTypeVersion="72" ma:contentTypeDescription="Create a new document." ma:contentTypeScope="" ma:versionID="a23e56308344d904b51738559c3d67c9">
   <xsd:schema xmlns:xsd="http://www.w3.org/2001/XMLSchema" xmlns:xs="http://www.w3.org/2001/XMLSchema" xmlns:p="http://schemas.microsoft.com/office/2006/metadata/properties" xmlns:ns2="4873beb7-5857-4685-be1f-d57550cc96cc" targetNamespace="http://schemas.microsoft.com/office/2006/metadata/properties" ma:root="true" ma:fieldsID="cd0908cc4600e77bf5da051303e00c8d" ns2:_="">
     <xsd:import namespace="4873beb7-5857-4685-be1f-d57550cc96cc"/>
@@ -12152,146 +12300,6 @@
 </ct:contentTypeSchema>
 </file>
 
-<file path=customXml/item2.xml><?xml version="1.0" encoding="utf-8"?>
-<b:Sources xmlns:b="http://schemas.openxmlformats.org/officeDocument/2006/bibliography" xmlns="http://schemas.openxmlformats.org/officeDocument/2006/bibliography" SelectedStyle="\APASixthEditionOfficeOnline.xsl" StyleName="APA" Version="6"/>
-</file>
-
-<file path=customXml/item3.xml><?xml version="1.0" encoding="utf-8"?>
-<p:properties xmlns:p="http://schemas.microsoft.com/office/2006/metadata/properties" xmlns:xsi="http://www.w3.org/2001/XMLSchema-instance" xmlns:pc="http://schemas.microsoft.com/office/infopath/2007/PartnerControls">
-  <documentManagement>
-    <LocLastLocAttemptVersionTypeLookup xmlns="4873beb7-5857-4685-be1f-d57550cc96cc" xsi:nil="true"/>
-    <MarketSpecific xmlns="4873beb7-5857-4685-be1f-d57550cc96cc">false</MarketSpecific>
-    <ApprovalStatus xmlns="4873beb7-5857-4685-be1f-d57550cc96cc">InProgress</ApprovalStatus>
-    <LocComments xmlns="4873beb7-5857-4685-be1f-d57550cc96cc" xsi:nil="true"/>
-    <DirectSourceMarket xmlns="4873beb7-5857-4685-be1f-d57550cc96cc" xsi:nil="true"/>
-    <LocPublishedLinkedAssetsLookup xmlns="4873beb7-5857-4685-be1f-d57550cc96cc" xsi:nil="true"/>
-    <ThumbnailAssetId xmlns="4873beb7-5857-4685-be1f-d57550cc96cc" xsi:nil="true"/>
-    <PrimaryImageGen xmlns="4873beb7-5857-4685-be1f-d57550cc96cc">true</PrimaryImageGen>
-    <LegacyData xmlns="4873beb7-5857-4685-be1f-d57550cc96cc" xsi:nil="true"/>
-    <LocNewPublishedVersionLookup xmlns="4873beb7-5857-4685-be1f-d57550cc96cc" xsi:nil="true"/>
-    <NumericId xmlns="4873beb7-5857-4685-be1f-d57550cc96cc">102787001</NumericId>
-    <TPFriendlyName xmlns="4873beb7-5857-4685-be1f-d57550cc96cc" xsi:nil="true"/>
-    <LocOverallPublishStatusLookup xmlns="4873beb7-5857-4685-be1f-d57550cc96cc" xsi:nil="true"/>
-    <LocRecommendedHandoff xmlns="4873beb7-5857-4685-be1f-d57550cc96cc" xsi:nil="true"/>
-    <BlockPublish xmlns="4873beb7-5857-4685-be1f-d57550cc96cc">false</BlockPublish>
-    <BusinessGroup xmlns="4873beb7-5857-4685-be1f-d57550cc96cc" xsi:nil="true"/>
-    <OpenTemplate xmlns="4873beb7-5857-4685-be1f-d57550cc96cc">true</OpenTemplate>
-    <SourceTitle xmlns="4873beb7-5857-4685-be1f-d57550cc96cc" xsi:nil="true"/>
-    <LocOverallLocStatusLookup xmlns="4873beb7-5857-4685-be1f-d57550cc96cc" xsi:nil="true"/>
-    <APEditor xmlns="4873beb7-5857-4685-be1f-d57550cc96cc">
-      <UserInfo>
-        <DisplayName/>
-        <AccountId xsi:nil="true"/>
-        <AccountType/>
-      </UserInfo>
-    </APEditor>
-    <UALocComments xmlns="4873beb7-5857-4685-be1f-d57550cc96cc" xsi:nil="true"/>
-    <IntlLangReviewDate xmlns="4873beb7-5857-4685-be1f-d57550cc96cc" xsi:nil="true"/>
-    <PublishStatusLookup xmlns="4873beb7-5857-4685-be1f-d57550cc96cc">
-      <Value>1343188</Value>
-    </PublishStatusLookup>
-    <ParentAssetId xmlns="4873beb7-5857-4685-be1f-d57550cc96cc" xsi:nil="true"/>
-    <FeatureTagsTaxHTField0 xmlns="4873beb7-5857-4685-be1f-d57550cc96cc">
-      <Terms xmlns="http://schemas.microsoft.com/office/infopath/2007/PartnerControls"/>
-    </FeatureTagsTaxHTField0>
-    <MachineTranslated xmlns="4873beb7-5857-4685-be1f-d57550cc96cc">false</MachineTranslated>
-    <Providers xmlns="4873beb7-5857-4685-be1f-d57550cc96cc" xsi:nil="true"/>
-    <OriginalSourceMarket xmlns="4873beb7-5857-4685-be1f-d57550cc96cc" xsi:nil="true"/>
-    <APDescription xmlns="4873beb7-5857-4685-be1f-d57550cc96cc" xsi:nil="true"/>
-    <ContentItem xmlns="4873beb7-5857-4685-be1f-d57550cc96cc" xsi:nil="true"/>
-    <ClipArtFilename xmlns="4873beb7-5857-4685-be1f-d57550cc96cc" xsi:nil="true"/>
-    <TPInstallLocation xmlns="4873beb7-5857-4685-be1f-d57550cc96cc" xsi:nil="true"/>
-    <TimesCloned xmlns="4873beb7-5857-4685-be1f-d57550cc96cc" xsi:nil="true"/>
-    <PublishTargets xmlns="4873beb7-5857-4685-be1f-d57550cc96cc">OfficeOnlineVNext</PublishTargets>
-    <AcquiredFrom xmlns="4873beb7-5857-4685-be1f-d57550cc96cc">Internal MS</AcquiredFrom>
-    <AssetStart xmlns="4873beb7-5857-4685-be1f-d57550cc96cc">2011-11-23T17:29:00+00:00</AssetStart>
-    <FriendlyTitle xmlns="4873beb7-5857-4685-be1f-d57550cc96cc" xsi:nil="true"/>
-    <Provider xmlns="4873beb7-5857-4685-be1f-d57550cc96cc" xsi:nil="true"/>
-    <LastHandOff xmlns="4873beb7-5857-4685-be1f-d57550cc96cc" xsi:nil="true"/>
-    <TPClientViewer xmlns="4873beb7-5857-4685-be1f-d57550cc96cc" xsi:nil="true"/>
-    <TemplateStatus xmlns="4873beb7-5857-4685-be1f-d57550cc96cc">Complete</TemplateStatus>
-    <Downloads xmlns="4873beb7-5857-4685-be1f-d57550cc96cc">0</Downloads>
-    <OOCacheId xmlns="4873beb7-5857-4685-be1f-d57550cc96cc" xsi:nil="true"/>
-    <IsDeleted xmlns="4873beb7-5857-4685-be1f-d57550cc96cc">false</IsDeleted>
-    <LocPublishedDependentAssetsLookup xmlns="4873beb7-5857-4685-be1f-d57550cc96cc" xsi:nil="true"/>
-    <AssetExpire xmlns="4873beb7-5857-4685-be1f-d57550cc96cc">2029-05-12T07:00:00+00:00</AssetExpire>
-    <CSXSubmissionMarket xmlns="4873beb7-5857-4685-be1f-d57550cc96cc" xsi:nil="true"/>
-    <DSATActionTaken xmlns="4873beb7-5857-4685-be1f-d57550cc96cc" xsi:nil="true"/>
-    <SubmitterId xmlns="4873beb7-5857-4685-be1f-d57550cc96cc" xsi:nil="true"/>
-    <EditorialTags xmlns="4873beb7-5857-4685-be1f-d57550cc96cc" xsi:nil="true"/>
-    <TPExecutable xmlns="4873beb7-5857-4685-be1f-d57550cc96cc" xsi:nil="true"/>
-    <CSXSubmissionDate xmlns="4873beb7-5857-4685-be1f-d57550cc96cc" xsi:nil="true"/>
-    <CSXUpdate xmlns="4873beb7-5857-4685-be1f-d57550cc96cc">false</CSXUpdate>
-    <AssetType xmlns="4873beb7-5857-4685-be1f-d57550cc96cc">TP</AssetType>
-    <ApprovalLog xmlns="4873beb7-5857-4685-be1f-d57550cc96cc" xsi:nil="true"/>
-    <BugNumber xmlns="4873beb7-5857-4685-be1f-d57550cc96cc" xsi:nil="true"/>
-    <OriginAsset xmlns="4873beb7-5857-4685-be1f-d57550cc96cc" xsi:nil="true"/>
-    <TPComponent xmlns="4873beb7-5857-4685-be1f-d57550cc96cc" xsi:nil="true"/>
-    <Milestone xmlns="4873beb7-5857-4685-be1f-d57550cc96cc" xsi:nil="true"/>
-    <RecommendationsModifier xmlns="4873beb7-5857-4685-be1f-d57550cc96cc" xsi:nil="true"/>
-    <AssetId xmlns="4873beb7-5857-4685-be1f-d57550cc96cc">TP102787001</AssetId>
-    <PolicheckWords xmlns="4873beb7-5857-4685-be1f-d57550cc96cc" xsi:nil="true"/>
-    <TPLaunchHelpLink xmlns="4873beb7-5857-4685-be1f-d57550cc96cc" xsi:nil="true"/>
-    <IntlLocPriority xmlns="4873beb7-5857-4685-be1f-d57550cc96cc" xsi:nil="true"/>
-    <TPApplication xmlns="4873beb7-5857-4685-be1f-d57550cc96cc" xsi:nil="true"/>
-    <IntlLangReviewer xmlns="4873beb7-5857-4685-be1f-d57550cc96cc" xsi:nil="true"/>
-    <HandoffToMSDN xmlns="4873beb7-5857-4685-be1f-d57550cc96cc" xsi:nil="true"/>
-    <PlannedPubDate xmlns="4873beb7-5857-4685-be1f-d57550cc96cc" xsi:nil="true"/>
-    <CrawlForDependencies xmlns="4873beb7-5857-4685-be1f-d57550cc96cc">false</CrawlForDependencies>
-    <LocLastLocAttemptVersionLookup xmlns="4873beb7-5857-4685-be1f-d57550cc96cc">693888</LocLastLocAttemptVersionLookup>
-    <LocProcessedForHandoffsLookup xmlns="4873beb7-5857-4685-be1f-d57550cc96cc" xsi:nil="true"/>
-    <TrustLevel xmlns="4873beb7-5857-4685-be1f-d57550cc96cc">1 Microsoft Managed Content</TrustLevel>
-    <CampaignTagsTaxHTField0 xmlns="4873beb7-5857-4685-be1f-d57550cc96cc">
-      <Terms xmlns="http://schemas.microsoft.com/office/infopath/2007/PartnerControls"/>
-    </CampaignTagsTaxHTField0>
-    <TPNamespace xmlns="4873beb7-5857-4685-be1f-d57550cc96cc" xsi:nil="true"/>
-    <LocOverallPreviewStatusLookup xmlns="4873beb7-5857-4685-be1f-d57550cc96cc" xsi:nil="true"/>
-    <TaxCatchAll xmlns="4873beb7-5857-4685-be1f-d57550cc96cc"/>
-    <IsSearchable xmlns="4873beb7-5857-4685-be1f-d57550cc96cc">false</IsSearchable>
-    <TemplateTemplateType xmlns="4873beb7-5857-4685-be1f-d57550cc96cc">Word Document Template</TemplateTemplateType>
-    <Markets xmlns="4873beb7-5857-4685-be1f-d57550cc96cc"/>
-    <IntlLangReview xmlns="4873beb7-5857-4685-be1f-d57550cc96cc" xsi:nil="true"/>
-    <UAProjectedTotalWords xmlns="4873beb7-5857-4685-be1f-d57550cc96cc" xsi:nil="true"/>
-    <OutputCachingOn xmlns="4873beb7-5857-4685-be1f-d57550cc96cc">false</OutputCachingOn>
-    <AverageRating xmlns="4873beb7-5857-4685-be1f-d57550cc96cc" xsi:nil="true"/>
-    <LocMarketGroupTiers2 xmlns="4873beb7-5857-4685-be1f-d57550cc96cc" xsi:nil="true"/>
-    <APAuthor xmlns="4873beb7-5857-4685-be1f-d57550cc96cc">
-      <UserInfo>
-        <DisplayName>REDMOND\v-namall</DisplayName>
-        <AccountId>978</AccountId>
-        <AccountType/>
-      </UserInfo>
-    </APAuthor>
-    <TPCommandLine xmlns="4873beb7-5857-4685-be1f-d57550cc96cc" xsi:nil="true"/>
-    <LocManualTestRequired xmlns="4873beb7-5857-4685-be1f-d57550cc96cc">false</LocManualTestRequired>
-    <TPAppVersion xmlns="4873beb7-5857-4685-be1f-d57550cc96cc" xsi:nil="true"/>
-    <EditorialStatus xmlns="4873beb7-5857-4685-be1f-d57550cc96cc">Complete</EditorialStatus>
-    <LocProcessedForMarketsLookup xmlns="4873beb7-5857-4685-be1f-d57550cc96cc" xsi:nil="true"/>
-    <LastModifiedDateTime xmlns="4873beb7-5857-4685-be1f-d57550cc96cc" xsi:nil="true"/>
-    <TPLaunchHelpLinkType xmlns="4873beb7-5857-4685-be1f-d57550cc96cc">Template</TPLaunchHelpLinkType>
-    <ScenarioTagsTaxHTField0 xmlns="4873beb7-5857-4685-be1f-d57550cc96cc">
-      <Terms xmlns="http://schemas.microsoft.com/office/infopath/2007/PartnerControls"/>
-    </ScenarioTagsTaxHTField0>
-    <OriginalRelease xmlns="4873beb7-5857-4685-be1f-d57550cc96cc">14</OriginalRelease>
-    <LocalizationTagsTaxHTField0 xmlns="4873beb7-5857-4685-be1f-d57550cc96cc">
-      <Terms xmlns="http://schemas.microsoft.com/office/infopath/2007/PartnerControls"/>
-    </LocalizationTagsTaxHTField0>
-    <Manager xmlns="4873beb7-5857-4685-be1f-d57550cc96cc" xsi:nil="true"/>
-    <UALocRecommendation xmlns="4873beb7-5857-4685-be1f-d57550cc96cc">Localize</UALocRecommendation>
-    <LocOverallHandbackStatusLookup xmlns="4873beb7-5857-4685-be1f-d57550cc96cc" xsi:nil="true"/>
-    <ArtSampleDocs xmlns="4873beb7-5857-4685-be1f-d57550cc96cc" xsi:nil="true"/>
-    <UACurrentWords xmlns="4873beb7-5857-4685-be1f-d57550cc96cc" xsi:nil="true"/>
-    <ShowIn xmlns="4873beb7-5857-4685-be1f-d57550cc96cc">Show everywhere</ShowIn>
-    <CSXHash xmlns="4873beb7-5857-4685-be1f-d57550cc96cc" xsi:nil="true"/>
-    <VoteCount xmlns="4873beb7-5857-4685-be1f-d57550cc96cc" xsi:nil="true"/>
-    <InternalTagsTaxHTField0 xmlns="4873beb7-5857-4685-be1f-d57550cc96cc">
-      <Terms xmlns="http://schemas.microsoft.com/office/infopath/2007/PartnerControls"/>
-    </InternalTagsTaxHTField0>
-    <UANotes xmlns="4873beb7-5857-4685-be1f-d57550cc96cc" xsi:nil="true"/>
-  </documentManagement>
-</p:properties>
-</file>
-
 <file path=customXml/item4.xml><?xml version="1.0" encoding="utf-8"?>
 <?mso-contentType ?>
 <FormTemplates xmlns="http://schemas.microsoft.com/sharepoint/v3/contenttype/forms">
@@ -12302,6 +12310,24 @@
 </file>
 
 <file path=customXml/itemProps1.xml><?xml version="1.0" encoding="utf-8"?>
+<ds:datastoreItem xmlns:ds="http://schemas.openxmlformats.org/officeDocument/2006/customXml" ds:itemID="{7FBDB1CC-CEFB-4E46-8174-1F0AA0D30B24}">
+  <ds:schemaRefs>
+    <ds:schemaRef ds:uri="http://schemas.microsoft.com/office/2006/metadata/properties"/>
+    <ds:schemaRef ds:uri="http://schemas.microsoft.com/office/infopath/2007/PartnerControls"/>
+    <ds:schemaRef ds:uri="4873beb7-5857-4685-be1f-d57550cc96cc"/>
+  </ds:schemaRefs>
+</ds:datastoreItem>
+</file>
+
+<file path=customXml/itemProps2.xml><?xml version="1.0" encoding="utf-8"?>
+<ds:datastoreItem xmlns:ds="http://schemas.openxmlformats.org/officeDocument/2006/customXml" ds:itemID="{6EAEFFDC-4879-4E9B-A1F3-C11A329E9B19}">
+  <ds:schemaRefs>
+    <ds:schemaRef ds:uri="http://schemas.openxmlformats.org/officeDocument/2006/bibliography"/>
+  </ds:schemaRefs>
+</ds:datastoreItem>
+</file>
+
+<file path=customXml/itemProps3.xml><?xml version="1.0" encoding="utf-8"?>
 <ds:datastoreItem xmlns:ds="http://schemas.openxmlformats.org/officeDocument/2006/customXml" ds:itemID="{4B3A7E92-E05A-4924-9E8A-9F6659E5855B}">
   <ds:schemaRefs>
     <ds:schemaRef ds:uri="http://schemas.microsoft.com/office/2006/metadata/contentType"/>
@@ -12319,24 +12345,6 @@
 </ds:datastoreItem>
 </file>
 
-<file path=customXml/itemProps2.xml><?xml version="1.0" encoding="utf-8"?>
-<ds:datastoreItem xmlns:ds="http://schemas.openxmlformats.org/officeDocument/2006/customXml" ds:itemID="{6EAEFFDC-4879-4E9B-A1F3-C11A329E9B19}">
-  <ds:schemaRefs>
-    <ds:schemaRef ds:uri="http://schemas.openxmlformats.org/officeDocument/2006/bibliography"/>
-  </ds:schemaRefs>
-</ds:datastoreItem>
-</file>
-
-<file path=customXml/itemProps3.xml><?xml version="1.0" encoding="utf-8"?>
-<ds:datastoreItem xmlns:ds="http://schemas.openxmlformats.org/officeDocument/2006/customXml" ds:itemID="{7FBDB1CC-CEFB-4E46-8174-1F0AA0D30B24}">
-  <ds:schemaRefs>
-    <ds:schemaRef ds:uri="http://schemas.microsoft.com/office/2006/metadata/properties"/>
-    <ds:schemaRef ds:uri="http://schemas.microsoft.com/office/infopath/2007/PartnerControls"/>
-    <ds:schemaRef ds:uri="4873beb7-5857-4685-be1f-d57550cc96cc"/>
-  </ds:schemaRefs>
-</ds:datastoreItem>
-</file>
-
 <file path=customXml/itemProps4.xml><?xml version="1.0" encoding="utf-8"?>
 <ds:datastoreItem xmlns:ds="http://schemas.openxmlformats.org/officeDocument/2006/customXml" ds:itemID="{C01C3C56-10DB-49F7-B061-44D8728D078A}">
   <ds:schemaRefs>

</xml_diff>

<commit_message>
Added Document as PDF
</commit_message>
<xml_diff>
--- a/ProfessionalPracticeIT.docx
+++ b/ProfessionalPracticeIT.docx
@@ -12963,12 +12963,7 @@
 </file>
 
 <file path=customXml/item1.xml><?xml version="1.0" encoding="utf-8"?>
-<?mso-contentType ?>
-<FormTemplates xmlns="http://schemas.microsoft.com/sharepoint/v3/contenttype/forms">
-  <Display>DocumentLibraryForm</Display>
-  <Edit>AssetEditForm</Edit>
-  <New>DocumentLibraryForm</New>
-</FormTemplates>
+<b:Sources xmlns:b="http://schemas.openxmlformats.org/officeDocument/2006/bibliography" xmlns="http://schemas.openxmlformats.org/officeDocument/2006/bibliography" SelectedStyle="\APASixthEditionOfficeOnline.xsl" StyleName="APA" Version="6"/>
 </file>
 
 <file path=customXml/item2.xml><?xml version="1.0" encoding="utf-8"?>
@@ -13108,7 +13103,12 @@
 </file>
 
 <file path=customXml/item3.xml><?xml version="1.0" encoding="utf-8"?>
-<b:Sources xmlns:b="http://schemas.openxmlformats.org/officeDocument/2006/bibliography" xmlns="http://schemas.openxmlformats.org/officeDocument/2006/bibliography" SelectedStyle="\APASixthEditionOfficeOnline.xsl" StyleName="APA" Version="6"/>
+<?mso-contentType ?>
+<FormTemplates xmlns="http://schemas.microsoft.com/sharepoint/v3/contenttype/forms">
+  <Display>DocumentLibraryForm</Display>
+  <Edit>AssetEditForm</Edit>
+  <New>DocumentLibraryForm</New>
+</FormTemplates>
 </file>
 
 <file path=customXml/item4.xml><?xml version="1.0" encoding="utf-8"?>
@@ -14152,9 +14152,9 @@
 </file>
 
 <file path=customXml/itemProps1.xml><?xml version="1.0" encoding="utf-8"?>
-<ds:datastoreItem xmlns:ds="http://schemas.openxmlformats.org/officeDocument/2006/customXml" ds:itemID="{C01C3C56-10DB-49F7-B061-44D8728D078A}">
+<ds:datastoreItem xmlns:ds="http://schemas.openxmlformats.org/officeDocument/2006/customXml" ds:itemID="{6EAEFFDC-4879-4E9B-A1F3-C11A329E9B19}">
   <ds:schemaRefs>
-    <ds:schemaRef ds:uri="http://schemas.microsoft.com/sharepoint/v3/contenttype/forms"/>
+    <ds:schemaRef ds:uri="http://schemas.openxmlformats.org/officeDocument/2006/bibliography"/>
   </ds:schemaRefs>
 </ds:datastoreItem>
 </file>
@@ -14170,9 +14170,9 @@
 </file>
 
 <file path=customXml/itemProps3.xml><?xml version="1.0" encoding="utf-8"?>
-<ds:datastoreItem xmlns:ds="http://schemas.openxmlformats.org/officeDocument/2006/customXml" ds:itemID="{6EAEFFDC-4879-4E9B-A1F3-C11A329E9B19}">
+<ds:datastoreItem xmlns:ds="http://schemas.openxmlformats.org/officeDocument/2006/customXml" ds:itemID="{C01C3C56-10DB-49F7-B061-44D8728D078A}">
   <ds:schemaRefs>
-    <ds:schemaRef ds:uri="http://schemas.openxmlformats.org/officeDocument/2006/bibliography"/>
+    <ds:schemaRef ds:uri="http://schemas.microsoft.com/sharepoint/v3/contenttype/forms"/>
   </ds:schemaRefs>
 </ds:datastoreItem>
 </file>

</xml_diff>